<commit_message>
Modificato TestPlan - Cambiato formato lunghezza per alcuni campi
Formati Lunghezza cambiati:
Nome e cognome di RegistrazioneCliente
Nome, citta e via di RegistrazioneAzienda
Nome, cognome, citta consegna di RegistrazioneFattorino
Nomeprodotto di InserisciProdotto
Nomeprodotto di ModificaProdotto
(Da modificare i TCS -> Marco)
</commit_message>
<xml_diff>
--- a/Documents/Eat & Reorder - TEST PLAN.docx
+++ b/Documents/Eat & Reorder - TEST PLAN.docx
@@ -6816,6 +6816,7 @@
                 <w:sz w:val="28"/>
                 <w:szCs w:val="28"/>
               </w:rPr>
+              <w:lastRenderedPageBreak/>
               <w:t>CATEGORIE</w:t>
             </w:r>
           </w:p>
@@ -7949,7 +7950,21 @@
                 <w:sz w:val="28"/>
                 <w:szCs w:val="28"/>
               </w:rPr>
-              <w:t xml:space="preserve"> ‘àèìòù]{3,20}</w:t>
+              <w:t xml:space="preserve"> ‘àèìòù]{3,</w:t>
+            </w:r>
+            <w:r>
+              <w:rPr>
+                <w:sz w:val="28"/>
+                <w:szCs w:val="28"/>
+              </w:rPr>
+              <w:t>4</w:t>
+            </w:r>
+            <w:r>
+              <w:rPr>
+                <w:sz w:val="28"/>
+                <w:szCs w:val="28"/>
+              </w:rPr>
+              <w:t>0}</w:t>
             </w:r>
           </w:p>
         </w:tc>
@@ -7982,6 +7997,7 @@
                 <w:sz w:val="28"/>
                 <w:szCs w:val="28"/>
               </w:rPr>
+              <w:lastRenderedPageBreak/>
               <w:t>CATEGORIE</w:t>
             </w:r>
           </w:p>
@@ -8102,7 +8118,19 @@
               <w:rPr>
                 <w:rFonts w:ascii="Century Gothic" w:hAnsi="Century Gothic"/>
               </w:rPr>
-              <w:t>Lunghezza &gt; 20 [</w:t>
+              <w:t xml:space="preserve">Lunghezza &gt; </w:t>
+            </w:r>
+            <w:r>
+              <w:rPr>
+                <w:rFonts w:ascii="Century Gothic" w:hAnsi="Century Gothic"/>
+              </w:rPr>
+              <w:t>4</w:t>
+            </w:r>
+            <w:r>
+              <w:rPr>
+                <w:rFonts w:ascii="Century Gothic" w:hAnsi="Century Gothic"/>
+              </w:rPr>
+              <w:t>0 [</w:t>
             </w:r>
             <w:r>
               <w:rPr>
@@ -8149,7 +8177,19 @@
               <w:rPr>
                 <w:rFonts w:ascii="Century Gothic" w:hAnsi="Century Gothic"/>
               </w:rPr>
-              <w:t>and Lunghezza &lt;=20 [property</w:t>
+              <w:t>and Lunghezza &lt;=</w:t>
+            </w:r>
+            <w:r>
+              <w:rPr>
+                <w:rFonts w:ascii="Century Gothic" w:hAnsi="Century Gothic"/>
+              </w:rPr>
+              <w:t>4</w:t>
+            </w:r>
+            <w:r>
+              <w:rPr>
+                <w:rFonts w:ascii="Century Gothic" w:hAnsi="Century Gothic"/>
+              </w:rPr>
+              <w:t>0 [property</w:t>
             </w:r>
             <w:r>
               <w:rPr>
@@ -8443,7 +8483,21 @@
                 <w:sz w:val="28"/>
                 <w:szCs w:val="28"/>
               </w:rPr>
-              <w:t xml:space="preserve"> ‘àèìòù]{3,20}</w:t>
+              <w:t xml:space="preserve"> ‘àèìòù]{3,</w:t>
+            </w:r>
+            <w:r>
+              <w:rPr>
+                <w:sz w:val="28"/>
+                <w:szCs w:val="28"/>
+              </w:rPr>
+              <w:t>4</w:t>
+            </w:r>
+            <w:r>
+              <w:rPr>
+                <w:sz w:val="28"/>
+                <w:szCs w:val="28"/>
+              </w:rPr>
+              <w:t>0}</w:t>
             </w:r>
           </w:p>
         </w:tc>
@@ -8596,7 +8650,19 @@
               <w:rPr>
                 <w:rFonts w:ascii="Century Gothic" w:hAnsi="Century Gothic"/>
               </w:rPr>
-              <w:t>Lunghezza &gt; 20 [</w:t>
+              <w:t xml:space="preserve">Lunghezza &gt; </w:t>
+            </w:r>
+            <w:r>
+              <w:rPr>
+                <w:rFonts w:ascii="Century Gothic" w:hAnsi="Century Gothic"/>
+              </w:rPr>
+              <w:t>4</w:t>
+            </w:r>
+            <w:r>
+              <w:rPr>
+                <w:rFonts w:ascii="Century Gothic" w:hAnsi="Century Gothic"/>
+              </w:rPr>
+              <w:t>0 [</w:t>
             </w:r>
             <w:r>
               <w:rPr>
@@ -8631,7 +8697,19 @@
               <w:rPr>
                 <w:rFonts w:ascii="Century Gothic" w:hAnsi="Century Gothic"/>
               </w:rPr>
-              <w:t>Lunghezza &gt;=3 and Lunghezza &lt;=20 [property</w:t>
+              <w:t>Lunghezza &gt;=3 and Lunghezza &lt;=</w:t>
+            </w:r>
+            <w:r>
+              <w:rPr>
+                <w:rFonts w:ascii="Century Gothic" w:hAnsi="Century Gothic"/>
+              </w:rPr>
+              <w:t>4</w:t>
+            </w:r>
+            <w:r>
+              <w:rPr>
+                <w:rFonts w:ascii="Century Gothic" w:hAnsi="Century Gothic"/>
+              </w:rPr>
+              <w:t>0 [property</w:t>
             </w:r>
             <w:r>
               <w:rPr>
@@ -9501,6 +9579,7 @@
                 <w:b/>
                 <w:bCs/>
               </w:rPr>
+              <w:lastRenderedPageBreak/>
               <w:t>TC_RFU1.1-RegistrazioneCliente</w:t>
             </w:r>
             <w:r>
@@ -11403,7 +11482,21 @@
                 <w:sz w:val="28"/>
                 <w:szCs w:val="28"/>
               </w:rPr>
-              <w:t>0-9 ‘àèìòù]{3,20}</w:t>
+              <w:t>0-9 ‘àèìòù]{3,</w:t>
+            </w:r>
+            <w:r>
+              <w:rPr>
+                <w:sz w:val="28"/>
+                <w:szCs w:val="28"/>
+              </w:rPr>
+              <w:t>4</w:t>
+            </w:r>
+            <w:r>
+              <w:rPr>
+                <w:sz w:val="28"/>
+                <w:szCs w:val="28"/>
+              </w:rPr>
+              <w:t>0}</w:t>
             </w:r>
           </w:p>
         </w:tc>
@@ -11556,7 +11649,19 @@
               <w:rPr>
                 <w:rFonts w:ascii="Century Gothic" w:hAnsi="Century Gothic"/>
               </w:rPr>
-              <w:t>Lunghezza &gt; 20 [</w:t>
+              <w:t xml:space="preserve">Lunghezza &gt; </w:t>
+            </w:r>
+            <w:r>
+              <w:rPr>
+                <w:rFonts w:ascii="Century Gothic" w:hAnsi="Century Gothic"/>
+              </w:rPr>
+              <w:t>4</w:t>
+            </w:r>
+            <w:r>
+              <w:rPr>
+                <w:rFonts w:ascii="Century Gothic" w:hAnsi="Century Gothic"/>
+              </w:rPr>
+              <w:t>0 [</w:t>
             </w:r>
             <w:r>
               <w:rPr>
@@ -11603,7 +11708,19 @@
               <w:rPr>
                 <w:rFonts w:ascii="Century Gothic" w:hAnsi="Century Gothic"/>
               </w:rPr>
-              <w:t>and Lunghezza &lt;=20 [property</w:t>
+              <w:t>and Lunghezza &lt;=</w:t>
+            </w:r>
+            <w:r>
+              <w:rPr>
+                <w:rFonts w:ascii="Century Gothic" w:hAnsi="Century Gothic"/>
+              </w:rPr>
+              <w:t>4</w:t>
+            </w:r>
+            <w:r>
+              <w:rPr>
+                <w:rFonts w:ascii="Century Gothic" w:hAnsi="Century Gothic"/>
+              </w:rPr>
+              <w:t>0 [property</w:t>
             </w:r>
             <w:r>
               <w:rPr>
@@ -11897,14 +12014,14 @@
                 <w:sz w:val="28"/>
                 <w:szCs w:val="28"/>
               </w:rPr>
-              <w:t>a-zA-Z ‘àèìòù]{3,2</w:t>
-            </w:r>
-            <w:r>
-              <w:rPr>
-                <w:sz w:val="28"/>
-                <w:szCs w:val="28"/>
-              </w:rPr>
-              <w:t>7</w:t>
+              <w:t>a-zA-Z ‘àèìòù]{3,</w:t>
+            </w:r>
+            <w:r>
+              <w:rPr>
+                <w:sz w:val="28"/>
+                <w:szCs w:val="28"/>
+              </w:rPr>
+              <w:t>80</w:t>
             </w:r>
             <w:r>
               <w:rPr>
@@ -12086,7 +12203,19 @@
               <w:rPr>
                 <w:rFonts w:ascii="Century Gothic" w:hAnsi="Century Gothic"/>
               </w:rPr>
-              <w:t>Lunghezza &gt; 20 [</w:t>
+              <w:t xml:space="preserve">Lunghezza &gt; </w:t>
+            </w:r>
+            <w:r>
+              <w:rPr>
+                <w:rFonts w:ascii="Century Gothic" w:hAnsi="Century Gothic"/>
+              </w:rPr>
+              <w:t>8</w:t>
+            </w:r>
+            <w:r>
+              <w:rPr>
+                <w:rFonts w:ascii="Century Gothic" w:hAnsi="Century Gothic"/>
+              </w:rPr>
+              <w:t>0 [</w:t>
             </w:r>
             <w:r>
               <w:rPr>
@@ -12137,7 +12266,19 @@
               <w:rPr>
                 <w:rFonts w:ascii="Century Gothic" w:hAnsi="Century Gothic"/>
               </w:rPr>
-              <w:t>Lunghezza &gt;=3 and Lunghezza &lt;=20 [property</w:t>
+              <w:t>Lunghezza &gt;=3 and Lunghezza &lt;=</w:t>
+            </w:r>
+            <w:r>
+              <w:rPr>
+                <w:rFonts w:ascii="Century Gothic" w:hAnsi="Century Gothic"/>
+              </w:rPr>
+              <w:t>8</w:t>
+            </w:r>
+            <w:r>
+              <w:rPr>
+                <w:rFonts w:ascii="Century Gothic" w:hAnsi="Century Gothic"/>
+              </w:rPr>
+              <w:t>0 [property</w:t>
             </w:r>
             <w:r>
               <w:rPr>
@@ -13008,7 +13149,21 @@
                 <w:sz w:val="28"/>
                 <w:szCs w:val="28"/>
               </w:rPr>
-              <w:t>a-zA-Z ‘àèìòù]{4,15}</w:t>
+              <w:t>a-zA-Z ‘àèìòù]{4,</w:t>
+            </w:r>
+            <w:r>
+              <w:rPr>
+                <w:sz w:val="28"/>
+                <w:szCs w:val="28"/>
+              </w:rPr>
+              <w:t>4</w:t>
+            </w:r>
+            <w:r>
+              <w:rPr>
+                <w:sz w:val="28"/>
+                <w:szCs w:val="28"/>
+              </w:rPr>
+              <w:t>5}</w:t>
             </w:r>
           </w:p>
         </w:tc>
@@ -13161,7 +13316,19 @@
               <w:rPr>
                 <w:rFonts w:ascii="Century Gothic" w:hAnsi="Century Gothic"/>
               </w:rPr>
-              <w:t>Lunghezza &gt; 15 [</w:t>
+              <w:t xml:space="preserve">Lunghezza &gt; </w:t>
+            </w:r>
+            <w:r>
+              <w:rPr>
+                <w:rFonts w:ascii="Century Gothic" w:hAnsi="Century Gothic"/>
+              </w:rPr>
+              <w:t>4</w:t>
+            </w:r>
+            <w:r>
+              <w:rPr>
+                <w:rFonts w:ascii="Century Gothic" w:hAnsi="Century Gothic"/>
+              </w:rPr>
+              <w:t>5 [</w:t>
             </w:r>
             <w:r>
               <w:rPr>
@@ -13196,7 +13363,19 @@
               <w:rPr>
                 <w:rFonts w:ascii="Century Gothic" w:hAnsi="Century Gothic"/>
               </w:rPr>
-              <w:t>Lunghezza &gt;=4 and Lunghezza &lt;=15 [property</w:t>
+              <w:t>Lunghezza &gt;=4 and Lunghezza &lt;=</w:t>
+            </w:r>
+            <w:r>
+              <w:rPr>
+                <w:rFonts w:ascii="Century Gothic" w:hAnsi="Century Gothic"/>
+              </w:rPr>
+              <w:t>4</w:t>
+            </w:r>
+            <w:r>
+              <w:rPr>
+                <w:rFonts w:ascii="Century Gothic" w:hAnsi="Century Gothic"/>
+              </w:rPr>
+              <w:t>5 [property</w:t>
             </w:r>
             <w:r>
               <w:rPr>
@@ -18264,6 +18443,7 @@
               <w:rPr>
                 <w:rFonts w:ascii="Century Gothic" w:hAnsi="Century Gothic"/>
               </w:rPr>
+              <w:lastRenderedPageBreak/>
               <w:t>Lunghezza l</w:t>
             </w:r>
             <w:r>
@@ -18733,7 +18913,21 @@
                 <w:sz w:val="28"/>
                 <w:szCs w:val="28"/>
               </w:rPr>
-              <w:t xml:space="preserve"> ‘àèìòù]{3,20}</w:t>
+              <w:t xml:space="preserve"> ‘àèìòù]{3,</w:t>
+            </w:r>
+            <w:r>
+              <w:rPr>
+                <w:sz w:val="28"/>
+                <w:szCs w:val="28"/>
+              </w:rPr>
+              <w:t>4</w:t>
+            </w:r>
+            <w:r>
+              <w:rPr>
+                <w:sz w:val="28"/>
+                <w:szCs w:val="28"/>
+              </w:rPr>
+              <w:t>0}</w:t>
             </w:r>
           </w:p>
         </w:tc>
@@ -18886,7 +19080,19 @@
               <w:rPr>
                 <w:rFonts w:ascii="Century Gothic" w:hAnsi="Century Gothic"/>
               </w:rPr>
-              <w:t>Lunghezza &gt; 20 [</w:t>
+              <w:t xml:space="preserve">Lunghezza &gt; </w:t>
+            </w:r>
+            <w:r>
+              <w:rPr>
+                <w:rFonts w:ascii="Century Gothic" w:hAnsi="Century Gothic"/>
+              </w:rPr>
+              <w:t>4</w:t>
+            </w:r>
+            <w:r>
+              <w:rPr>
+                <w:rFonts w:ascii="Century Gothic" w:hAnsi="Century Gothic"/>
+              </w:rPr>
+              <w:t>0 [</w:t>
             </w:r>
             <w:r>
               <w:rPr>
@@ -18933,7 +19139,19 @@
               <w:rPr>
                 <w:rFonts w:ascii="Century Gothic" w:hAnsi="Century Gothic"/>
               </w:rPr>
-              <w:t>and Lunghezza &lt;=20 [property</w:t>
+              <w:t>and Lunghezza &lt;=</w:t>
+            </w:r>
+            <w:r>
+              <w:rPr>
+                <w:rFonts w:ascii="Century Gothic" w:hAnsi="Century Gothic"/>
+              </w:rPr>
+              <w:t>4</w:t>
+            </w:r>
+            <w:r>
+              <w:rPr>
+                <w:rFonts w:ascii="Century Gothic" w:hAnsi="Century Gothic"/>
+              </w:rPr>
+              <w:t>0 [property</w:t>
             </w:r>
             <w:r>
               <w:rPr>
@@ -19227,7 +19445,21 @@
                 <w:sz w:val="28"/>
                 <w:szCs w:val="28"/>
               </w:rPr>
-              <w:t xml:space="preserve"> ‘àèìòù]{3,20}</w:t>
+              <w:t xml:space="preserve"> ‘àèìòù]{3,</w:t>
+            </w:r>
+            <w:r>
+              <w:rPr>
+                <w:sz w:val="28"/>
+                <w:szCs w:val="28"/>
+              </w:rPr>
+              <w:t>4</w:t>
+            </w:r>
+            <w:r>
+              <w:rPr>
+                <w:sz w:val="28"/>
+                <w:szCs w:val="28"/>
+              </w:rPr>
+              <w:t>0}</w:t>
             </w:r>
           </w:p>
         </w:tc>
@@ -19380,7 +19612,19 @@
               <w:rPr>
                 <w:rFonts w:ascii="Century Gothic" w:hAnsi="Century Gothic"/>
               </w:rPr>
-              <w:t>Lunghezza &gt; 20 [</w:t>
+              <w:t xml:space="preserve">Lunghezza &gt; </w:t>
+            </w:r>
+            <w:r>
+              <w:rPr>
+                <w:rFonts w:ascii="Century Gothic" w:hAnsi="Century Gothic"/>
+              </w:rPr>
+              <w:t>4</w:t>
+            </w:r>
+            <w:r>
+              <w:rPr>
+                <w:rFonts w:ascii="Century Gothic" w:hAnsi="Century Gothic"/>
+              </w:rPr>
+              <w:t>0 [</w:t>
             </w:r>
             <w:r>
               <w:rPr>
@@ -19415,7 +19659,19 @@
               <w:rPr>
                 <w:rFonts w:ascii="Century Gothic" w:hAnsi="Century Gothic"/>
               </w:rPr>
-              <w:t>Lunghezza &gt;=3 and Lunghezza &lt;=20 [property</w:t>
+              <w:t>Lunghezza &gt;=3 and Lunghezza &lt;=</w:t>
+            </w:r>
+            <w:r>
+              <w:rPr>
+                <w:rFonts w:ascii="Century Gothic" w:hAnsi="Century Gothic"/>
+              </w:rPr>
+              <w:t>4</w:t>
+            </w:r>
+            <w:r>
+              <w:rPr>
+                <w:rFonts w:ascii="Century Gothic" w:hAnsi="Century Gothic"/>
+              </w:rPr>
+              <w:t>0 [property</w:t>
             </w:r>
             <w:r>
               <w:rPr>
@@ -19471,6 +19727,7 @@
               <w:rPr>
                 <w:rFonts w:ascii="Century Gothic" w:hAnsi="Century Gothic"/>
               </w:rPr>
+              <w:lastRenderedPageBreak/>
               <w:t>Formato fc</w:t>
             </w:r>
           </w:p>
@@ -20332,7 +20589,21 @@
                 <w:sz w:val="28"/>
                 <w:szCs w:val="28"/>
               </w:rPr>
-              <w:t>a-zA-Z ‘àèìòù]{4,20}</w:t>
+              <w:t>a-zA-Z ‘àèìòù]{4,</w:t>
+            </w:r>
+            <w:r>
+              <w:rPr>
+                <w:sz w:val="28"/>
+                <w:szCs w:val="28"/>
+              </w:rPr>
+              <w:t>8</w:t>
+            </w:r>
+            <w:r>
+              <w:rPr>
+                <w:sz w:val="28"/>
+                <w:szCs w:val="28"/>
+              </w:rPr>
+              <w:t>0}</w:t>
             </w:r>
           </w:p>
         </w:tc>
@@ -20485,7 +20756,19 @@
               <w:rPr>
                 <w:rFonts w:ascii="Century Gothic" w:hAnsi="Century Gothic"/>
               </w:rPr>
-              <w:t>Lunghezza &gt; 20 [</w:t>
+              <w:t xml:space="preserve">Lunghezza &gt; </w:t>
+            </w:r>
+            <w:r>
+              <w:rPr>
+                <w:rFonts w:ascii="Century Gothic" w:hAnsi="Century Gothic"/>
+              </w:rPr>
+              <w:t>8</w:t>
+            </w:r>
+            <w:r>
+              <w:rPr>
+                <w:rFonts w:ascii="Century Gothic" w:hAnsi="Century Gothic"/>
+              </w:rPr>
+              <w:t>0 [</w:t>
             </w:r>
             <w:r>
               <w:rPr>
@@ -20520,7 +20803,19 @@
               <w:rPr>
                 <w:rFonts w:ascii="Century Gothic" w:hAnsi="Century Gothic"/>
               </w:rPr>
-              <w:t>Lunghezza &gt;=4 and Lunghezza &lt;=20 [property</w:t>
+              <w:t>Lunghezza &gt;=4 and Lunghezza &lt;=</w:t>
+            </w:r>
+            <w:r>
+              <w:rPr>
+                <w:rFonts w:ascii="Century Gothic" w:hAnsi="Century Gothic"/>
+              </w:rPr>
+              <w:t>8</w:t>
+            </w:r>
+            <w:r>
+              <w:rPr>
+                <w:rFonts w:ascii="Century Gothic" w:hAnsi="Century Gothic"/>
+              </w:rPr>
+              <w:t>0 [property</w:t>
             </w:r>
             <w:r>
               <w:rPr>
@@ -20723,6 +21018,7 @@
                 <w:sz w:val="28"/>
                 <w:szCs w:val="28"/>
               </w:rPr>
+              <w:lastRenderedPageBreak/>
               <w:t>Parametro</w:t>
             </w:r>
             <w:r>
@@ -22427,6 +22723,7 @@
                 <w:b/>
                 <w:bCs/>
               </w:rPr>
+              <w:lastRenderedPageBreak/>
               <w:t>TC_RFU1.3-RegistrazioneFattorino</w:t>
             </w:r>
             <w:r>
@@ -23365,7 +23662,23 @@
                 <w:sz w:val="28"/>
                 <w:szCs w:val="28"/>
               </w:rPr>
-              <w:t>: [a-zA-Z ‘àèìòù]{3,20}</w:t>
+              <w:t>: [a-zA-Z ‘àèìòù]{3,</w:t>
+            </w:r>
+            <w:r>
+              <w:rPr>
+                <w:rFonts w:ascii="Century Gothic" w:hAnsi="Century Gothic"/>
+                <w:sz w:val="28"/>
+                <w:szCs w:val="28"/>
+              </w:rPr>
+              <w:t>4</w:t>
+            </w:r>
+            <w:r>
+              <w:rPr>
+                <w:rFonts w:ascii="Century Gothic" w:hAnsi="Century Gothic"/>
+                <w:sz w:val="28"/>
+                <w:szCs w:val="28"/>
+              </w:rPr>
+              <w:t>0}</w:t>
             </w:r>
           </w:p>
         </w:tc>
@@ -23542,7 +23855,19 @@
               <w:rPr>
                 <w:rFonts w:ascii="Century Gothic" w:hAnsi="Century Gothic"/>
               </w:rPr>
-              <w:t>Lunghezza&gt;20</w:t>
+              <w:t>Lunghezza&gt;</w:t>
+            </w:r>
+            <w:r>
+              <w:rPr>
+                <w:rFonts w:ascii="Century Gothic" w:hAnsi="Century Gothic"/>
+              </w:rPr>
+              <w:t>4</w:t>
+            </w:r>
+            <w:r>
+              <w:rPr>
+                <w:rFonts w:ascii="Century Gothic" w:hAnsi="Century Gothic"/>
+              </w:rPr>
+              <w:t>0</w:t>
             </w:r>
             <w:r>
               <w:rPr>
@@ -23605,7 +23930,19 @@
               <w:rPr>
                 <w:rFonts w:ascii="Century Gothic" w:hAnsi="Century Gothic"/>
               </w:rPr>
-              <w:t xml:space="preserve">Lunghezza &gt;=3 and Lunghezza &lt;=20 [property </w:t>
+              <w:t>Lunghezza &gt;=3 and Lunghezza &lt;=</w:t>
+            </w:r>
+            <w:r>
+              <w:rPr>
+                <w:rFonts w:ascii="Century Gothic" w:hAnsi="Century Gothic"/>
+              </w:rPr>
+              <w:t>4</w:t>
+            </w:r>
+            <w:r>
+              <w:rPr>
+                <w:rFonts w:ascii="Century Gothic" w:hAnsi="Century Gothic"/>
+              </w:rPr>
+              <w:t xml:space="preserve">0 [property </w:t>
             </w:r>
             <w:r>
               <w:rPr>
@@ -23875,7 +24212,23 @@
                 <w:sz w:val="28"/>
                 <w:szCs w:val="28"/>
               </w:rPr>
-              <w:t>: [a-zA-Z ‘àèìòù]{3,20}</w:t>
+              <w:t>: [a-zA-Z ‘àèìòù]{3,</w:t>
+            </w:r>
+            <w:r>
+              <w:rPr>
+                <w:rFonts w:ascii="Century Gothic" w:hAnsi="Century Gothic"/>
+                <w:sz w:val="28"/>
+                <w:szCs w:val="28"/>
+              </w:rPr>
+              <w:t>4</w:t>
+            </w:r>
+            <w:r>
+              <w:rPr>
+                <w:rFonts w:ascii="Century Gothic" w:hAnsi="Century Gothic"/>
+                <w:sz w:val="28"/>
+                <w:szCs w:val="28"/>
+              </w:rPr>
+              <w:t>0}</w:t>
             </w:r>
           </w:p>
         </w:tc>
@@ -23908,6 +24261,7 @@
                 <w:sz w:val="28"/>
                 <w:szCs w:val="28"/>
               </w:rPr>
+              <w:lastRenderedPageBreak/>
               <w:t>CATEGORIE</w:t>
             </w:r>
           </w:p>
@@ -24052,7 +24406,19 @@
               <w:rPr>
                 <w:rFonts w:ascii="Century Gothic" w:hAnsi="Century Gothic"/>
               </w:rPr>
-              <w:t>Lunghezza&gt;20</w:t>
+              <w:t>Lunghezza&gt;</w:t>
+            </w:r>
+            <w:r>
+              <w:rPr>
+                <w:rFonts w:ascii="Century Gothic" w:hAnsi="Century Gothic"/>
+              </w:rPr>
+              <w:t>4</w:t>
+            </w:r>
+            <w:r>
+              <w:rPr>
+                <w:rFonts w:ascii="Century Gothic" w:hAnsi="Century Gothic"/>
+              </w:rPr>
+              <w:t>0</w:t>
             </w:r>
             <w:r>
               <w:rPr>
@@ -24115,7 +24481,19 @@
               <w:rPr>
                 <w:rFonts w:ascii="Century Gothic" w:hAnsi="Century Gothic"/>
               </w:rPr>
-              <w:t>Lunghezza &gt;=3 and Lunghezza &lt;=20[property</w:t>
+              <w:t>Lunghezza &gt;=3 and Lunghezza &lt;=</w:t>
+            </w:r>
+            <w:r>
+              <w:rPr>
+                <w:rFonts w:ascii="Century Gothic" w:hAnsi="Century Gothic"/>
+              </w:rPr>
+              <w:t>4</w:t>
+            </w:r>
+            <w:r>
+              <w:rPr>
+                <w:rFonts w:ascii="Century Gothic" w:hAnsi="Century Gothic"/>
+              </w:rPr>
+              <w:t>0[property</w:t>
             </w:r>
             <w:r>
               <w:rPr>
@@ -25576,6 +25954,7 @@
           <w:color w:val="000000" w:themeColor="text1"/>
           <w:szCs w:val="24"/>
         </w:rPr>
+        <w:lastRenderedPageBreak/>
         <w:t>ModificaProfiloAzienda</w:t>
       </w:r>
       <w:bookmarkEnd w:id="63"/>
@@ -25696,7 +26075,23 @@
                 <w:sz w:val="28"/>
                 <w:szCs w:val="28"/>
               </w:rPr>
-              <w:t>: [a-zA-Z ‘àèìòù]{3,20}</w:t>
+              <w:t>: [a-zA-Z ‘àèìòù]{3,</w:t>
+            </w:r>
+            <w:r>
+              <w:rPr>
+                <w:rFonts w:ascii="Century Gothic" w:hAnsi="Century Gothic"/>
+                <w:sz w:val="28"/>
+                <w:szCs w:val="28"/>
+              </w:rPr>
+              <w:t>4</w:t>
+            </w:r>
+            <w:r>
+              <w:rPr>
+                <w:rFonts w:ascii="Century Gothic" w:hAnsi="Century Gothic"/>
+                <w:sz w:val="28"/>
+                <w:szCs w:val="28"/>
+              </w:rPr>
+              <w:t>0}</w:t>
             </w:r>
           </w:p>
         </w:tc>
@@ -25861,7 +26256,19 @@
               <w:rPr>
                 <w:rFonts w:ascii="Century Gothic" w:hAnsi="Century Gothic"/>
               </w:rPr>
-              <w:t>Lunghezza&gt;20 [</w:t>
+              <w:t>Lunghezza&gt;</w:t>
+            </w:r>
+            <w:r>
+              <w:rPr>
+                <w:rFonts w:ascii="Century Gothic" w:hAnsi="Century Gothic"/>
+              </w:rPr>
+              <w:t>4</w:t>
+            </w:r>
+            <w:r>
+              <w:rPr>
+                <w:rFonts w:ascii="Century Gothic" w:hAnsi="Century Gothic"/>
+              </w:rPr>
+              <w:t>0 [</w:t>
             </w:r>
             <w:r>
               <w:rPr>
@@ -25912,7 +26319,19 @@
               <w:rPr>
                 <w:rFonts w:ascii="Century Gothic" w:hAnsi="Century Gothic"/>
               </w:rPr>
-              <w:t xml:space="preserve">Lunghezza &gt;=3 and Lunghezza &lt;=20 [property </w:t>
+              <w:t>Lunghezza &gt;=3 and Lunghezza &lt;=</w:t>
+            </w:r>
+            <w:r>
+              <w:rPr>
+                <w:rFonts w:ascii="Century Gothic" w:hAnsi="Century Gothic"/>
+              </w:rPr>
+              <w:t>4</w:t>
+            </w:r>
+            <w:r>
+              <w:rPr>
+                <w:rFonts w:ascii="Century Gothic" w:hAnsi="Century Gothic"/>
+              </w:rPr>
+              <w:t xml:space="preserve">0 [property </w:t>
             </w:r>
             <w:r>
               <w:rPr>
@@ -26164,15 +26583,15 @@
                 <w:sz w:val="28"/>
                 <w:szCs w:val="28"/>
               </w:rPr>
-              <w:t>: [a-zA-Z ‘àèìòù]{3,2</w:t>
-            </w:r>
-            <w:r>
-              <w:rPr>
-                <w:rFonts w:ascii="Century Gothic" w:hAnsi="Century Gothic"/>
-                <w:sz w:val="28"/>
-                <w:szCs w:val="28"/>
-              </w:rPr>
-              <w:t>7</w:t>
+              <w:t>: [a-zA-Z ‘àèìòù]{3,</w:t>
+            </w:r>
+            <w:r>
+              <w:rPr>
+                <w:rFonts w:ascii="Century Gothic" w:hAnsi="Century Gothic"/>
+                <w:sz w:val="28"/>
+                <w:szCs w:val="28"/>
+              </w:rPr>
+              <w:t>80</w:t>
             </w:r>
             <w:r>
               <w:rPr>
@@ -26345,7 +26764,19 @@
               <w:rPr>
                 <w:rFonts w:ascii="Century Gothic" w:hAnsi="Century Gothic"/>
               </w:rPr>
-              <w:t>Lunghezza&gt;20 [</w:t>
+              <w:t>Lunghezza&gt;</w:t>
+            </w:r>
+            <w:r>
+              <w:rPr>
+                <w:rFonts w:ascii="Century Gothic" w:hAnsi="Century Gothic"/>
+              </w:rPr>
+              <w:t>8</w:t>
+            </w:r>
+            <w:r>
+              <w:rPr>
+                <w:rFonts w:ascii="Century Gothic" w:hAnsi="Century Gothic"/>
+              </w:rPr>
+              <w:t>0 [</w:t>
             </w:r>
             <w:r>
               <w:rPr>
@@ -26396,7 +26827,19 @@
               <w:rPr>
                 <w:rFonts w:ascii="Century Gothic" w:hAnsi="Century Gothic"/>
               </w:rPr>
-              <w:t xml:space="preserve">Lunghezza &gt;=3 and Lunghezza &lt;=20 [property </w:t>
+              <w:t>Lunghezza &gt;=3 and Lunghezza &lt;=</w:t>
+            </w:r>
+            <w:r>
+              <w:rPr>
+                <w:rFonts w:ascii="Century Gothic" w:hAnsi="Century Gothic"/>
+              </w:rPr>
+              <w:t>8</w:t>
+            </w:r>
+            <w:r>
+              <w:rPr>
+                <w:rFonts w:ascii="Century Gothic" w:hAnsi="Century Gothic"/>
+              </w:rPr>
+              <w:t xml:space="preserve">0 [property </w:t>
             </w:r>
             <w:r>
               <w:rPr>
@@ -27114,6 +27557,7 @@
                 <w:sz w:val="28"/>
                 <w:szCs w:val="28"/>
               </w:rPr>
+              <w:lastRenderedPageBreak/>
               <w:t xml:space="preserve">Parametro: </w:t>
             </w:r>
             <w:r>
@@ -27151,7 +27595,23 @@
                 <w:sz w:val="28"/>
                 <w:szCs w:val="28"/>
               </w:rPr>
-              <w:t>[a-zA-Z ‘àèìòù]{4,15}</w:t>
+              <w:t>[a-zA-Z ‘àèìòù]{4,</w:t>
+            </w:r>
+            <w:r>
+              <w:rPr>
+                <w:rFonts w:ascii="Century Gothic" w:hAnsi="Century Gothic"/>
+                <w:sz w:val="28"/>
+                <w:szCs w:val="28"/>
+              </w:rPr>
+              <w:t>4</w:t>
+            </w:r>
+            <w:r>
+              <w:rPr>
+                <w:rFonts w:ascii="Century Gothic" w:hAnsi="Century Gothic"/>
+                <w:sz w:val="28"/>
+                <w:szCs w:val="28"/>
+              </w:rPr>
+              <w:t>5}</w:t>
             </w:r>
           </w:p>
         </w:tc>
@@ -27316,7 +27776,19 @@
               <w:rPr>
                 <w:rFonts w:ascii="Century Gothic" w:hAnsi="Century Gothic"/>
               </w:rPr>
-              <w:t>Lunghezza &gt;15 [</w:t>
+              <w:t>Lunghezza &gt;</w:t>
+            </w:r>
+            <w:r>
+              <w:rPr>
+                <w:rFonts w:ascii="Century Gothic" w:hAnsi="Century Gothic"/>
+              </w:rPr>
+              <w:t>4</w:t>
+            </w:r>
+            <w:r>
+              <w:rPr>
+                <w:rFonts w:ascii="Century Gothic" w:hAnsi="Century Gothic"/>
+              </w:rPr>
+              <w:t>5 [</w:t>
             </w:r>
             <w:r>
               <w:rPr>
@@ -27367,7 +27839,19 @@
               <w:rPr>
                 <w:rFonts w:ascii="Century Gothic" w:hAnsi="Century Gothic"/>
               </w:rPr>
-              <w:t xml:space="preserve">Lunghezza &gt;=4 and Lunghezza &lt;=15 [property </w:t>
+              <w:t>Lunghezza &gt;=4 and Lunghezza &lt;=</w:t>
+            </w:r>
+            <w:r>
+              <w:rPr>
+                <w:rFonts w:ascii="Century Gothic" w:hAnsi="Century Gothic"/>
+              </w:rPr>
+              <w:t>4</w:t>
+            </w:r>
+            <w:r>
+              <w:rPr>
+                <w:rFonts w:ascii="Century Gothic" w:hAnsi="Century Gothic"/>
+              </w:rPr>
+              <w:t xml:space="preserve">5 [property </w:t>
             </w:r>
             <w:r>
               <w:rPr>
@@ -28636,6 +29120,7 @@
               <w:rPr>
                 <w:rFonts w:ascii="Century Gothic" w:hAnsi="Century Gothic"/>
               </w:rPr>
+              <w:lastRenderedPageBreak/>
               <w:t>Lunghezza lps</w:t>
             </w:r>
           </w:p>
@@ -30399,6 +30884,7 @@
                 <w:b/>
                 <w:bCs/>
               </w:rPr>
+              <w:lastRenderedPageBreak/>
               <w:t>TC_RFU3.2-ModificaProfiloAzienda</w:t>
             </w:r>
             <w:r>
@@ -30649,7 +31135,23 @@
                 <w:sz w:val="28"/>
                 <w:szCs w:val="28"/>
               </w:rPr>
-              <w:t>: [a-zA-Z ‘àèìòù]{3,20}</w:t>
+              <w:t>: [a-zA-Z ‘àèìòù]{3,</w:t>
+            </w:r>
+            <w:r>
+              <w:rPr>
+                <w:rFonts w:ascii="Century Gothic" w:hAnsi="Century Gothic"/>
+                <w:sz w:val="28"/>
+                <w:szCs w:val="28"/>
+              </w:rPr>
+              <w:t>4</w:t>
+            </w:r>
+            <w:r>
+              <w:rPr>
+                <w:rFonts w:ascii="Century Gothic" w:hAnsi="Century Gothic"/>
+                <w:sz w:val="28"/>
+                <w:szCs w:val="28"/>
+              </w:rPr>
+              <w:t>0}</w:t>
             </w:r>
           </w:p>
         </w:tc>
@@ -31117,7 +31619,23 @@
                 <w:sz w:val="28"/>
                 <w:szCs w:val="28"/>
               </w:rPr>
-              <w:t>: [a-zA-Z ‘àèìòù]{3,20}</w:t>
+              <w:t>: [a-zA-Z ‘àèìòù]{3,</w:t>
+            </w:r>
+            <w:r>
+              <w:rPr>
+                <w:rFonts w:ascii="Century Gothic" w:hAnsi="Century Gothic"/>
+                <w:sz w:val="28"/>
+                <w:szCs w:val="28"/>
+              </w:rPr>
+              <w:t>4</w:t>
+            </w:r>
+            <w:r>
+              <w:rPr>
+                <w:rFonts w:ascii="Century Gothic" w:hAnsi="Century Gothic"/>
+                <w:sz w:val="28"/>
+                <w:szCs w:val="28"/>
+              </w:rPr>
+              <w:t>0}</w:t>
             </w:r>
           </w:p>
         </w:tc>
@@ -31282,7 +31800,19 @@
               <w:rPr>
                 <w:rFonts w:ascii="Century Gothic" w:hAnsi="Century Gothic"/>
               </w:rPr>
-              <w:t>Lunghezza&gt;20 [</w:t>
+              <w:t>Lunghezza&gt;</w:t>
+            </w:r>
+            <w:r>
+              <w:rPr>
+                <w:rFonts w:ascii="Century Gothic" w:hAnsi="Century Gothic"/>
+              </w:rPr>
+              <w:t>4</w:t>
+            </w:r>
+            <w:r>
+              <w:rPr>
+                <w:rFonts w:ascii="Century Gothic" w:hAnsi="Century Gothic"/>
+              </w:rPr>
+              <w:t>0 [</w:t>
             </w:r>
             <w:r>
               <w:rPr>
@@ -31333,7 +31863,19 @@
               <w:rPr>
                 <w:rFonts w:ascii="Century Gothic" w:hAnsi="Century Gothic"/>
               </w:rPr>
-              <w:t xml:space="preserve">Lunghezza &gt;=3 and Lunghezza &lt;=20[property </w:t>
+              <w:t>Lunghezza &gt;=3 and Lunghezza &lt;=</w:t>
+            </w:r>
+            <w:r>
+              <w:rPr>
+                <w:rFonts w:ascii="Century Gothic" w:hAnsi="Century Gothic"/>
+              </w:rPr>
+              <w:t>4</w:t>
+            </w:r>
+            <w:r>
+              <w:rPr>
+                <w:rFonts w:ascii="Century Gothic" w:hAnsi="Century Gothic"/>
+              </w:rPr>
+              <w:t xml:space="preserve">0[property </w:t>
             </w:r>
             <w:r>
               <w:rPr>
@@ -31844,6 +32386,7 @@
               <w:rPr>
                 <w:rFonts w:ascii="Century Gothic" w:hAnsi="Century Gothic"/>
               </w:rPr>
+              <w:lastRenderedPageBreak/>
               <w:t>Formato ft</w:t>
             </w:r>
           </w:p>
@@ -32068,7 +32611,23 @@
                 <w:sz w:val="28"/>
                 <w:szCs w:val="28"/>
               </w:rPr>
-              <w:t>[a-zA-Z ‘àèìòù]{4,15}</w:t>
+              <w:t>[a-zA-Z ‘àèìòù]{4,</w:t>
+            </w:r>
+            <w:r>
+              <w:rPr>
+                <w:rFonts w:ascii="Century Gothic" w:hAnsi="Century Gothic"/>
+                <w:sz w:val="28"/>
+                <w:szCs w:val="28"/>
+              </w:rPr>
+              <w:t>4</w:t>
+            </w:r>
+            <w:r>
+              <w:rPr>
+                <w:rFonts w:ascii="Century Gothic" w:hAnsi="Century Gothic"/>
+                <w:sz w:val="28"/>
+                <w:szCs w:val="28"/>
+              </w:rPr>
+              <w:t>5}</w:t>
             </w:r>
           </w:p>
         </w:tc>
@@ -32233,7 +32792,19 @@
               <w:rPr>
                 <w:rFonts w:ascii="Century Gothic" w:hAnsi="Century Gothic"/>
               </w:rPr>
-              <w:t>Lunghezza&gt;15 [</w:t>
+              <w:t>Lunghezza&gt;</w:t>
+            </w:r>
+            <w:r>
+              <w:rPr>
+                <w:rFonts w:ascii="Century Gothic" w:hAnsi="Century Gothic"/>
+              </w:rPr>
+              <w:t>4</w:t>
+            </w:r>
+            <w:r>
+              <w:rPr>
+                <w:rFonts w:ascii="Century Gothic" w:hAnsi="Century Gothic"/>
+              </w:rPr>
+              <w:t>5 [</w:t>
             </w:r>
             <w:r>
               <w:rPr>
@@ -32284,7 +32855,19 @@
               <w:rPr>
                 <w:rFonts w:ascii="Century Gothic" w:hAnsi="Century Gothic"/>
               </w:rPr>
-              <w:t xml:space="preserve">Lunghezza &gt;=4 and Lunghezza &lt;=15 [property </w:t>
+              <w:t>Lunghezza &gt;=4 and Lunghezza &lt;=</w:t>
+            </w:r>
+            <w:r>
+              <w:rPr>
+                <w:rFonts w:ascii="Century Gothic" w:hAnsi="Century Gothic"/>
+              </w:rPr>
+              <w:t>4</w:t>
+            </w:r>
+            <w:r>
+              <w:rPr>
+                <w:rFonts w:ascii="Century Gothic" w:hAnsi="Century Gothic"/>
+              </w:rPr>
+              <w:t xml:space="preserve">5 [property </w:t>
             </w:r>
             <w:r>
               <w:rPr>
@@ -33095,6 +33678,7 @@
               <w:rPr>
                 <w:rFonts w:ascii="Century Gothic" w:hAnsi="Century Gothic"/>
               </w:rPr>
+              <w:lastRenderedPageBreak/>
               <w:t>Lunghezza lp</w:t>
             </w:r>
           </w:p>
@@ -34741,6 +35325,7 @@
           <w:color w:val="000000" w:themeColor="text1"/>
           <w:szCs w:val="24"/>
         </w:rPr>
+        <w:lastRenderedPageBreak/>
         <w:t>CreaSegnalazioneAzienda</w:t>
       </w:r>
       <w:bookmarkEnd w:id="65"/>
@@ -36177,6 +36762,7 @@
                 <w:b/>
                 <w:bCs/>
               </w:rPr>
+              <w:lastRenderedPageBreak/>
               <w:t>TC_RFU4-CreaSegnalazioneAzienda</w:t>
             </w:r>
             <w:r>
@@ -38515,14 +39101,14 @@
                 <w:sz w:val="28"/>
                 <w:szCs w:val="28"/>
               </w:rPr>
-              <w:t>2</w:t>
-            </w:r>
-            <w:r>
-              <w:rPr>
-                <w:sz w:val="28"/>
-                <w:szCs w:val="28"/>
-              </w:rPr>
-              <w:t>7}, [0-9]{1,3}</w:t>
+              <w:t>80</w:t>
+            </w:r>
+            <w:r>
+              <w:rPr>
+                <w:sz w:val="28"/>
+                <w:szCs w:val="28"/>
+              </w:rPr>
+              <w:t>}, [0-9]{1,3}</w:t>
             </w:r>
           </w:p>
         </w:tc>
@@ -38699,13 +39285,13 @@
               <w:rPr>
                 <w:rFonts w:ascii="Century Gothic" w:hAnsi="Century Gothic"/>
               </w:rPr>
-              <w:t>3</w:t>
-            </w:r>
-            <w:r>
-              <w:rPr>
-                <w:rFonts w:ascii="Century Gothic" w:hAnsi="Century Gothic"/>
-              </w:rPr>
-              <w:t>0 [</w:t>
+              <w:t>80</w:t>
+            </w:r>
+            <w:r>
+              <w:rPr>
+                <w:rFonts w:ascii="Century Gothic" w:hAnsi="Century Gothic"/>
+              </w:rPr>
+              <w:t>[</w:t>
             </w:r>
             <w:r>
               <w:rPr>
@@ -38761,7 +39347,7 @@
               <w:rPr>
                 <w:rFonts w:ascii="Century Gothic" w:hAnsi="Century Gothic"/>
               </w:rPr>
-              <w:t>3</w:t>
+              <w:t>8</w:t>
             </w:r>
             <w:r>
               <w:rPr>
@@ -40884,6 +41470,7 @@
           <w:color w:val="000000" w:themeColor="text1"/>
           <w:szCs w:val="24"/>
         </w:rPr>
+        <w:lastRenderedPageBreak/>
         <w:t>InserisciProdotto</w:t>
       </w:r>
       <w:bookmarkEnd w:id="71"/>
@@ -40959,7 +41546,6 @@
                 <w:sz w:val="28"/>
                 <w:szCs w:val="28"/>
               </w:rPr>
-              <w:lastRenderedPageBreak/>
               <w:t>Parametro</w:t>
             </w:r>
             <w:r>
@@ -41019,7 +41605,21 @@
                 <w:sz w:val="28"/>
                 <w:szCs w:val="28"/>
               </w:rPr>
-              <w:t xml:space="preserve"> ‘àèìòù]{1,25}</w:t>
+              <w:t xml:space="preserve"> ‘àèìòù]{1,</w:t>
+            </w:r>
+            <w:r>
+              <w:rPr>
+                <w:sz w:val="28"/>
+                <w:szCs w:val="28"/>
+              </w:rPr>
+              <w:t>4</w:t>
+            </w:r>
+            <w:r>
+              <w:rPr>
+                <w:sz w:val="28"/>
+                <w:szCs w:val="28"/>
+              </w:rPr>
+              <w:t>5}</w:t>
             </w:r>
           </w:p>
         </w:tc>
@@ -41214,7 +41814,13 @@
               <w:rPr>
                 <w:rFonts w:ascii="Century Gothic" w:hAnsi="Century Gothic"/>
               </w:rPr>
-              <w:t>Lunghezza &gt; 2</w:t>
+              <w:t xml:space="preserve">Lunghezza &gt; </w:t>
+            </w:r>
+            <w:r>
+              <w:rPr>
+                <w:rFonts w:ascii="Century Gothic" w:hAnsi="Century Gothic"/>
+              </w:rPr>
+              <w:t>4</w:t>
             </w:r>
             <w:r>
               <w:rPr>
@@ -41289,7 +41895,13 @@
               <w:rPr>
                 <w:rFonts w:ascii="Century Gothic" w:hAnsi="Century Gothic"/>
               </w:rPr>
-              <w:t>and Lunghezza &lt;=2</w:t>
+              <w:t>and Lunghezza &lt;=</w:t>
+            </w:r>
+            <w:r>
+              <w:rPr>
+                <w:rFonts w:ascii="Century Gothic" w:hAnsi="Century Gothic"/>
+              </w:rPr>
+              <w:t>4</w:t>
             </w:r>
             <w:r>
               <w:rPr>
@@ -42477,15 +43089,7 @@
                 <w:sz w:val="28"/>
                 <w:szCs w:val="28"/>
               </w:rPr>
-              <w:t xml:space="preserve"> </w:t>
-            </w:r>
-            <w:r>
-              <w:rPr>
-                <w:rFonts w:ascii="Century Gothic" w:hAnsi="Century Gothic"/>
-                <w:sz w:val="28"/>
-                <w:szCs w:val="28"/>
-              </w:rPr>
-              <w:t>url</w:t>
+              <w:t xml:space="preserve"> url</w:t>
             </w:r>
           </w:p>
           <w:p>
@@ -42609,13 +43213,7 @@
               <w:rPr>
                 <w:rFonts w:ascii="Century Gothic" w:hAnsi="Century Gothic"/>
               </w:rPr>
-              <w:t>Formato f</w:t>
-            </w:r>
-            <w:r>
-              <w:rPr>
-                <w:rFonts w:ascii="Century Gothic" w:hAnsi="Century Gothic"/>
-              </w:rPr>
-              <w:t>url</w:t>
+              <w:t>Formato furl</w:t>
             </w:r>
           </w:p>
         </w:tc>
@@ -42665,15 +43263,7 @@
                 <w:b/>
                 <w:bCs/>
               </w:rPr>
-              <w:t>URL</w:t>
-            </w:r>
-            <w:r>
-              <w:rPr>
-                <w:rFonts w:ascii="Century Gothic" w:hAnsi="Century Gothic"/>
-                <w:b/>
-                <w:bCs/>
-              </w:rPr>
-              <w:t>no</w:t>
+              <w:t>URLno</w:t>
             </w:r>
             <w:r>
               <w:rPr>
@@ -43647,13 +44237,7 @@
               <w:rPr>
                 <w:lang w:val="en-US"/>
               </w:rPr>
-              <w:t>.fulr</w:t>
-            </w:r>
-            <w:r>
-              <w:rPr>
-                <w:lang w:val="en-US"/>
-              </w:rPr>
-              <w:t>2</w:t>
+              <w:t>.fulr2</w:t>
             </w:r>
           </w:p>
         </w:tc>
@@ -43852,7 +44436,21 @@
                 <w:sz w:val="28"/>
                 <w:szCs w:val="28"/>
               </w:rPr>
-              <w:t xml:space="preserve"> ‘àèìòù]{1,25}</w:t>
+              <w:t xml:space="preserve"> ‘àèìòù]{1,</w:t>
+            </w:r>
+            <w:r>
+              <w:rPr>
+                <w:sz w:val="28"/>
+                <w:szCs w:val="28"/>
+              </w:rPr>
+              <w:t>4</w:t>
+            </w:r>
+            <w:r>
+              <w:rPr>
+                <w:sz w:val="28"/>
+                <w:szCs w:val="28"/>
+              </w:rPr>
+              <w:t>5}</w:t>
             </w:r>
           </w:p>
         </w:tc>
@@ -44032,7 +44630,13 @@
               <w:rPr>
                 <w:rFonts w:ascii="Century Gothic" w:hAnsi="Century Gothic"/>
               </w:rPr>
-              <w:t>Lunghezza &gt; 2</w:t>
+              <w:t xml:space="preserve">Lunghezza &gt; </w:t>
+            </w:r>
+            <w:r>
+              <w:rPr>
+                <w:rFonts w:ascii="Century Gothic" w:hAnsi="Century Gothic"/>
+              </w:rPr>
+              <w:t>4</w:t>
             </w:r>
             <w:r>
               <w:rPr>
@@ -44091,8 +44695,16 @@
               <w:rPr>
                 <w:rFonts w:ascii="Century Gothic" w:hAnsi="Century Gothic"/>
               </w:rPr>
-              <w:t>and Lunghezza &lt;=2</w:t>
-            </w:r>
+              <w:t>and Lunghezza &lt;=</w:t>
+            </w:r>
+            <w:r>
+              <w:rPr>
+                <w:rFonts w:ascii="Century Gothic" w:hAnsi="Century Gothic"/>
+              </w:rPr>
+              <w:t>4</w:t>
+            </w:r>
+            <w:bookmarkStart w:id="73" w:name="_GoBack"/>
+            <w:bookmarkEnd w:id="73"/>
             <w:r>
               <w:rPr>
                 <w:rFonts w:ascii="Century Gothic" w:hAnsi="Century Gothic"/>
@@ -46387,8 +46999,6 @@
               </w:rPr>
               <w:t>9</w:t>
             </w:r>
-            <w:bookmarkStart w:id="73" w:name="_GoBack"/>
-            <w:bookmarkEnd w:id="73"/>
           </w:p>
         </w:tc>
         <w:tc>
@@ -46420,13 +47030,7 @@
               <w:rPr>
                 <w:lang w:val="en-US"/>
               </w:rPr>
-              <w:t>.furl</w:t>
-            </w:r>
-            <w:r>
-              <w:rPr>
-                <w:lang w:val="en-US"/>
-              </w:rPr>
-              <w:t>2</w:t>
+              <w:t>.furl2</w:t>
             </w:r>
           </w:p>
         </w:tc>
@@ -58870,7 +59474,7 @@
 </file>
 
 <file path=customXml/itemProps1.xml><?xml version="1.0" encoding="utf-8"?>
-<ds:datastoreItem xmlns:ds="http://schemas.openxmlformats.org/officeDocument/2006/customXml" ds:itemID="{5E419106-CDED-4821-B347-2C3DC7097054}">
+<ds:datastoreItem xmlns:ds="http://schemas.openxmlformats.org/officeDocument/2006/customXml" ds:itemID="{F9F27EC8-CE7F-4DE7-A61A-638C3BD39E23}">
   <ds:schemaRefs>
     <ds:schemaRef ds:uri="http://schemas.openxmlformats.org/officeDocument/2006/bibliography"/>
   </ds:schemaRefs>

</xml_diff>

<commit_message>
Rivisionati TEST PLAN e TEST CASE SPECIFICATION
</commit_message>
<xml_diff>
--- a/Documents/Eat & Reorder - TEST PLAN.docx
+++ b/Documents/Eat & Reorder - TEST PLAN.docx
@@ -4073,16 +4073,7 @@
           <w:sz w:val="24"/>
           <w:szCs w:val="24"/>
         </w:rPr>
-        <w:t xml:space="preserve">La relazione tra test plan e RAD (Requirement Analysis Document) riguarda in particolare i requisiti funzionali e non funzionali del sistema visto che i test saranno eseguiti su quelle funzionalità tenendo conto delle specifiche espresse nel documento precedente. In particolare il RAD contiene lo scopo del </w:t>
-      </w:r>
-      <w:r>
-        <w:rPr>
-          <w:rFonts w:ascii="Century Gothic" w:hAnsi="Century Gothic"/>
-          <w:sz w:val="24"/>
-          <w:szCs w:val="24"/>
-        </w:rPr>
-        <w:lastRenderedPageBreak/>
-        <w:t>sistema, l’ambito del sistema e gli obiettivi, evidenziando una panoramica di requisiti funzionali, requisiti non funzionali, scenari, casi d’uso, diagrammi e mockup del sistema.</w:t>
+        <w:t>La relazione tra test plan e RAD (Requirement Analysis Document) riguarda in particolare i requisiti funzionali e non funzionali del sistema visto che i test saranno eseguiti su quelle funzionalità tenendo conto delle specifiche espresse nel documento precedente. In particolare il RAD contiene lo scopo del sistema, l’ambito del sistema e gli obiettivi, evidenziando una panoramica di requisiti funzionali, requisiti non funzionali, scenari, casi d’uso, diagrammi e mockup del sistema.</w:t>
       </w:r>
     </w:p>
     <w:p>
@@ -4751,7 +4742,6 @@
       <w:bookmarkStart w:id="33" w:name="_Toc26106277"/>
       <w:bookmarkStart w:id="34" w:name="_Toc27242255"/>
       <w:r>
-        <w:lastRenderedPageBreak/>
         <w:t>Funzionalità da testare e da non testare</w:t>
       </w:r>
       <w:bookmarkEnd w:id="30"/>
@@ -5464,7 +5454,6 @@
       <w:bookmarkStart w:id="37" w:name="_Toc26106279"/>
       <w:bookmarkStart w:id="38" w:name="_Toc27242257"/>
       <w:r>
-        <w:lastRenderedPageBreak/>
         <w:t>A</w:t>
       </w:r>
       <w:r>
@@ -6150,7 +6139,6 @@
           <w:i w:val="0"/>
           <w:iCs/>
         </w:rPr>
-        <w:lastRenderedPageBreak/>
         <w:t xml:space="preserve"> </w:t>
       </w:r>
       <w:bookmarkStart w:id="45" w:name="_Toc26106282"/>
@@ -6816,7 +6804,6 @@
                 <w:sz w:val="28"/>
                 <w:szCs w:val="28"/>
               </w:rPr>
-              <w:lastRenderedPageBreak/>
               <w:t>CATEGORIE</w:t>
             </w:r>
           </w:p>
@@ -7237,6 +7224,7 @@
               <w:rPr>
                 <w:rFonts w:ascii="Century Gothic" w:hAnsi="Century Gothic"/>
               </w:rPr>
+              <w:lastRenderedPageBreak/>
               <w:t xml:space="preserve">Non esiste nel DB [if </w:t>
             </w:r>
             <w:r>
@@ -7950,7 +7938,21 @@
                 <w:sz w:val="28"/>
                 <w:szCs w:val="28"/>
               </w:rPr>
-              <w:t xml:space="preserve"> ‘àèìòù]{3,</w:t>
+              <w:t xml:space="preserve"> </w:t>
+            </w:r>
+            <w:r>
+              <w:rPr>
+                <w:sz w:val="28"/>
+                <w:szCs w:val="28"/>
+              </w:rPr>
+              <w:t>‘</w:t>
+            </w:r>
+            <w:r>
+              <w:rPr>
+                <w:sz w:val="28"/>
+                <w:szCs w:val="28"/>
+              </w:rPr>
+              <w:t>àèìòù]{3,</w:t>
             </w:r>
             <w:r>
               <w:rPr>
@@ -7997,7 +7999,6 @@
                 <w:sz w:val="28"/>
                 <w:szCs w:val="28"/>
               </w:rPr>
-              <w:lastRenderedPageBreak/>
               <w:t>CATEGORIE</w:t>
             </w:r>
           </w:p>
@@ -8424,6 +8425,7 @@
                 <w:sz w:val="28"/>
                 <w:szCs w:val="28"/>
               </w:rPr>
+              <w:lastRenderedPageBreak/>
               <w:t>Parametro</w:t>
             </w:r>
             <w:r>
@@ -8483,7 +8485,21 @@
                 <w:sz w:val="28"/>
                 <w:szCs w:val="28"/>
               </w:rPr>
-              <w:t xml:space="preserve"> ‘àèìòù]{3,</w:t>
+              <w:t xml:space="preserve"> </w:t>
+            </w:r>
+            <w:r>
+              <w:rPr>
+                <w:sz w:val="28"/>
+                <w:szCs w:val="28"/>
+              </w:rPr>
+              <w:t>‘</w:t>
+            </w:r>
+            <w:r>
+              <w:rPr>
+                <w:sz w:val="28"/>
+                <w:szCs w:val="28"/>
+              </w:rPr>
+              <w:t>àèìòù]{3,</w:t>
             </w:r>
             <w:r>
               <w:rPr>
@@ -9579,7 +9595,6 @@
                 <w:b/>
                 <w:bCs/>
               </w:rPr>
-              <w:lastRenderedPageBreak/>
               <w:t>TC_RFU1.1-RegistrazioneCliente</w:t>
             </w:r>
             <w:r>
@@ -10215,6 +10230,7 @@
           <w:sz w:val="24"/>
           <w:szCs w:val="24"/>
         </w:rPr>
+        <w:lastRenderedPageBreak/>
         <w:t>TC_RFU1.2-RegistrazioneAzienda</w:t>
       </w:r>
       <w:r>
@@ -11423,6 +11439,7 @@
                 <w:sz w:val="28"/>
                 <w:szCs w:val="28"/>
               </w:rPr>
+              <w:lastRenderedPageBreak/>
               <w:t>Parametro</w:t>
             </w:r>
             <w:r>
@@ -12910,6 +12927,7 @@
               <w:rPr>
                 <w:rFonts w:ascii="Century Gothic" w:hAnsi="Century Gothic"/>
               </w:rPr>
+              <w:lastRenderedPageBreak/>
               <w:t>Formato fnc</w:t>
             </w:r>
           </w:p>
@@ -14064,6 +14082,7 @@
                 <w:sz w:val="28"/>
                 <w:szCs w:val="28"/>
               </w:rPr>
+              <w:lastRenderedPageBreak/>
               <w:t>Parametro</w:t>
             </w:r>
             <w:r>
@@ -15262,6 +15281,7 @@
                 <w:b/>
                 <w:bCs/>
               </w:rPr>
+              <w:lastRenderedPageBreak/>
               <w:t>TC_RFU1.2-RegistrazioneAzienda</w:t>
             </w:r>
             <w:r>
@@ -16667,6 +16687,7 @@
                 <w:b/>
                 <w:bCs/>
               </w:rPr>
+              <w:lastRenderedPageBreak/>
               <w:t>TC_RFU1.2-RegistrazioneAzienda</w:t>
             </w:r>
             <w:r>
@@ -18045,6 +18066,7 @@
               <w:rPr>
                 <w:rFonts w:ascii="Century Gothic" w:hAnsi="Century Gothic"/>
               </w:rPr>
+              <w:lastRenderedPageBreak/>
               <w:t xml:space="preserve">Rispetta il fomato [if </w:t>
             </w:r>
             <w:r>
@@ -18105,6 +18127,7 @@
               <w:rPr>
                 <w:rFonts w:ascii="Century Gothic" w:hAnsi="Century Gothic"/>
               </w:rPr>
+              <w:lastRenderedPageBreak/>
               <w:t>Esiste ee</w:t>
             </w:r>
           </w:p>
@@ -18443,7 +18466,6 @@
               <w:rPr>
                 <w:rFonts w:ascii="Century Gothic" w:hAnsi="Century Gothic"/>
               </w:rPr>
-              <w:lastRenderedPageBreak/>
               <w:t>Lunghezza l</w:t>
             </w:r>
             <w:r>
@@ -19191,6 +19213,7 @@
               <w:rPr>
                 <w:rFonts w:ascii="Century Gothic" w:hAnsi="Century Gothic"/>
               </w:rPr>
+              <w:lastRenderedPageBreak/>
               <w:t>Formato fn</w:t>
             </w:r>
           </w:p>
@@ -19727,7 +19750,6 @@
               <w:rPr>
                 <w:rFonts w:ascii="Century Gothic" w:hAnsi="Century Gothic"/>
               </w:rPr>
-              <w:lastRenderedPageBreak/>
               <w:t>Formato fc</w:t>
             </w:r>
           </w:p>
@@ -20690,6 +20712,7 @@
               <w:rPr>
                 <w:rFonts w:ascii="Century Gothic" w:hAnsi="Century Gothic"/>
               </w:rPr>
+              <w:lastRenderedPageBreak/>
               <w:t>Lunghezza l</w:t>
             </w:r>
             <w:r>
@@ -21018,7 +21041,6 @@
                 <w:sz w:val="28"/>
                 <w:szCs w:val="28"/>
               </w:rPr>
-              <w:lastRenderedPageBreak/>
               <w:t>Parametro</w:t>
             </w:r>
             <w:r>
@@ -21951,6 +21973,7 @@
                 <w:b/>
                 <w:bCs/>
               </w:rPr>
+              <w:lastRenderedPageBreak/>
               <w:t>TC_RFU1.3-RegistrazioneFattorino</w:t>
             </w:r>
             <w:r>
@@ -22723,7 +22746,6 @@
                 <w:b/>
                 <w:bCs/>
               </w:rPr>
-              <w:lastRenderedPageBreak/>
               <w:t>TC_RFU1.3-RegistrazioneFattorino</w:t>
             </w:r>
             <w:r>
@@ -23625,6 +23647,7 @@
                 <w:sz w:val="28"/>
                 <w:szCs w:val="28"/>
               </w:rPr>
+              <w:lastRenderedPageBreak/>
               <w:t>Parametro</w:t>
             </w:r>
             <w:r>
@@ -24261,7 +24284,6 @@
                 <w:sz w:val="28"/>
                 <w:szCs w:val="28"/>
               </w:rPr>
-              <w:lastRenderedPageBreak/>
               <w:t>CATEGORIE</w:t>
             </w:r>
           </w:p>
@@ -25323,6 +25345,7 @@
                 <w:b/>
                 <w:bCs/>
               </w:rPr>
+              <w:lastRenderedPageBreak/>
               <w:t>TC_RFU3.1_ModificaProfiloCliente</w:t>
             </w:r>
             <w:r>
@@ -25954,7 +25977,6 @@
           <w:color w:val="000000" w:themeColor="text1"/>
           <w:szCs w:val="24"/>
         </w:rPr>
-        <w:lastRenderedPageBreak/>
         <w:t>ModificaProfiloAzienda</w:t>
       </w:r>
       <w:bookmarkEnd w:id="63"/>
@@ -26965,6 +26987,7 @@
               <w:rPr>
                 <w:rFonts w:ascii="Century Gothic" w:hAnsi="Century Gothic"/>
               </w:rPr>
+              <w:lastRenderedPageBreak/>
               <w:t xml:space="preserve">Rispetta il formato[if </w:t>
             </w:r>
             <w:r>
@@ -27557,7 +27580,6 @@
                 <w:sz w:val="28"/>
                 <w:szCs w:val="28"/>
               </w:rPr>
-              <w:lastRenderedPageBreak/>
               <w:t xml:space="preserve">Parametro: </w:t>
             </w:r>
             <w:r>
@@ -28439,6 +28461,7 @@
               <w:rPr>
                 <w:rFonts w:ascii="Century Gothic" w:hAnsi="Century Gothic"/>
               </w:rPr>
+              <w:lastRenderedPageBreak/>
               <w:t xml:space="preserve">Rispetta il formato[if </w:t>
             </w:r>
             <w:r>
@@ -29120,7 +29143,6 @@
               <w:rPr>
                 <w:rFonts w:ascii="Century Gothic" w:hAnsi="Century Gothic"/>
               </w:rPr>
-              <w:lastRenderedPageBreak/>
               <w:t>Lunghezza lps</w:t>
             </w:r>
           </w:p>
@@ -30001,6 +30023,7 @@
                 <w:b/>
                 <w:bCs/>
               </w:rPr>
+              <w:lastRenderedPageBreak/>
               <w:t>TC_RFU3.2-ModificaProfiloAzienda</w:t>
             </w:r>
             <w:r>
@@ -30884,7 +30907,6 @@
                 <w:b/>
                 <w:bCs/>
               </w:rPr>
-              <w:lastRenderedPageBreak/>
               <w:t>TC_RFU3.2-ModificaProfiloAzienda</w:t>
             </w:r>
             <w:r>
@@ -31582,6 +31604,7 @@
                 <w:sz w:val="28"/>
                 <w:szCs w:val="28"/>
               </w:rPr>
+              <w:lastRenderedPageBreak/>
               <w:t>Parametro</w:t>
             </w:r>
             <w:r>
@@ -32386,7 +32409,6 @@
               <w:rPr>
                 <w:rFonts w:ascii="Century Gothic" w:hAnsi="Century Gothic"/>
               </w:rPr>
-              <w:lastRenderedPageBreak/>
               <w:t>Formato ft</w:t>
             </w:r>
           </w:p>
@@ -33082,6 +33104,7 @@
                 <w:sz w:val="28"/>
                 <w:szCs w:val="28"/>
               </w:rPr>
+              <w:lastRenderedPageBreak/>
               <w:t>Parametro</w:t>
             </w:r>
             <w:r>
@@ -33678,7 +33701,6 @@
               <w:rPr>
                 <w:rFonts w:ascii="Century Gothic" w:hAnsi="Century Gothic"/>
               </w:rPr>
-              <w:lastRenderedPageBreak/>
               <w:t>Lunghezza lp</w:t>
             </w:r>
           </w:p>
@@ -34542,6 +34564,7 @@
                 <w:b/>
                 <w:bCs/>
               </w:rPr>
+              <w:lastRenderedPageBreak/>
               <w:t>TC_RFU3.3-ModificaProfiloFattorino</w:t>
             </w:r>
             <w:r>
@@ -35325,7 +35348,6 @@
           <w:color w:val="000000" w:themeColor="text1"/>
           <w:szCs w:val="24"/>
         </w:rPr>
-        <w:lastRenderedPageBreak/>
         <w:t>CreaSegnalazioneAzienda</w:t>
       </w:r>
       <w:bookmarkEnd w:id="65"/>
@@ -36073,6 +36095,7 @@
                 <w:sz w:val="28"/>
                 <w:szCs w:val="28"/>
               </w:rPr>
+              <w:lastRenderedPageBreak/>
               <w:t>CATEGORIE</w:t>
             </w:r>
           </w:p>
@@ -36762,7 +36785,6 @@
                 <w:b/>
                 <w:bCs/>
               </w:rPr>
-              <w:lastRenderedPageBreak/>
               <w:t>TC_RFU4-CreaSegnalazioneAzienda</w:t>
             </w:r>
             <w:r>
@@ -37536,6 +37558,7 @@
               <w:rPr>
                 <w:rFonts w:ascii="Century Gothic" w:hAnsi="Century Gothic"/>
               </w:rPr>
+              <w:lastRenderedPageBreak/>
               <w:t>Formato for</w:t>
             </w:r>
           </w:p>
@@ -41436,6 +41459,8 @@
         </w:rPr>
         <w:t xml:space="preserve"> </w:t>
       </w:r>
+      <w:bookmarkStart w:id="71" w:name="_GoBack"/>
+      <w:bookmarkEnd w:id="71"/>
     </w:p>
     <w:p>
       <w:pPr>
@@ -41461,7 +41486,7 @@
           <w:szCs w:val="24"/>
         </w:rPr>
       </w:pPr>
-      <w:bookmarkStart w:id="71" w:name="_Toc27242280"/>
+      <w:bookmarkStart w:id="72" w:name="_Toc27242280"/>
       <w:r>
         <w:rPr>
           <w:rFonts w:ascii="Century Gothic" w:hAnsi="Century Gothic"/>
@@ -41470,10 +41495,9 @@
           <w:color w:val="000000" w:themeColor="text1"/>
           <w:szCs w:val="24"/>
         </w:rPr>
-        <w:lastRenderedPageBreak/>
         <w:t>InserisciProdotto</w:t>
       </w:r>
-      <w:bookmarkEnd w:id="71"/>
+      <w:bookmarkEnd w:id="72"/>
     </w:p>
     <w:p>
       <w:pPr>
@@ -42913,7 +42937,6 @@
               <w:rPr>
                 <w:rFonts w:ascii="Century Gothic" w:hAnsi="Century Gothic"/>
               </w:rPr>
-              <w:lastRenderedPageBreak/>
               <w:t>Formato fp</w:t>
             </w:r>
           </w:p>
@@ -44293,7 +44316,7 @@
           <w:szCs w:val="24"/>
         </w:rPr>
       </w:pPr>
-      <w:bookmarkStart w:id="72" w:name="_Toc27242281"/>
+      <w:bookmarkStart w:id="73" w:name="_Toc27242281"/>
       <w:r>
         <w:rPr>
           <w:rFonts w:ascii="Century Gothic" w:hAnsi="Century Gothic"/>
@@ -44304,7 +44327,7 @@
         </w:rPr>
         <w:t>ModificaProotto</w:t>
       </w:r>
-      <w:bookmarkEnd w:id="72"/>
+      <w:bookmarkEnd w:id="73"/>
     </w:p>
     <w:p>
       <w:pPr>
@@ -44537,7 +44560,6 @@
               <w:rPr>
                 <w:rFonts w:ascii="Century Gothic" w:hAnsi="Century Gothic"/>
               </w:rPr>
-              <w:lastRenderedPageBreak/>
               <w:t xml:space="preserve">Lunghezza </w:t>
             </w:r>
             <w:r>
@@ -44703,8 +44725,6 @@
               </w:rPr>
               <w:t>4</w:t>
             </w:r>
-            <w:bookmarkStart w:id="73" w:name="_GoBack"/>
-            <w:bookmarkEnd w:id="73"/>
             <w:r>
               <w:rPr>
                 <w:rFonts w:ascii="Century Gothic" w:hAnsi="Century Gothic"/>
@@ -45866,7 +45886,6 @@
                 <w:sz w:val="28"/>
                 <w:szCs w:val="28"/>
               </w:rPr>
-              <w:lastRenderedPageBreak/>
               <w:t>Parametro</w:t>
             </w:r>
             <w:r>
@@ -59474,7 +59493,7 @@
 </file>
 
 <file path=customXml/itemProps1.xml><?xml version="1.0" encoding="utf-8"?>
-<ds:datastoreItem xmlns:ds="http://schemas.openxmlformats.org/officeDocument/2006/customXml" ds:itemID="{F9F27EC8-CE7F-4DE7-A61A-638C3BD39E23}">
+<ds:datastoreItem xmlns:ds="http://schemas.openxmlformats.org/officeDocument/2006/customXml" ds:itemID="{2FA3D0AA-E994-44B5-ABD2-00E6F2F08022}">
   <ds:schemaRefs>
     <ds:schemaRef ds:uri="http://schemas.openxmlformats.org/officeDocument/2006/bibliography"/>
   </ds:schemaRefs>

</xml_diff>

<commit_message>
Creazioni Classi di DoLoginTest e DoSegnalazioneAzienda
</commit_message>
<xml_diff>
--- a/Documents/Eat & Reorder - TEST PLAN.docx
+++ b/Documents/Eat & Reorder - TEST PLAN.docx
@@ -4073,7 +4073,16 @@
           <w:sz w:val="24"/>
           <w:szCs w:val="24"/>
         </w:rPr>
-        <w:t>La relazione tra test plan e RAD (Requirement Analysis Document) riguarda in particolare i requisiti funzionali e non funzionali del sistema visto che i test saranno eseguiti su quelle funzionalità tenendo conto delle specifiche espresse nel documento precedente. In particolare il RAD contiene lo scopo del sistema, l’ambito del sistema e gli obiettivi, evidenziando una panoramica di requisiti funzionali, requisiti non funzionali, scenari, casi d’uso, diagrammi e mockup del sistema.</w:t>
+        <w:t xml:space="preserve">La relazione tra test plan e RAD (Requirement Analysis Document) riguarda in particolare i requisiti funzionali e non funzionali del sistema visto che i test saranno eseguiti su quelle funzionalità tenendo conto delle specifiche espresse nel documento precedente. In particolare il RAD contiene lo scopo del </w:t>
+      </w:r>
+      <w:r>
+        <w:rPr>
+          <w:rFonts w:ascii="Century Gothic" w:hAnsi="Century Gothic"/>
+          <w:sz w:val="24"/>
+          <w:szCs w:val="24"/>
+        </w:rPr>
+        <w:lastRenderedPageBreak/>
+        <w:t>sistema, l’ambito del sistema e gli obiettivi, evidenziando una panoramica di requisiti funzionali, requisiti non funzionali, scenari, casi d’uso, diagrammi e mockup del sistema.</w:t>
       </w:r>
     </w:p>
     <w:p>
@@ -4742,6 +4751,7 @@
       <w:bookmarkStart w:id="33" w:name="_Toc26106277"/>
       <w:bookmarkStart w:id="34" w:name="_Toc27242255"/>
       <w:r>
+        <w:lastRenderedPageBreak/>
         <w:t>Funzionalità da testare e da non testare</w:t>
       </w:r>
       <w:bookmarkEnd w:id="30"/>
@@ -5454,6 +5464,7 @@
       <w:bookmarkStart w:id="37" w:name="_Toc26106279"/>
       <w:bookmarkStart w:id="38" w:name="_Toc27242257"/>
       <w:r>
+        <w:lastRenderedPageBreak/>
         <w:t>A</w:t>
       </w:r>
       <w:r>
@@ -6139,6 +6150,7 @@
           <w:i w:val="0"/>
           <w:iCs/>
         </w:rPr>
+        <w:lastRenderedPageBreak/>
         <w:t xml:space="preserve"> </w:t>
       </w:r>
       <w:bookmarkStart w:id="45" w:name="_Toc26106282"/>
@@ -7224,7 +7236,6 @@
               <w:rPr>
                 <w:rFonts w:ascii="Century Gothic" w:hAnsi="Century Gothic"/>
               </w:rPr>
-              <w:lastRenderedPageBreak/>
               <w:t xml:space="preserve">Non esiste nel DB [if </w:t>
             </w:r>
             <w:r>
@@ -8425,7 +8436,6 @@
                 <w:sz w:val="28"/>
                 <w:szCs w:val="28"/>
               </w:rPr>
-              <w:lastRenderedPageBreak/>
               <w:t>Parametro</w:t>
             </w:r>
             <w:r>
@@ -10230,7 +10240,6 @@
           <w:sz w:val="24"/>
           <w:szCs w:val="24"/>
         </w:rPr>
-        <w:lastRenderedPageBreak/>
         <w:t>TC_RFU1.2-RegistrazioneAzienda</w:t>
       </w:r>
       <w:r>
@@ -11439,7 +11448,6 @@
                 <w:sz w:val="28"/>
                 <w:szCs w:val="28"/>
               </w:rPr>
-              <w:lastRenderedPageBreak/>
               <w:t>Parametro</w:t>
             </w:r>
             <w:r>
@@ -12927,7 +12935,6 @@
               <w:rPr>
                 <w:rFonts w:ascii="Century Gothic" w:hAnsi="Century Gothic"/>
               </w:rPr>
-              <w:lastRenderedPageBreak/>
               <w:t>Formato fnc</w:t>
             </w:r>
           </w:p>
@@ -14082,7 +14089,6 @@
                 <w:sz w:val="28"/>
                 <w:szCs w:val="28"/>
               </w:rPr>
-              <w:lastRenderedPageBreak/>
               <w:t>Parametro</w:t>
             </w:r>
             <w:r>
@@ -15281,7 +15287,6 @@
                 <w:b/>
                 <w:bCs/>
               </w:rPr>
-              <w:lastRenderedPageBreak/>
               <w:t>TC_RFU1.2-RegistrazioneAzienda</w:t>
             </w:r>
             <w:r>
@@ -16687,7 +16692,6 @@
                 <w:b/>
                 <w:bCs/>
               </w:rPr>
-              <w:lastRenderedPageBreak/>
               <w:t>TC_RFU1.2-RegistrazioneAzienda</w:t>
             </w:r>
             <w:r>
@@ -18066,7 +18070,6 @@
               <w:rPr>
                 <w:rFonts w:ascii="Century Gothic" w:hAnsi="Century Gothic"/>
               </w:rPr>
-              <w:lastRenderedPageBreak/>
               <w:t xml:space="preserve">Rispetta il fomato [if </w:t>
             </w:r>
             <w:r>
@@ -18127,7 +18130,6 @@
               <w:rPr>
                 <w:rFonts w:ascii="Century Gothic" w:hAnsi="Century Gothic"/>
               </w:rPr>
-              <w:lastRenderedPageBreak/>
               <w:t>Esiste ee</w:t>
             </w:r>
           </w:p>
@@ -19213,7 +19215,6 @@
               <w:rPr>
                 <w:rFonts w:ascii="Century Gothic" w:hAnsi="Century Gothic"/>
               </w:rPr>
-              <w:lastRenderedPageBreak/>
               <w:t>Formato fn</w:t>
             </w:r>
           </w:p>
@@ -20712,7 +20713,6 @@
               <w:rPr>
                 <w:rFonts w:ascii="Century Gothic" w:hAnsi="Century Gothic"/>
               </w:rPr>
-              <w:lastRenderedPageBreak/>
               <w:t>Lunghezza l</w:t>
             </w:r>
             <w:r>
@@ -21973,7 +21973,6 @@
                 <w:b/>
                 <w:bCs/>
               </w:rPr>
-              <w:lastRenderedPageBreak/>
               <w:t>TC_RFU1.3-RegistrazioneFattorino</w:t>
             </w:r>
             <w:r>
@@ -23571,7 +23570,1279 @@
           <w:szCs w:val="24"/>
         </w:rPr>
       </w:pPr>
-      <w:bookmarkStart w:id="62" w:name="_Toc27242271"/>
+      <w:r>
+        <w:rPr>
+          <w:rFonts w:ascii="Century Gothic" w:hAnsi="Century Gothic"/>
+          <w:b/>
+          <w:bCs/>
+          <w:color w:val="000000" w:themeColor="text1"/>
+          <w:szCs w:val="24"/>
+        </w:rPr>
+        <w:t>Login</w:t>
+      </w:r>
+    </w:p>
+    <w:p>
+      <w:pPr>
+        <w:rPr>
+          <w:rFonts w:ascii="Century Gothic" w:hAnsi="Century Gothic"/>
+          <w:sz w:val="24"/>
+          <w:szCs w:val="24"/>
+        </w:rPr>
+      </w:pPr>
+      <w:r>
+        <w:rPr>
+          <w:rFonts w:ascii="Century Gothic" w:hAnsi="Century Gothic"/>
+          <w:sz w:val="24"/>
+          <w:szCs w:val="24"/>
+        </w:rPr>
+        <w:lastRenderedPageBreak/>
+        <w:t>TC_RFU2-Login</w:t>
+      </w:r>
+    </w:p>
+    <w:tbl>
+      <w:tblPr>
+        <w:tblW w:w="9781" w:type="dxa"/>
+        <w:tblInd w:w="-5" w:type="dxa"/>
+        <w:tblBorders>
+          <w:top w:val="single" w:sz="4" w:space="0" w:color="auto"/>
+          <w:left w:val="single" w:sz="4" w:space="0" w:color="auto"/>
+          <w:bottom w:val="single" w:sz="4" w:space="0" w:color="auto"/>
+          <w:right w:val="single" w:sz="4" w:space="0" w:color="auto"/>
+          <w:insideH w:val="single" w:sz="4" w:space="0" w:color="auto"/>
+          <w:insideV w:val="single" w:sz="4" w:space="0" w:color="auto"/>
+        </w:tblBorders>
+        <w:tblLook w:val="04A0" w:firstRow="1" w:lastRow="0" w:firstColumn="1" w:lastColumn="0" w:noHBand="0" w:noVBand="1"/>
+      </w:tblPr>
+      <w:tblGrid>
+        <w:gridCol w:w="4962"/>
+        <w:gridCol w:w="4819"/>
+      </w:tblGrid>
+      <w:tr>
+        <w:trPr>
+          <w:trHeight w:val="842"/>
+        </w:trPr>
+        <w:tc>
+          <w:tcPr>
+            <w:tcW w:w="9781" w:type="dxa"/>
+            <w:gridSpan w:val="2"/>
+            <w:shd w:val="clear" w:color="auto" w:fill="auto"/>
+          </w:tcPr>
+          <w:p>
+            <w:pPr>
+              <w:spacing w:after="0"/>
+              <w:jc w:val="center"/>
+              <w:rPr>
+                <w:rFonts w:ascii="Century Gothic" w:hAnsi="Century Gothic"/>
+                <w:sz w:val="28"/>
+                <w:szCs w:val="28"/>
+              </w:rPr>
+            </w:pPr>
+            <w:r>
+              <w:rPr>
+                <w:rFonts w:ascii="Century Gothic" w:hAnsi="Century Gothic"/>
+                <w:b/>
+                <w:bCs/>
+                <w:sz w:val="28"/>
+                <w:szCs w:val="28"/>
+              </w:rPr>
+              <w:t>Parametro</w:t>
+            </w:r>
+            <w:r>
+              <w:rPr>
+                <w:rFonts w:ascii="Century Gothic" w:hAnsi="Century Gothic"/>
+                <w:sz w:val="28"/>
+                <w:szCs w:val="28"/>
+              </w:rPr>
+              <w:t xml:space="preserve">: </w:t>
+            </w:r>
+            <w:r>
+              <w:rPr>
+                <w:rFonts w:ascii="Century Gothic" w:hAnsi="Century Gothic"/>
+                <w:sz w:val="28"/>
+                <w:szCs w:val="28"/>
+              </w:rPr>
+              <w:t>email</w:t>
+            </w:r>
+          </w:p>
+          <w:p>
+            <w:pPr>
+              <w:spacing w:after="0"/>
+              <w:jc w:val="center"/>
+              <w:rPr>
+                <w:rFonts w:ascii="Century Gothic" w:hAnsi="Century Gothic"/>
+                <w:sz w:val="28"/>
+                <w:szCs w:val="28"/>
+              </w:rPr>
+            </w:pPr>
+            <w:r>
+              <w:rPr>
+                <w:rFonts w:ascii="Century Gothic" w:hAnsi="Century Gothic"/>
+                <w:b/>
+                <w:bCs/>
+                <w:sz w:val="28"/>
+                <w:szCs w:val="28"/>
+              </w:rPr>
+              <w:t>Formato</w:t>
+            </w:r>
+            <w:r>
+              <w:rPr>
+                <w:rFonts w:ascii="Century Gothic" w:hAnsi="Century Gothic"/>
+                <w:sz w:val="28"/>
+                <w:szCs w:val="28"/>
+              </w:rPr>
+              <w:t xml:space="preserve">: </w:t>
+            </w:r>
+            <w:r>
+              <w:rPr>
+                <w:sz w:val="28"/>
+                <w:szCs w:val="28"/>
+              </w:rPr>
+              <w:t>[a-zA-Z</w:t>
+            </w:r>
+            <w:r>
+              <w:rPr>
+                <w:sz w:val="28"/>
+                <w:szCs w:val="28"/>
+              </w:rPr>
+              <w:t>0-9</w:t>
+            </w:r>
+            <w:r>
+              <w:rPr>
+                <w:sz w:val="28"/>
+                <w:szCs w:val="28"/>
+              </w:rPr>
+              <w:t>][a-zA-Z</w:t>
+            </w:r>
+            <w:r>
+              <w:rPr>
+                <w:sz w:val="28"/>
+                <w:szCs w:val="28"/>
+              </w:rPr>
+              <w:t>0-9</w:t>
+            </w:r>
+            <w:r>
+              <w:rPr>
+                <w:sz w:val="28"/>
+                <w:szCs w:val="28"/>
+              </w:rPr>
+              <w:t>\.]*@([a-zA-Z]+)\.[a-zA-Z]+</w:t>
+            </w:r>
+          </w:p>
+        </w:tc>
+      </w:tr>
+      <w:tr>
+        <w:trPr>
+          <w:trHeight w:val="467"/>
+        </w:trPr>
+        <w:tc>
+          <w:tcPr>
+            <w:tcW w:w="4962" w:type="dxa"/>
+            <w:shd w:val="clear" w:color="auto" w:fill="D0CECE"/>
+          </w:tcPr>
+          <w:p>
+            <w:pPr>
+              <w:jc w:val="center"/>
+              <w:rPr>
+                <w:rFonts w:ascii="Century Gothic" w:hAnsi="Century Gothic"/>
+                <w:b/>
+                <w:bCs/>
+                <w:sz w:val="28"/>
+                <w:szCs w:val="28"/>
+              </w:rPr>
+            </w:pPr>
+            <w:r>
+              <w:rPr>
+                <w:rFonts w:ascii="Century Gothic" w:hAnsi="Century Gothic"/>
+                <w:b/>
+                <w:bCs/>
+                <w:sz w:val="28"/>
+                <w:szCs w:val="28"/>
+              </w:rPr>
+              <w:t>CATEGORIE</w:t>
+            </w:r>
+          </w:p>
+        </w:tc>
+        <w:tc>
+          <w:tcPr>
+            <w:tcW w:w="4819" w:type="dxa"/>
+            <w:shd w:val="clear" w:color="auto" w:fill="D0CECE"/>
+          </w:tcPr>
+          <w:p>
+            <w:pPr>
+              <w:jc w:val="center"/>
+              <w:rPr>
+                <w:rFonts w:ascii="Century Gothic" w:hAnsi="Century Gothic"/>
+                <w:b/>
+                <w:bCs/>
+                <w:sz w:val="28"/>
+                <w:szCs w:val="28"/>
+              </w:rPr>
+            </w:pPr>
+            <w:r>
+              <w:rPr>
+                <w:rFonts w:ascii="Century Gothic" w:hAnsi="Century Gothic"/>
+                <w:b/>
+                <w:bCs/>
+                <w:sz w:val="28"/>
+                <w:szCs w:val="28"/>
+              </w:rPr>
+              <w:t>SCELTE</w:t>
+            </w:r>
+          </w:p>
+        </w:tc>
+      </w:tr>
+      <w:tr>
+        <w:trPr>
+          <w:trHeight w:val="981"/>
+        </w:trPr>
+        <w:tc>
+          <w:tcPr>
+            <w:tcW w:w="4962" w:type="dxa"/>
+            <w:shd w:val="clear" w:color="auto" w:fill="auto"/>
+            <w:vAlign w:val="center"/>
+          </w:tcPr>
+          <w:p>
+            <w:pPr>
+              <w:jc w:val="center"/>
+              <w:rPr>
+                <w:rFonts w:ascii="Century Gothic" w:hAnsi="Century Gothic"/>
+              </w:rPr>
+            </w:pPr>
+            <w:r>
+              <w:rPr>
+                <w:rFonts w:ascii="Century Gothic" w:hAnsi="Century Gothic"/>
+              </w:rPr>
+              <w:t>Esiste ee</w:t>
+            </w:r>
+          </w:p>
+        </w:tc>
+        <w:tc>
+          <w:tcPr>
+            <w:tcW w:w="4819" w:type="dxa"/>
+            <w:shd w:val="clear" w:color="auto" w:fill="auto"/>
+          </w:tcPr>
+          <w:p>
+            <w:pPr>
+              <w:pStyle w:val="Paragrafoelenco"/>
+              <w:numPr>
+                <w:ilvl w:val="0"/>
+                <w:numId w:val="122"/>
+              </w:numPr>
+              <w:spacing w:before="120"/>
+              <w:jc w:val="left"/>
+              <w:rPr>
+                <w:rFonts w:ascii="Century Gothic" w:hAnsi="Century Gothic"/>
+              </w:rPr>
+            </w:pPr>
+            <w:bookmarkStart w:id="62" w:name="_GoBack"/>
+            <w:bookmarkEnd w:id="62"/>
+            <w:r>
+              <w:rPr>
+                <w:rFonts w:ascii="Century Gothic" w:hAnsi="Century Gothic"/>
+              </w:rPr>
+              <w:t>Non e</w:t>
+            </w:r>
+            <w:r>
+              <w:rPr>
+                <w:rFonts w:ascii="Century Gothic" w:hAnsi="Century Gothic"/>
+              </w:rPr>
+              <w:t>siste nel DB [errore]</w:t>
+            </w:r>
+          </w:p>
+          <w:p>
+            <w:pPr>
+              <w:pStyle w:val="Paragrafoelenco"/>
+              <w:numPr>
+                <w:ilvl w:val="0"/>
+                <w:numId w:val="122"/>
+              </w:numPr>
+              <w:spacing w:before="120"/>
+              <w:ind w:left="714" w:hanging="357"/>
+              <w:jc w:val="left"/>
+              <w:rPr>
+                <w:rFonts w:ascii="Century Gothic" w:hAnsi="Century Gothic"/>
+              </w:rPr>
+            </w:pPr>
+            <w:r>
+              <w:rPr>
+                <w:rFonts w:ascii="Century Gothic" w:hAnsi="Century Gothic"/>
+              </w:rPr>
+              <w:t>Esiste</w:t>
+            </w:r>
+            <w:r>
+              <w:rPr>
+                <w:rFonts w:ascii="Century Gothic" w:hAnsi="Century Gothic"/>
+              </w:rPr>
+              <w:t xml:space="preserve"> nel DB [property </w:t>
+            </w:r>
+            <w:r>
+              <w:rPr>
+                <w:rFonts w:ascii="Century Gothic" w:hAnsi="Century Gothic"/>
+                <w:b/>
+                <w:bCs/>
+              </w:rPr>
+              <w:t>EsisteEEok</w:t>
+            </w:r>
+            <w:r>
+              <w:rPr>
+                <w:rFonts w:ascii="Century Gothic" w:hAnsi="Century Gothic"/>
+              </w:rPr>
+              <w:t>]</w:t>
+            </w:r>
+          </w:p>
+        </w:tc>
+      </w:tr>
+      <w:tr>
+        <w:trPr>
+          <w:trHeight w:val="981"/>
+        </w:trPr>
+        <w:tc>
+          <w:tcPr>
+            <w:tcW w:w="4962" w:type="dxa"/>
+            <w:shd w:val="clear" w:color="auto" w:fill="auto"/>
+            <w:vAlign w:val="center"/>
+          </w:tcPr>
+          <w:p>
+            <w:pPr>
+              <w:jc w:val="center"/>
+              <w:rPr>
+                <w:rFonts w:ascii="Century Gothic" w:hAnsi="Century Gothic"/>
+              </w:rPr>
+            </w:pPr>
+            <w:r>
+              <w:rPr>
+                <w:rFonts w:ascii="Century Gothic" w:hAnsi="Century Gothic"/>
+              </w:rPr>
+              <w:t>Bannato be</w:t>
+            </w:r>
+          </w:p>
+        </w:tc>
+        <w:tc>
+          <w:tcPr>
+            <w:tcW w:w="4819" w:type="dxa"/>
+            <w:shd w:val="clear" w:color="auto" w:fill="auto"/>
+          </w:tcPr>
+          <w:p>
+            <w:pPr>
+              <w:pStyle w:val="Paragrafoelenco"/>
+              <w:numPr>
+                <w:ilvl w:val="0"/>
+                <w:numId w:val="38"/>
+              </w:numPr>
+              <w:spacing w:before="120"/>
+              <w:jc w:val="left"/>
+              <w:rPr>
+                <w:rFonts w:ascii="Century Gothic" w:hAnsi="Century Gothic"/>
+              </w:rPr>
+            </w:pPr>
+            <w:r>
+              <w:rPr>
+                <w:rFonts w:ascii="Century Gothic" w:hAnsi="Century Gothic"/>
+              </w:rPr>
+              <w:t xml:space="preserve">Utente bannato [if </w:t>
+            </w:r>
+            <w:r>
+              <w:rPr>
+                <w:rFonts w:ascii="Century Gothic" w:hAnsi="Century Gothic"/>
+                <w:b/>
+                <w:bCs/>
+              </w:rPr>
+              <w:t>EsisteEEok</w:t>
+            </w:r>
+            <w:r>
+              <w:rPr>
+                <w:rFonts w:ascii="Century Gothic" w:hAnsi="Century Gothic"/>
+              </w:rPr>
+              <w:t>] [errore]</w:t>
+            </w:r>
+          </w:p>
+          <w:p>
+            <w:pPr>
+              <w:pStyle w:val="Paragrafoelenco"/>
+              <w:numPr>
+                <w:ilvl w:val="0"/>
+                <w:numId w:val="38"/>
+              </w:numPr>
+              <w:spacing w:before="120"/>
+              <w:jc w:val="left"/>
+              <w:rPr>
+                <w:rFonts w:ascii="Century Gothic" w:hAnsi="Century Gothic"/>
+              </w:rPr>
+            </w:pPr>
+            <w:r>
+              <w:rPr>
+                <w:rFonts w:ascii="Century Gothic" w:hAnsi="Century Gothic"/>
+              </w:rPr>
+              <w:t xml:space="preserve">Utente non bannato [if </w:t>
+            </w:r>
+            <w:r>
+              <w:rPr>
+                <w:rFonts w:ascii="Century Gothic" w:hAnsi="Century Gothic"/>
+                <w:b/>
+                <w:bCs/>
+              </w:rPr>
+              <w:t>EsisteEEok</w:t>
+            </w:r>
+            <w:r>
+              <w:rPr>
+                <w:rFonts w:ascii="Century Gothic" w:hAnsi="Century Gothic"/>
+              </w:rPr>
+              <w:t xml:space="preserve">] [property </w:t>
+            </w:r>
+            <w:r>
+              <w:rPr>
+                <w:rFonts w:ascii="Century Gothic" w:hAnsi="Century Gothic"/>
+                <w:b/>
+                <w:bCs/>
+              </w:rPr>
+              <w:t>BannatoBEok</w:t>
+            </w:r>
+            <w:r>
+              <w:rPr>
+                <w:rFonts w:ascii="Century Gothic" w:hAnsi="Century Gothic"/>
+              </w:rPr>
+              <w:t>]</w:t>
+            </w:r>
+          </w:p>
+        </w:tc>
+      </w:tr>
+    </w:tbl>
+    <w:p>
+      <w:pPr>
+        <w:rPr>
+          <w:rFonts w:ascii="Century Gothic" w:hAnsi="Century Gothic"/>
+          <w:sz w:val="24"/>
+          <w:szCs w:val="24"/>
+        </w:rPr>
+      </w:pPr>
+    </w:p>
+    <w:tbl>
+      <w:tblPr>
+        <w:tblW w:w="9781" w:type="dxa"/>
+        <w:tblInd w:w="-5" w:type="dxa"/>
+        <w:tblBorders>
+          <w:top w:val="single" w:sz="4" w:space="0" w:color="auto"/>
+          <w:left w:val="single" w:sz="4" w:space="0" w:color="auto"/>
+          <w:bottom w:val="single" w:sz="4" w:space="0" w:color="auto"/>
+          <w:right w:val="single" w:sz="4" w:space="0" w:color="auto"/>
+          <w:insideH w:val="single" w:sz="4" w:space="0" w:color="auto"/>
+          <w:insideV w:val="single" w:sz="4" w:space="0" w:color="auto"/>
+        </w:tblBorders>
+        <w:tblLook w:val="04A0" w:firstRow="1" w:lastRow="0" w:firstColumn="1" w:lastColumn="0" w:noHBand="0" w:noVBand="1"/>
+      </w:tblPr>
+      <w:tblGrid>
+        <w:gridCol w:w="4962"/>
+        <w:gridCol w:w="4819"/>
+      </w:tblGrid>
+      <w:tr>
+        <w:trPr>
+          <w:trHeight w:val="842"/>
+        </w:trPr>
+        <w:tc>
+          <w:tcPr>
+            <w:tcW w:w="9781" w:type="dxa"/>
+            <w:gridSpan w:val="2"/>
+            <w:shd w:val="clear" w:color="auto" w:fill="auto"/>
+          </w:tcPr>
+          <w:p>
+            <w:pPr>
+              <w:spacing w:after="0"/>
+              <w:jc w:val="center"/>
+              <w:rPr>
+                <w:rFonts w:ascii="Century Gothic" w:hAnsi="Century Gothic"/>
+                <w:sz w:val="28"/>
+                <w:szCs w:val="28"/>
+              </w:rPr>
+            </w:pPr>
+            <w:r>
+              <w:rPr>
+                <w:rFonts w:ascii="Century Gothic" w:hAnsi="Century Gothic"/>
+                <w:b/>
+                <w:bCs/>
+                <w:sz w:val="28"/>
+                <w:szCs w:val="28"/>
+              </w:rPr>
+              <w:t>Parametro</w:t>
+            </w:r>
+            <w:r>
+              <w:rPr>
+                <w:rFonts w:ascii="Century Gothic" w:hAnsi="Century Gothic"/>
+                <w:sz w:val="28"/>
+                <w:szCs w:val="28"/>
+              </w:rPr>
+              <w:t>:</w:t>
+            </w:r>
+            <w:r>
+              <w:rPr>
+                <w:rFonts w:ascii="Century Gothic" w:hAnsi="Century Gothic"/>
+                <w:sz w:val="28"/>
+                <w:szCs w:val="28"/>
+              </w:rPr>
+              <w:t xml:space="preserve"> password</w:t>
+            </w:r>
+          </w:p>
+          <w:p>
+            <w:pPr>
+              <w:spacing w:after="0"/>
+              <w:jc w:val="center"/>
+              <w:rPr>
+                <w:rFonts w:ascii="Century Gothic" w:hAnsi="Century Gothic"/>
+                <w:sz w:val="28"/>
+                <w:szCs w:val="28"/>
+              </w:rPr>
+            </w:pPr>
+            <w:r>
+              <w:rPr>
+                <w:rFonts w:ascii="Century Gothic" w:hAnsi="Century Gothic"/>
+                <w:b/>
+                <w:bCs/>
+                <w:sz w:val="28"/>
+                <w:szCs w:val="28"/>
+              </w:rPr>
+              <w:t>Formato</w:t>
+            </w:r>
+            <w:r>
+              <w:rPr>
+                <w:rFonts w:ascii="Century Gothic" w:hAnsi="Century Gothic"/>
+                <w:sz w:val="28"/>
+                <w:szCs w:val="28"/>
+              </w:rPr>
+              <w:t xml:space="preserve">: </w:t>
+            </w:r>
+            <w:r>
+              <w:rPr>
+                <w:sz w:val="28"/>
+                <w:szCs w:val="28"/>
+              </w:rPr>
+              <w:t>[a-zA-Z</w:t>
+            </w:r>
+            <w:r>
+              <w:rPr>
+                <w:sz w:val="28"/>
+                <w:szCs w:val="28"/>
+              </w:rPr>
+              <w:t>0-9]{7,20}</w:t>
+            </w:r>
+          </w:p>
+        </w:tc>
+      </w:tr>
+      <w:tr>
+        <w:trPr>
+          <w:trHeight w:val="467"/>
+        </w:trPr>
+        <w:tc>
+          <w:tcPr>
+            <w:tcW w:w="4962" w:type="dxa"/>
+            <w:shd w:val="clear" w:color="auto" w:fill="D0CECE"/>
+          </w:tcPr>
+          <w:p>
+            <w:pPr>
+              <w:jc w:val="center"/>
+              <w:rPr>
+                <w:rFonts w:ascii="Century Gothic" w:hAnsi="Century Gothic"/>
+                <w:b/>
+                <w:bCs/>
+                <w:sz w:val="28"/>
+                <w:szCs w:val="28"/>
+              </w:rPr>
+            </w:pPr>
+            <w:r>
+              <w:rPr>
+                <w:rFonts w:ascii="Century Gothic" w:hAnsi="Century Gothic"/>
+                <w:b/>
+                <w:bCs/>
+                <w:sz w:val="28"/>
+                <w:szCs w:val="28"/>
+              </w:rPr>
+              <w:t>CATEGORIE</w:t>
+            </w:r>
+          </w:p>
+        </w:tc>
+        <w:tc>
+          <w:tcPr>
+            <w:tcW w:w="4819" w:type="dxa"/>
+            <w:shd w:val="clear" w:color="auto" w:fill="D0CECE"/>
+          </w:tcPr>
+          <w:p>
+            <w:pPr>
+              <w:jc w:val="center"/>
+              <w:rPr>
+                <w:rFonts w:ascii="Century Gothic" w:hAnsi="Century Gothic"/>
+                <w:b/>
+                <w:bCs/>
+                <w:sz w:val="28"/>
+                <w:szCs w:val="28"/>
+              </w:rPr>
+            </w:pPr>
+            <w:r>
+              <w:rPr>
+                <w:rFonts w:ascii="Century Gothic" w:hAnsi="Century Gothic"/>
+                <w:b/>
+                <w:bCs/>
+                <w:sz w:val="28"/>
+                <w:szCs w:val="28"/>
+              </w:rPr>
+              <w:t>SCELTE</w:t>
+            </w:r>
+          </w:p>
+        </w:tc>
+      </w:tr>
+      <w:tr>
+        <w:trPr>
+          <w:trHeight w:val="1266"/>
+        </w:trPr>
+        <w:tc>
+          <w:tcPr>
+            <w:tcW w:w="4962" w:type="dxa"/>
+            <w:shd w:val="clear" w:color="auto" w:fill="auto"/>
+            <w:vAlign w:val="center"/>
+          </w:tcPr>
+          <w:p>
+            <w:pPr>
+              <w:jc w:val="center"/>
+              <w:rPr>
+                <w:rFonts w:ascii="Century Gothic" w:hAnsi="Century Gothic"/>
+              </w:rPr>
+            </w:pPr>
+            <w:r>
+              <w:rPr>
+                <w:rFonts w:ascii="Century Gothic" w:hAnsi="Century Gothic"/>
+              </w:rPr>
+              <w:t>Corrisponde cp</w:t>
+            </w:r>
+          </w:p>
+        </w:tc>
+        <w:tc>
+          <w:tcPr>
+            <w:tcW w:w="4819" w:type="dxa"/>
+            <w:shd w:val="clear" w:color="auto" w:fill="auto"/>
+          </w:tcPr>
+          <w:p>
+            <w:pPr>
+              <w:pStyle w:val="Paragrafoelenco"/>
+              <w:numPr>
+                <w:ilvl w:val="0"/>
+                <w:numId w:val="37"/>
+              </w:numPr>
+              <w:spacing w:before="120"/>
+              <w:jc w:val="left"/>
+              <w:rPr>
+                <w:rFonts w:ascii="Century Gothic" w:hAnsi="Century Gothic"/>
+              </w:rPr>
+            </w:pPr>
+            <w:r>
+              <w:rPr>
+                <w:rFonts w:ascii="Century Gothic" w:hAnsi="Century Gothic"/>
+              </w:rPr>
+              <w:t>Non corrisponde alla password dell’email indicata [errore]</w:t>
+            </w:r>
+          </w:p>
+          <w:p>
+            <w:pPr>
+              <w:pStyle w:val="Paragrafoelenco"/>
+              <w:numPr>
+                <w:ilvl w:val="0"/>
+                <w:numId w:val="37"/>
+              </w:numPr>
+              <w:spacing w:before="120"/>
+              <w:jc w:val="left"/>
+              <w:rPr>
+                <w:rFonts w:ascii="Century Gothic" w:hAnsi="Century Gothic"/>
+              </w:rPr>
+            </w:pPr>
+            <w:r>
+              <w:rPr>
+                <w:rFonts w:ascii="Century Gothic" w:hAnsi="Century Gothic"/>
+              </w:rPr>
+              <w:t>Corrisponde alla password dell’email indicata [property</w:t>
+            </w:r>
+            <w:r>
+              <w:rPr>
+                <w:rFonts w:ascii="Century Gothic" w:hAnsi="Century Gothic"/>
+              </w:rPr>
+              <w:t xml:space="preserve"> </w:t>
+            </w:r>
+            <w:r>
+              <w:rPr>
+                <w:rFonts w:ascii="Century Gothic" w:hAnsi="Century Gothic"/>
+                <w:b/>
+                <w:bCs/>
+              </w:rPr>
+              <w:t>cor</w:t>
+            </w:r>
+            <w:r>
+              <w:rPr>
+                <w:rFonts w:ascii="Century Gothic" w:hAnsi="Century Gothic"/>
+                <w:b/>
+                <w:bCs/>
+              </w:rPr>
+              <w:t>rispondeCPok</w:t>
+            </w:r>
+            <w:r>
+              <w:rPr>
+                <w:rFonts w:ascii="Century Gothic" w:hAnsi="Century Gothic"/>
+              </w:rPr>
+              <w:t>]</w:t>
+            </w:r>
+          </w:p>
+        </w:tc>
+      </w:tr>
+    </w:tbl>
+    <w:p>
+      <w:pPr>
+        <w:rPr>
+          <w:rFonts w:ascii="Century Gothic" w:hAnsi="Century Gothic"/>
+          <w:sz w:val="24"/>
+          <w:szCs w:val="24"/>
+        </w:rPr>
+      </w:pPr>
+    </w:p>
+    <w:p>
+      <w:pPr>
+        <w:rPr>
+          <w:rFonts w:ascii="Century Gothic" w:hAnsi="Century Gothic"/>
+          <w:sz w:val="24"/>
+          <w:szCs w:val="24"/>
+        </w:rPr>
+      </w:pPr>
+    </w:p>
+    <w:tbl>
+      <w:tblPr>
+        <w:tblStyle w:val="Grigliatabella"/>
+        <w:tblW w:w="10773" w:type="dxa"/>
+        <w:tblInd w:w="-572" w:type="dxa"/>
+        <w:shd w:val="pct25" w:color="auto" w:fill="auto"/>
+        <w:tblLook w:val="04A0" w:firstRow="1" w:lastRow="0" w:firstColumn="1" w:lastColumn="0" w:noHBand="0" w:noVBand="1"/>
+      </w:tblPr>
+      <w:tblGrid>
+        <w:gridCol w:w="4400"/>
+        <w:gridCol w:w="4485"/>
+        <w:gridCol w:w="1888"/>
+      </w:tblGrid>
+      <w:tr>
+        <w:trPr>
+          <w:trHeight w:val="318"/>
+        </w:trPr>
+        <w:tc>
+          <w:tcPr>
+            <w:tcW w:w="4400" w:type="dxa"/>
+            <w:tcBorders>
+              <w:top w:val="single" w:sz="4" w:space="0" w:color="auto"/>
+              <w:left w:val="single" w:sz="4" w:space="0" w:color="auto"/>
+              <w:bottom w:val="single" w:sz="4" w:space="0" w:color="auto"/>
+              <w:right w:val="single" w:sz="4" w:space="0" w:color="auto"/>
+            </w:tcBorders>
+            <w:shd w:val="pct25" w:color="auto" w:fill="auto"/>
+            <w:hideMark/>
+          </w:tcPr>
+          <w:p>
+            <w:pPr>
+              <w:spacing w:before="120" w:after="120"/>
+              <w:jc w:val="center"/>
+              <w:rPr>
+                <w:b/>
+                <w:bCs/>
+              </w:rPr>
+            </w:pPr>
+            <w:r>
+              <w:rPr>
+                <w:b/>
+                <w:bCs/>
+              </w:rPr>
+              <w:t>Codice</w:t>
+            </w:r>
+          </w:p>
+        </w:tc>
+        <w:tc>
+          <w:tcPr>
+            <w:tcW w:w="4485" w:type="dxa"/>
+            <w:tcBorders>
+              <w:top w:val="single" w:sz="4" w:space="0" w:color="auto"/>
+              <w:left w:val="single" w:sz="4" w:space="0" w:color="auto"/>
+              <w:bottom w:val="single" w:sz="4" w:space="0" w:color="auto"/>
+              <w:right w:val="single" w:sz="4" w:space="0" w:color="auto"/>
+            </w:tcBorders>
+            <w:shd w:val="pct25" w:color="auto" w:fill="auto"/>
+            <w:hideMark/>
+          </w:tcPr>
+          <w:p>
+            <w:pPr>
+              <w:spacing w:before="120" w:after="120"/>
+              <w:jc w:val="center"/>
+              <w:rPr>
+                <w:b/>
+                <w:bCs/>
+              </w:rPr>
+            </w:pPr>
+            <w:r>
+              <w:rPr>
+                <w:b/>
+                <w:bCs/>
+              </w:rPr>
+              <w:t>Combinazione</w:t>
+            </w:r>
+          </w:p>
+        </w:tc>
+        <w:tc>
+          <w:tcPr>
+            <w:tcW w:w="1888" w:type="dxa"/>
+            <w:tcBorders>
+              <w:top w:val="single" w:sz="4" w:space="0" w:color="auto"/>
+              <w:left w:val="single" w:sz="4" w:space="0" w:color="auto"/>
+              <w:bottom w:val="single" w:sz="4" w:space="0" w:color="auto"/>
+              <w:right w:val="single" w:sz="4" w:space="0" w:color="auto"/>
+            </w:tcBorders>
+            <w:shd w:val="pct25" w:color="auto" w:fill="auto"/>
+            <w:hideMark/>
+          </w:tcPr>
+          <w:p>
+            <w:pPr>
+              <w:spacing w:before="120" w:after="120"/>
+              <w:jc w:val="center"/>
+              <w:rPr>
+                <w:b/>
+                <w:bCs/>
+              </w:rPr>
+            </w:pPr>
+            <w:r>
+              <w:rPr>
+                <w:b/>
+                <w:bCs/>
+              </w:rPr>
+              <w:t>Esito</w:t>
+            </w:r>
+          </w:p>
+        </w:tc>
+      </w:tr>
+      <w:tr>
+        <w:trPr>
+          <w:trHeight w:val="305"/>
+        </w:trPr>
+        <w:tc>
+          <w:tcPr>
+            <w:tcW w:w="4400" w:type="dxa"/>
+            <w:tcBorders>
+              <w:top w:val="single" w:sz="4" w:space="0" w:color="auto"/>
+              <w:left w:val="single" w:sz="4" w:space="0" w:color="auto"/>
+              <w:bottom w:val="single" w:sz="4" w:space="0" w:color="auto"/>
+              <w:right w:val="single" w:sz="4" w:space="0" w:color="auto"/>
+            </w:tcBorders>
+            <w:shd w:val="pct25" w:color="auto" w:fill="auto"/>
+            <w:hideMark/>
+          </w:tcPr>
+          <w:p>
+            <w:pPr>
+              <w:spacing w:before="120" w:after="120"/>
+              <w:jc w:val="center"/>
+              <w:rPr>
+                <w:rFonts w:ascii="Century Gothic" w:hAnsi="Century Gothic"/>
+                <w:b/>
+                <w:bCs/>
+              </w:rPr>
+            </w:pPr>
+            <w:r>
+              <w:rPr>
+                <w:rFonts w:ascii="Century Gothic" w:hAnsi="Century Gothic"/>
+                <w:b/>
+                <w:bCs/>
+              </w:rPr>
+              <w:t>TC_RFU</w:t>
+            </w:r>
+            <w:r>
+              <w:rPr>
+                <w:rFonts w:ascii="Century Gothic" w:hAnsi="Century Gothic"/>
+                <w:b/>
+                <w:bCs/>
+              </w:rPr>
+              <w:t>2-Login</w:t>
+            </w:r>
+            <w:r>
+              <w:rPr>
+                <w:rFonts w:ascii="Century Gothic" w:hAnsi="Century Gothic"/>
+                <w:b/>
+                <w:bCs/>
+              </w:rPr>
+              <w:t>_1</w:t>
+            </w:r>
+          </w:p>
+        </w:tc>
+        <w:tc>
+          <w:tcPr>
+            <w:tcW w:w="4485" w:type="dxa"/>
+            <w:tcBorders>
+              <w:top w:val="single" w:sz="4" w:space="0" w:color="auto"/>
+              <w:left w:val="single" w:sz="4" w:space="0" w:color="auto"/>
+              <w:bottom w:val="single" w:sz="4" w:space="0" w:color="auto"/>
+              <w:right w:val="single" w:sz="4" w:space="0" w:color="auto"/>
+            </w:tcBorders>
+            <w:shd w:val="clear" w:color="auto" w:fill="auto"/>
+          </w:tcPr>
+          <w:p>
+            <w:pPr>
+              <w:spacing w:before="120" w:after="120"/>
+              <w:jc w:val="center"/>
+            </w:pPr>
+            <w:r>
+              <w:t>ee1</w:t>
+            </w:r>
+          </w:p>
+        </w:tc>
+        <w:tc>
+          <w:tcPr>
+            <w:tcW w:w="1888" w:type="dxa"/>
+            <w:tcBorders>
+              <w:top w:val="single" w:sz="4" w:space="0" w:color="auto"/>
+              <w:left w:val="single" w:sz="4" w:space="0" w:color="auto"/>
+              <w:bottom w:val="single" w:sz="4" w:space="0" w:color="auto"/>
+              <w:right w:val="single" w:sz="4" w:space="0" w:color="auto"/>
+            </w:tcBorders>
+            <w:shd w:val="clear" w:color="auto" w:fill="auto"/>
+            <w:hideMark/>
+          </w:tcPr>
+          <w:p>
+            <w:pPr>
+              <w:spacing w:before="120" w:after="120"/>
+              <w:jc w:val="center"/>
+            </w:pPr>
+            <w:r>
+              <w:t>Errore</w:t>
+            </w:r>
+          </w:p>
+        </w:tc>
+      </w:tr>
+      <w:tr>
+        <w:trPr>
+          <w:trHeight w:val="305"/>
+        </w:trPr>
+        <w:tc>
+          <w:tcPr>
+            <w:tcW w:w="4400" w:type="dxa"/>
+            <w:tcBorders>
+              <w:top w:val="single" w:sz="4" w:space="0" w:color="auto"/>
+              <w:left w:val="single" w:sz="4" w:space="0" w:color="auto"/>
+              <w:bottom w:val="single" w:sz="4" w:space="0" w:color="auto"/>
+              <w:right w:val="single" w:sz="4" w:space="0" w:color="auto"/>
+            </w:tcBorders>
+            <w:shd w:val="pct25" w:color="auto" w:fill="auto"/>
+            <w:hideMark/>
+          </w:tcPr>
+          <w:p>
+            <w:pPr>
+              <w:spacing w:before="120" w:after="120"/>
+              <w:jc w:val="center"/>
+              <w:rPr>
+                <w:b/>
+                <w:bCs/>
+              </w:rPr>
+            </w:pPr>
+            <w:r>
+              <w:rPr>
+                <w:rFonts w:ascii="Century Gothic" w:hAnsi="Century Gothic"/>
+                <w:b/>
+                <w:bCs/>
+              </w:rPr>
+              <w:t>TC_RFU</w:t>
+            </w:r>
+            <w:r>
+              <w:rPr>
+                <w:rFonts w:ascii="Century Gothic" w:hAnsi="Century Gothic"/>
+                <w:b/>
+                <w:bCs/>
+              </w:rPr>
+              <w:t>2-Login</w:t>
+            </w:r>
+            <w:r>
+              <w:rPr>
+                <w:b/>
+                <w:bCs/>
+              </w:rPr>
+              <w:t>_2</w:t>
+            </w:r>
+          </w:p>
+        </w:tc>
+        <w:tc>
+          <w:tcPr>
+            <w:tcW w:w="4485" w:type="dxa"/>
+            <w:tcBorders>
+              <w:top w:val="single" w:sz="4" w:space="0" w:color="auto"/>
+              <w:left w:val="single" w:sz="4" w:space="0" w:color="auto"/>
+              <w:bottom w:val="single" w:sz="4" w:space="0" w:color="auto"/>
+              <w:right w:val="single" w:sz="4" w:space="0" w:color="auto"/>
+            </w:tcBorders>
+            <w:shd w:val="clear" w:color="auto" w:fill="auto"/>
+          </w:tcPr>
+          <w:p>
+            <w:pPr>
+              <w:spacing w:before="120" w:after="120"/>
+              <w:jc w:val="center"/>
+            </w:pPr>
+            <w:r>
+              <w:t>ee2.be1</w:t>
+            </w:r>
+          </w:p>
+        </w:tc>
+        <w:tc>
+          <w:tcPr>
+            <w:tcW w:w="1888" w:type="dxa"/>
+            <w:tcBorders>
+              <w:top w:val="single" w:sz="4" w:space="0" w:color="auto"/>
+              <w:left w:val="single" w:sz="4" w:space="0" w:color="auto"/>
+              <w:bottom w:val="single" w:sz="4" w:space="0" w:color="auto"/>
+              <w:right w:val="single" w:sz="4" w:space="0" w:color="auto"/>
+            </w:tcBorders>
+            <w:shd w:val="clear" w:color="auto" w:fill="auto"/>
+            <w:hideMark/>
+          </w:tcPr>
+          <w:p>
+            <w:pPr>
+              <w:spacing w:before="120" w:after="120"/>
+              <w:jc w:val="center"/>
+            </w:pPr>
+            <w:r>
+              <w:t>Errore</w:t>
+            </w:r>
+          </w:p>
+        </w:tc>
+      </w:tr>
+      <w:tr>
+        <w:trPr>
+          <w:trHeight w:val="318"/>
+        </w:trPr>
+        <w:tc>
+          <w:tcPr>
+            <w:tcW w:w="4400" w:type="dxa"/>
+            <w:tcBorders>
+              <w:top w:val="single" w:sz="4" w:space="0" w:color="auto"/>
+              <w:left w:val="single" w:sz="4" w:space="0" w:color="auto"/>
+              <w:bottom w:val="single" w:sz="4" w:space="0" w:color="auto"/>
+              <w:right w:val="single" w:sz="4" w:space="0" w:color="auto"/>
+            </w:tcBorders>
+            <w:shd w:val="pct25" w:color="auto" w:fill="auto"/>
+            <w:hideMark/>
+          </w:tcPr>
+          <w:p>
+            <w:pPr>
+              <w:spacing w:before="120" w:after="120"/>
+              <w:jc w:val="center"/>
+              <w:rPr>
+                <w:b/>
+                <w:bCs/>
+              </w:rPr>
+            </w:pPr>
+            <w:r>
+              <w:rPr>
+                <w:rFonts w:ascii="Century Gothic" w:hAnsi="Century Gothic"/>
+                <w:b/>
+                <w:bCs/>
+              </w:rPr>
+              <w:t>TC_RFU</w:t>
+            </w:r>
+            <w:r>
+              <w:rPr>
+                <w:rFonts w:ascii="Century Gothic" w:hAnsi="Century Gothic"/>
+                <w:b/>
+                <w:bCs/>
+              </w:rPr>
+              <w:t>2-Login</w:t>
+            </w:r>
+            <w:r>
+              <w:rPr>
+                <w:b/>
+                <w:bCs/>
+              </w:rPr>
+              <w:t xml:space="preserve"> _3</w:t>
+            </w:r>
+          </w:p>
+        </w:tc>
+        <w:tc>
+          <w:tcPr>
+            <w:tcW w:w="4485" w:type="dxa"/>
+            <w:tcBorders>
+              <w:top w:val="single" w:sz="4" w:space="0" w:color="auto"/>
+              <w:left w:val="single" w:sz="4" w:space="0" w:color="auto"/>
+              <w:bottom w:val="single" w:sz="4" w:space="0" w:color="auto"/>
+              <w:right w:val="single" w:sz="4" w:space="0" w:color="auto"/>
+            </w:tcBorders>
+            <w:shd w:val="clear" w:color="auto" w:fill="auto"/>
+          </w:tcPr>
+          <w:p>
+            <w:pPr>
+              <w:tabs>
+                <w:tab w:val="center" w:pos="2134"/>
+                <w:tab w:val="left" w:pos="3105"/>
+              </w:tabs>
+              <w:spacing w:before="120" w:after="120"/>
+              <w:jc w:val="center"/>
+            </w:pPr>
+            <w:r>
+              <w:t>ee2.be2.cp1</w:t>
+            </w:r>
+          </w:p>
+        </w:tc>
+        <w:tc>
+          <w:tcPr>
+            <w:tcW w:w="1888" w:type="dxa"/>
+            <w:tcBorders>
+              <w:top w:val="single" w:sz="4" w:space="0" w:color="auto"/>
+              <w:left w:val="single" w:sz="4" w:space="0" w:color="auto"/>
+              <w:bottom w:val="single" w:sz="4" w:space="0" w:color="auto"/>
+              <w:right w:val="single" w:sz="4" w:space="0" w:color="auto"/>
+            </w:tcBorders>
+            <w:shd w:val="clear" w:color="auto" w:fill="auto"/>
+            <w:hideMark/>
+          </w:tcPr>
+          <w:p>
+            <w:pPr>
+              <w:spacing w:before="120" w:after="120"/>
+              <w:jc w:val="center"/>
+            </w:pPr>
+            <w:r>
+              <w:t>Errore</w:t>
+            </w:r>
+          </w:p>
+        </w:tc>
+      </w:tr>
+      <w:tr>
+        <w:trPr>
+          <w:trHeight w:val="318"/>
+        </w:trPr>
+        <w:tc>
+          <w:tcPr>
+            <w:tcW w:w="4400" w:type="dxa"/>
+            <w:tcBorders>
+              <w:top w:val="single" w:sz="4" w:space="0" w:color="auto"/>
+              <w:left w:val="single" w:sz="4" w:space="0" w:color="auto"/>
+              <w:bottom w:val="single" w:sz="4" w:space="0" w:color="auto"/>
+              <w:right w:val="single" w:sz="4" w:space="0" w:color="auto"/>
+            </w:tcBorders>
+            <w:shd w:val="pct25" w:color="auto" w:fill="auto"/>
+            <w:hideMark/>
+          </w:tcPr>
+          <w:p>
+            <w:pPr>
+              <w:spacing w:before="120" w:after="120"/>
+              <w:jc w:val="center"/>
+              <w:rPr>
+                <w:b/>
+                <w:bCs/>
+              </w:rPr>
+            </w:pPr>
+            <w:r>
+              <w:rPr>
+                <w:rFonts w:ascii="Century Gothic" w:hAnsi="Century Gothic"/>
+                <w:b/>
+                <w:bCs/>
+              </w:rPr>
+              <w:t>TC_RFU</w:t>
+            </w:r>
+            <w:r>
+              <w:rPr>
+                <w:rFonts w:ascii="Century Gothic" w:hAnsi="Century Gothic"/>
+                <w:b/>
+                <w:bCs/>
+              </w:rPr>
+              <w:t>2-Login</w:t>
+            </w:r>
+            <w:r>
+              <w:rPr>
+                <w:b/>
+                <w:bCs/>
+              </w:rPr>
+              <w:t>_4</w:t>
+            </w:r>
+          </w:p>
+        </w:tc>
+        <w:tc>
+          <w:tcPr>
+            <w:tcW w:w="4485" w:type="dxa"/>
+            <w:tcBorders>
+              <w:top w:val="single" w:sz="4" w:space="0" w:color="auto"/>
+              <w:left w:val="single" w:sz="4" w:space="0" w:color="auto"/>
+              <w:bottom w:val="single" w:sz="4" w:space="0" w:color="auto"/>
+              <w:right w:val="single" w:sz="4" w:space="0" w:color="auto"/>
+            </w:tcBorders>
+            <w:shd w:val="clear" w:color="auto" w:fill="auto"/>
+          </w:tcPr>
+          <w:p>
+            <w:pPr>
+              <w:spacing w:before="120" w:after="120"/>
+              <w:jc w:val="center"/>
+            </w:pPr>
+            <w:r>
+              <w:t>ee2.be2.cp2</w:t>
+            </w:r>
+          </w:p>
+        </w:tc>
+        <w:tc>
+          <w:tcPr>
+            <w:tcW w:w="1888" w:type="dxa"/>
+            <w:tcBorders>
+              <w:top w:val="single" w:sz="4" w:space="0" w:color="auto"/>
+              <w:left w:val="single" w:sz="4" w:space="0" w:color="auto"/>
+              <w:bottom w:val="single" w:sz="4" w:space="0" w:color="auto"/>
+              <w:right w:val="single" w:sz="4" w:space="0" w:color="auto"/>
+            </w:tcBorders>
+            <w:shd w:val="clear" w:color="auto" w:fill="auto"/>
+            <w:hideMark/>
+          </w:tcPr>
+          <w:p>
+            <w:pPr>
+              <w:spacing w:before="120" w:after="120"/>
+              <w:jc w:val="center"/>
+            </w:pPr>
+            <w:r>
+              <w:t>Ok</w:t>
+            </w:r>
+          </w:p>
+        </w:tc>
+      </w:tr>
+    </w:tbl>
+    <w:p>
+      <w:pPr>
+        <w:rPr>
+          <w:rFonts w:ascii="Century Gothic" w:hAnsi="Century Gothic"/>
+          <w:sz w:val="24"/>
+          <w:szCs w:val="24"/>
+        </w:rPr>
+      </w:pPr>
+    </w:p>
+    <w:p>
+      <w:pPr>
+        <w:rPr>
+          <w:rFonts w:ascii="Century Gothic" w:hAnsi="Century Gothic"/>
+          <w:sz w:val="24"/>
+          <w:szCs w:val="24"/>
+        </w:rPr>
+      </w:pPr>
+    </w:p>
+    <w:p>
+      <w:pPr>
+        <w:rPr>
+          <w:rFonts w:ascii="Century Gothic" w:hAnsi="Century Gothic"/>
+          <w:b/>
+          <w:bCs/>
+          <w:color w:val="000000" w:themeColor="text1"/>
+          <w:szCs w:val="24"/>
+        </w:rPr>
+      </w:pPr>
+    </w:p>
+    <w:p>
+      <w:pPr>
+        <w:pStyle w:val="Paragrafoelenco"/>
+        <w:numPr>
+          <w:ilvl w:val="2"/>
+          <w:numId w:val="13"/>
+        </w:numPr>
+        <w:outlineLvl w:val="2"/>
+        <w:rPr>
+          <w:rFonts w:ascii="Century Gothic" w:hAnsi="Century Gothic"/>
+          <w:b/>
+          <w:bCs/>
+          <w:color w:val="000000" w:themeColor="text1"/>
+          <w:szCs w:val="24"/>
+        </w:rPr>
+      </w:pPr>
+      <w:bookmarkStart w:id="63" w:name="_Toc27242271"/>
       <w:r>
         <w:rPr>
           <w:rFonts w:ascii="Century Gothic" w:hAnsi="Century Gothic"/>
@@ -23582,7 +24853,7 @@
         </w:rPr>
         <w:t>ModificaProfiloCliente</w:t>
       </w:r>
-      <w:bookmarkEnd w:id="62"/>
+      <w:bookmarkEnd w:id="63"/>
     </w:p>
     <w:p>
       <w:pPr>
@@ -25968,7 +27239,7 @@
           <w:szCs w:val="24"/>
         </w:rPr>
       </w:pPr>
-      <w:bookmarkStart w:id="63" w:name="_Toc27242272"/>
+      <w:bookmarkStart w:id="64" w:name="_Toc27242272"/>
       <w:r>
         <w:rPr>
           <w:rFonts w:ascii="Century Gothic" w:hAnsi="Century Gothic"/>
@@ -25979,7 +27250,7 @@
         </w:rPr>
         <w:t>ModificaProfiloAzienda</w:t>
       </w:r>
-      <w:bookmarkEnd w:id="63"/>
+      <w:bookmarkEnd w:id="64"/>
     </w:p>
     <w:p>
       <w:pPr>
@@ -31044,7 +32315,7 @@
           <w:szCs w:val="24"/>
         </w:rPr>
       </w:pPr>
-      <w:bookmarkStart w:id="64" w:name="_Toc27242273"/>
+      <w:bookmarkStart w:id="65" w:name="_Toc27242273"/>
       <w:r>
         <w:rPr>
           <w:rFonts w:ascii="Century Gothic" w:hAnsi="Century Gothic"/>
@@ -31055,7 +32326,7 @@
         </w:rPr>
         <w:t>ModificaProfiloFattorino</w:t>
       </w:r>
-      <w:bookmarkEnd w:id="64"/>
+      <w:bookmarkEnd w:id="65"/>
     </w:p>
     <w:p>
       <w:pPr>
@@ -35339,7 +36610,7 @@
           <w:szCs w:val="24"/>
         </w:rPr>
       </w:pPr>
-      <w:bookmarkStart w:id="65" w:name="_Toc27242274"/>
+      <w:bookmarkStart w:id="66" w:name="_Toc27242274"/>
       <w:r>
         <w:rPr>
           <w:rFonts w:ascii="Century Gothic" w:hAnsi="Century Gothic"/>
@@ -35350,7 +36621,7 @@
         </w:rPr>
         <w:t>CreaSegnalazioneAzienda</w:t>
       </w:r>
-      <w:bookmarkEnd w:id="65"/>
+      <w:bookmarkEnd w:id="66"/>
     </w:p>
     <w:p>
       <w:pPr>
@@ -37228,7 +38499,7 @@
           <w:szCs w:val="24"/>
         </w:rPr>
       </w:pPr>
-      <w:bookmarkStart w:id="66" w:name="_Toc27242275"/>
+      <w:bookmarkStart w:id="67" w:name="_Toc27242275"/>
       <w:r>
         <w:rPr>
           <w:rFonts w:ascii="Century Gothic" w:hAnsi="Century Gothic"/>
@@ -37239,7 +38510,7 @@
         </w:rPr>
         <w:t>GestisciSegnalazioneAzienda</w:t>
       </w:r>
-      <w:bookmarkEnd w:id="66"/>
+      <w:bookmarkEnd w:id="67"/>
     </w:p>
     <w:p>
       <w:pPr>
@@ -38350,7 +39621,7 @@
           <w:szCs w:val="24"/>
         </w:rPr>
       </w:pPr>
-      <w:bookmarkStart w:id="67" w:name="_Toc27242276"/>
+      <w:bookmarkStart w:id="68" w:name="_Toc27242276"/>
       <w:r>
         <w:rPr>
           <w:rFonts w:ascii="Century Gothic" w:hAnsi="Century Gothic"/>
@@ -38362,7 +39633,7 @@
         </w:rPr>
         <w:t>GestioneAcquisto</w:t>
       </w:r>
-      <w:bookmarkEnd w:id="67"/>
+      <w:bookmarkEnd w:id="68"/>
       <w:r>
         <w:rPr>
           <w:rFonts w:ascii="Century Gothic" w:hAnsi="Century Gothic"/>
@@ -38399,7 +39670,7 @@
           <w:szCs w:val="24"/>
         </w:rPr>
       </w:pPr>
-      <w:bookmarkStart w:id="68" w:name="_Toc27242277"/>
+      <w:bookmarkStart w:id="69" w:name="_Toc27242277"/>
       <w:r>
         <w:rPr>
           <w:rFonts w:ascii="Century Gothic" w:hAnsi="Century Gothic"/>
@@ -38410,7 +39681,7 @@
         </w:rPr>
         <w:t>ModificaQuantitàProdottoCarrello</w:t>
       </w:r>
-      <w:bookmarkEnd w:id="68"/>
+      <w:bookmarkEnd w:id="69"/>
     </w:p>
     <w:p>
       <w:pPr>
@@ -38997,7 +40268,7 @@
           <w:szCs w:val="24"/>
         </w:rPr>
       </w:pPr>
-      <w:bookmarkStart w:id="69" w:name="_Toc27242278"/>
+      <w:bookmarkStart w:id="70" w:name="_Toc27242278"/>
       <w:r>
         <w:rPr>
           <w:rFonts w:ascii="Century Gothic" w:hAnsi="Century Gothic"/>
@@ -39008,7 +40279,7 @@
         </w:rPr>
         <w:t>Ordinazione</w:t>
       </w:r>
-      <w:bookmarkEnd w:id="69"/>
+      <w:bookmarkEnd w:id="70"/>
     </w:p>
     <w:p>
       <w:pPr>
@@ -39073,6 +40344,7 @@
                 <w:sz w:val="28"/>
                 <w:szCs w:val="28"/>
               </w:rPr>
+              <w:lastRenderedPageBreak/>
               <w:t>Parametro</w:t>
             </w:r>
             <w:r>
@@ -41437,7 +42709,7 @@
           <w:szCs w:val="24"/>
         </w:rPr>
       </w:pPr>
-      <w:bookmarkStart w:id="70" w:name="_Toc27242279"/>
+      <w:bookmarkStart w:id="71" w:name="_Toc27242279"/>
       <w:r>
         <w:rPr>
           <w:rFonts w:ascii="Century Gothic" w:hAnsi="Century Gothic"/>
@@ -41448,7 +42720,7 @@
         </w:rPr>
         <w:t>GestioneRistorante</w:t>
       </w:r>
-      <w:bookmarkEnd w:id="70"/>
+      <w:bookmarkEnd w:id="71"/>
       <w:r>
         <w:rPr>
           <w:rFonts w:ascii="Century Gothic" w:hAnsi="Century Gothic"/>
@@ -41459,8 +42731,6 @@
         </w:rPr>
         <w:t xml:space="preserve"> </w:t>
       </w:r>
-      <w:bookmarkStart w:id="71" w:name="_GoBack"/>
-      <w:bookmarkEnd w:id="71"/>
     </w:p>
     <w:p>
       <w:pPr>
@@ -42204,6 +43474,7 @@
                 <w:sz w:val="28"/>
                 <w:szCs w:val="28"/>
               </w:rPr>
+              <w:lastRenderedPageBreak/>
               <w:t>Parametro</w:t>
             </w:r>
             <w:r>
@@ -43593,6 +44864,7 @@
                 <w:b/>
                 <w:bCs/>
               </w:rPr>
+              <w:lastRenderedPageBreak/>
               <w:t>TC_RFR1-InserisciProdotto</w:t>
             </w:r>
             <w:r>
@@ -45305,6 +46577,7 @@
               <w:rPr>
                 <w:rFonts w:ascii="Century Gothic" w:hAnsi="Century Gothic"/>
               </w:rPr>
+              <w:lastRenderedPageBreak/>
               <w:t>Lunghezza &gt;=</w:t>
             </w:r>
             <w:r>
@@ -45385,6 +46658,7 @@
               <w:rPr>
                 <w:rFonts w:ascii="Century Gothic" w:hAnsi="Century Gothic"/>
               </w:rPr>
+              <w:lastRenderedPageBreak/>
               <w:t>Formato fd</w:t>
             </w:r>
           </w:p>
@@ -46810,6 +48084,7 @@
                 <w:b/>
                 <w:bCs/>
               </w:rPr>
+              <w:lastRenderedPageBreak/>
               <w:t>TC_RFR2-ModificaProdotto</w:t>
             </w:r>
             <w:r>
@@ -56378,6 +57653,92 @@
     </w:lvl>
   </w:abstractNum>
   <w:abstractNum w:abstractNumId="103" w15:restartNumberingAfterBreak="0">
+    <w:nsid w:val="6DC1669D"/>
+    <w:multiLevelType w:val="hybridMultilevel"/>
+    <w:tmpl w:val="18CA6338"/>
+    <w:lvl w:ilvl="0" w:tplc="0410000F">
+      <w:start w:val="1"/>
+      <w:numFmt w:val="decimal"/>
+      <w:lvlText w:val="%1."/>
+      <w:lvlJc w:val="left"/>
+      <w:pPr>
+        <w:ind w:left="720" w:hanging="360"/>
+      </w:pPr>
+    </w:lvl>
+    <w:lvl w:ilvl="1" w:tplc="04100019" w:tentative="1">
+      <w:start w:val="1"/>
+      <w:numFmt w:val="lowerLetter"/>
+      <w:lvlText w:val="%2."/>
+      <w:lvlJc w:val="left"/>
+      <w:pPr>
+        <w:ind w:left="1440" w:hanging="360"/>
+      </w:pPr>
+    </w:lvl>
+    <w:lvl w:ilvl="2" w:tplc="0410001B" w:tentative="1">
+      <w:start w:val="1"/>
+      <w:numFmt w:val="lowerRoman"/>
+      <w:lvlText w:val="%3."/>
+      <w:lvlJc w:val="right"/>
+      <w:pPr>
+        <w:ind w:left="2160" w:hanging="180"/>
+      </w:pPr>
+    </w:lvl>
+    <w:lvl w:ilvl="3" w:tplc="0410000F" w:tentative="1">
+      <w:start w:val="1"/>
+      <w:numFmt w:val="decimal"/>
+      <w:lvlText w:val="%4."/>
+      <w:lvlJc w:val="left"/>
+      <w:pPr>
+        <w:ind w:left="2880" w:hanging="360"/>
+      </w:pPr>
+    </w:lvl>
+    <w:lvl w:ilvl="4" w:tplc="04100019" w:tentative="1">
+      <w:start w:val="1"/>
+      <w:numFmt w:val="lowerLetter"/>
+      <w:lvlText w:val="%5."/>
+      <w:lvlJc w:val="left"/>
+      <w:pPr>
+        <w:ind w:left="3600" w:hanging="360"/>
+      </w:pPr>
+    </w:lvl>
+    <w:lvl w:ilvl="5" w:tplc="0410001B" w:tentative="1">
+      <w:start w:val="1"/>
+      <w:numFmt w:val="lowerRoman"/>
+      <w:lvlText w:val="%6."/>
+      <w:lvlJc w:val="right"/>
+      <w:pPr>
+        <w:ind w:left="4320" w:hanging="180"/>
+      </w:pPr>
+    </w:lvl>
+    <w:lvl w:ilvl="6" w:tplc="0410000F" w:tentative="1">
+      <w:start w:val="1"/>
+      <w:numFmt w:val="decimal"/>
+      <w:lvlText w:val="%7."/>
+      <w:lvlJc w:val="left"/>
+      <w:pPr>
+        <w:ind w:left="5040" w:hanging="360"/>
+      </w:pPr>
+    </w:lvl>
+    <w:lvl w:ilvl="7" w:tplc="04100019" w:tentative="1">
+      <w:start w:val="1"/>
+      <w:numFmt w:val="lowerLetter"/>
+      <w:lvlText w:val="%8."/>
+      <w:lvlJc w:val="left"/>
+      <w:pPr>
+        <w:ind w:left="5760" w:hanging="360"/>
+      </w:pPr>
+    </w:lvl>
+    <w:lvl w:ilvl="8" w:tplc="0410001B" w:tentative="1">
+      <w:start w:val="1"/>
+      <w:numFmt w:val="lowerRoman"/>
+      <w:lvlText w:val="%9."/>
+      <w:lvlJc w:val="right"/>
+      <w:pPr>
+        <w:ind w:left="6480" w:hanging="180"/>
+      </w:pPr>
+    </w:lvl>
+  </w:abstractNum>
+  <w:abstractNum w:abstractNumId="104" w15:restartNumberingAfterBreak="0">
     <w:nsid w:val="6FD501F1"/>
     <w:multiLevelType w:val="hybridMultilevel"/>
     <w:tmpl w:val="30825E0C"/>
@@ -56466,7 +57827,7 @@
       </w:pPr>
     </w:lvl>
   </w:abstractNum>
-  <w:abstractNum w:abstractNumId="104" w15:restartNumberingAfterBreak="0">
+  <w:abstractNum w:abstractNumId="105" w15:restartNumberingAfterBreak="0">
     <w:nsid w:val="706C24A7"/>
     <w:multiLevelType w:val="hybridMultilevel"/>
     <w:tmpl w:val="021096DC"/>
@@ -56555,7 +57916,7 @@
       </w:pPr>
     </w:lvl>
   </w:abstractNum>
-  <w:abstractNum w:abstractNumId="105" w15:restartNumberingAfterBreak="0">
+  <w:abstractNum w:abstractNumId="106" w15:restartNumberingAfterBreak="0">
     <w:nsid w:val="71C90EFA"/>
     <w:multiLevelType w:val="hybridMultilevel"/>
     <w:tmpl w:val="90DE363A"/>
@@ -56641,7 +58002,7 @@
       </w:pPr>
     </w:lvl>
   </w:abstractNum>
-  <w:abstractNum w:abstractNumId="106" w15:restartNumberingAfterBreak="0">
+  <w:abstractNum w:abstractNumId="107" w15:restartNumberingAfterBreak="0">
     <w:nsid w:val="7481558E"/>
     <w:multiLevelType w:val="hybridMultilevel"/>
     <w:tmpl w:val="3D625112"/>
@@ -56727,7 +58088,7 @@
       </w:pPr>
     </w:lvl>
   </w:abstractNum>
-  <w:abstractNum w:abstractNumId="107" w15:restartNumberingAfterBreak="0">
+  <w:abstractNum w:abstractNumId="108" w15:restartNumberingAfterBreak="0">
     <w:nsid w:val="74EC4EE8"/>
     <w:multiLevelType w:val="hybridMultilevel"/>
     <w:tmpl w:val="B672C3E2"/>
@@ -56817,7 +58178,7 @@
       </w:pPr>
     </w:lvl>
   </w:abstractNum>
-  <w:abstractNum w:abstractNumId="108" w15:restartNumberingAfterBreak="0">
+  <w:abstractNum w:abstractNumId="109" w15:restartNumberingAfterBreak="0">
     <w:nsid w:val="75325F3E"/>
     <w:multiLevelType w:val="hybridMultilevel"/>
     <w:tmpl w:val="3D625112"/>
@@ -56903,7 +58264,7 @@
       </w:pPr>
     </w:lvl>
   </w:abstractNum>
-  <w:abstractNum w:abstractNumId="109" w15:restartNumberingAfterBreak="0">
+  <w:abstractNum w:abstractNumId="110" w15:restartNumberingAfterBreak="0">
     <w:nsid w:val="75B32E8D"/>
     <w:multiLevelType w:val="hybridMultilevel"/>
     <w:tmpl w:val="3E501112"/>
@@ -56989,7 +58350,7 @@
       </w:pPr>
     </w:lvl>
   </w:abstractNum>
-  <w:abstractNum w:abstractNumId="110" w15:restartNumberingAfterBreak="0">
+  <w:abstractNum w:abstractNumId="111" w15:restartNumberingAfterBreak="0">
     <w:nsid w:val="769F7DD7"/>
     <w:multiLevelType w:val="hybridMultilevel"/>
     <w:tmpl w:val="8034CE92"/>
@@ -57075,7 +58436,7 @@
       </w:pPr>
     </w:lvl>
   </w:abstractNum>
-  <w:abstractNum w:abstractNumId="111" w15:restartNumberingAfterBreak="0">
+  <w:abstractNum w:abstractNumId="112" w15:restartNumberingAfterBreak="0">
     <w:nsid w:val="79895C89"/>
     <w:multiLevelType w:val="hybridMultilevel"/>
     <w:tmpl w:val="18CA6338"/>
@@ -57161,7 +58522,7 @@
       </w:pPr>
     </w:lvl>
   </w:abstractNum>
-  <w:abstractNum w:abstractNumId="112" w15:restartNumberingAfterBreak="0">
+  <w:abstractNum w:abstractNumId="113" w15:restartNumberingAfterBreak="0">
     <w:nsid w:val="7D667CE6"/>
     <w:multiLevelType w:val="hybridMultilevel"/>
     <w:tmpl w:val="95406526"/>
@@ -57247,7 +58608,120 @@
       </w:pPr>
     </w:lvl>
   </w:abstractNum>
-  <w:abstractNum w:abstractNumId="113" w15:restartNumberingAfterBreak="0">
+  <w:abstractNum w:abstractNumId="114" w15:restartNumberingAfterBreak="0">
+    <w:nsid w:val="7DB13331"/>
+    <w:multiLevelType w:val="multilevel"/>
+    <w:tmpl w:val="E7DEE6BA"/>
+    <w:lvl w:ilvl="0">
+      <w:start w:val="9"/>
+      <w:numFmt w:val="decimal"/>
+      <w:lvlText w:val="%1"/>
+      <w:lvlJc w:val="left"/>
+      <w:pPr>
+        <w:ind w:left="480" w:hanging="480"/>
+      </w:pPr>
+      <w:rPr>
+        <w:rFonts w:hint="default"/>
+      </w:rPr>
+    </w:lvl>
+    <w:lvl w:ilvl="1">
+      <w:start w:val="1"/>
+      <w:numFmt w:val="decimal"/>
+      <w:lvlText w:val="%1.%2"/>
+      <w:lvlJc w:val="left"/>
+      <w:pPr>
+        <w:ind w:left="1020" w:hanging="480"/>
+      </w:pPr>
+      <w:rPr>
+        <w:rFonts w:hint="default"/>
+      </w:rPr>
+    </w:lvl>
+    <w:lvl w:ilvl="2">
+      <w:start w:val="1"/>
+      <w:numFmt w:val="decimal"/>
+      <w:lvlText w:val="%1.%2.%3"/>
+      <w:lvlJc w:val="left"/>
+      <w:pPr>
+        <w:ind w:left="1800" w:hanging="720"/>
+      </w:pPr>
+      <w:rPr>
+        <w:rFonts w:hint="default"/>
+      </w:rPr>
+    </w:lvl>
+    <w:lvl w:ilvl="3">
+      <w:start w:val="1"/>
+      <w:numFmt w:val="decimal"/>
+      <w:lvlText w:val="%1.%2.%3.%4"/>
+      <w:lvlJc w:val="left"/>
+      <w:pPr>
+        <w:ind w:left="2340" w:hanging="720"/>
+      </w:pPr>
+      <w:rPr>
+        <w:rFonts w:hint="default"/>
+      </w:rPr>
+    </w:lvl>
+    <w:lvl w:ilvl="4">
+      <w:start w:val="1"/>
+      <w:numFmt w:val="decimal"/>
+      <w:lvlText w:val="%1.%2.%3.%4.%5"/>
+      <w:lvlJc w:val="left"/>
+      <w:pPr>
+        <w:ind w:left="3240" w:hanging="1080"/>
+      </w:pPr>
+      <w:rPr>
+        <w:rFonts w:hint="default"/>
+      </w:rPr>
+    </w:lvl>
+    <w:lvl w:ilvl="5">
+      <w:start w:val="1"/>
+      <w:numFmt w:val="decimal"/>
+      <w:lvlText w:val="%1.%2.%3.%4.%5.%6"/>
+      <w:lvlJc w:val="left"/>
+      <w:pPr>
+        <w:ind w:left="4140" w:hanging="1440"/>
+      </w:pPr>
+      <w:rPr>
+        <w:rFonts w:hint="default"/>
+      </w:rPr>
+    </w:lvl>
+    <w:lvl w:ilvl="6">
+      <w:start w:val="1"/>
+      <w:numFmt w:val="decimal"/>
+      <w:lvlText w:val="%1.%2.%3.%4.%5.%6.%7"/>
+      <w:lvlJc w:val="left"/>
+      <w:pPr>
+        <w:ind w:left="4680" w:hanging="1440"/>
+      </w:pPr>
+      <w:rPr>
+        <w:rFonts w:hint="default"/>
+      </w:rPr>
+    </w:lvl>
+    <w:lvl w:ilvl="7">
+      <w:start w:val="1"/>
+      <w:numFmt w:val="decimal"/>
+      <w:lvlText w:val="%1.%2.%3.%4.%5.%6.%7.%8"/>
+      <w:lvlJc w:val="left"/>
+      <w:pPr>
+        <w:ind w:left="5580" w:hanging="1800"/>
+      </w:pPr>
+      <w:rPr>
+        <w:rFonts w:hint="default"/>
+      </w:rPr>
+    </w:lvl>
+    <w:lvl w:ilvl="8">
+      <w:start w:val="1"/>
+      <w:numFmt w:val="decimal"/>
+      <w:lvlText w:val="%1.%2.%3.%4.%5.%6.%7.%8.%9"/>
+      <w:lvlJc w:val="left"/>
+      <w:pPr>
+        <w:ind w:left="6120" w:hanging="1800"/>
+      </w:pPr>
+      <w:rPr>
+        <w:rFonts w:hint="default"/>
+      </w:rPr>
+    </w:lvl>
+  </w:abstractNum>
+  <w:abstractNum w:abstractNumId="115" w15:restartNumberingAfterBreak="0">
     <w:nsid w:val="7DF8652F"/>
     <w:multiLevelType w:val="hybridMultilevel"/>
     <w:tmpl w:val="AE7C6F10"/>
@@ -57333,7 +58807,7 @@
       </w:pPr>
     </w:lvl>
   </w:abstractNum>
-  <w:abstractNum w:abstractNumId="114" w15:restartNumberingAfterBreak="0">
+  <w:abstractNum w:abstractNumId="116" w15:restartNumberingAfterBreak="0">
     <w:nsid w:val="7DFB6951"/>
     <w:multiLevelType w:val="hybridMultilevel"/>
     <w:tmpl w:val="63B6AEC6"/>
@@ -57419,7 +58893,7 @@
       </w:pPr>
     </w:lvl>
   </w:abstractNum>
-  <w:abstractNum w:abstractNumId="115" w15:restartNumberingAfterBreak="0">
+  <w:abstractNum w:abstractNumId="117" w15:restartNumberingAfterBreak="0">
     <w:nsid w:val="7E334138"/>
     <w:multiLevelType w:val="hybridMultilevel"/>
     <w:tmpl w:val="63B6AEC6"/>
@@ -57505,7 +58979,7 @@
       </w:pPr>
     </w:lvl>
   </w:abstractNum>
-  <w:abstractNum w:abstractNumId="116" w15:restartNumberingAfterBreak="0">
+  <w:abstractNum w:abstractNumId="118" w15:restartNumberingAfterBreak="0">
     <w:nsid w:val="7ECA6535"/>
     <w:multiLevelType w:val="hybridMultilevel"/>
     <w:tmpl w:val="4A3089EA"/>
@@ -57591,7 +59065,7 @@
       </w:pPr>
     </w:lvl>
   </w:abstractNum>
-  <w:abstractNum w:abstractNumId="117" w15:restartNumberingAfterBreak="0">
+  <w:abstractNum w:abstractNumId="119" w15:restartNumberingAfterBreak="0">
     <w:nsid w:val="7F2C10F6"/>
     <w:multiLevelType w:val="hybridMultilevel"/>
     <w:tmpl w:val="63B6AEC6"/>
@@ -57677,7 +59151,7 @@
       </w:pPr>
     </w:lvl>
   </w:abstractNum>
-  <w:abstractNum w:abstractNumId="118" w15:restartNumberingAfterBreak="0">
+  <w:abstractNum w:abstractNumId="120" w15:restartNumberingAfterBreak="0">
     <w:nsid w:val="7F44186B"/>
     <w:multiLevelType w:val="hybridMultilevel"/>
     <w:tmpl w:val="7C38DA10"/>
@@ -57766,7 +59240,7 @@
       </w:pPr>
     </w:lvl>
   </w:abstractNum>
-  <w:abstractNum w:abstractNumId="119" w15:restartNumberingAfterBreak="0">
+  <w:abstractNum w:abstractNumId="121" w15:restartNumberingAfterBreak="0">
     <w:nsid w:val="7FDF52D7"/>
     <w:multiLevelType w:val="hybridMultilevel"/>
     <w:tmpl w:val="AE7C6F10"/>
@@ -57865,7 +59339,7 @@
     <w:abstractNumId w:val="4"/>
   </w:num>
   <w:num w:numId="5">
-    <w:abstractNumId w:val="107"/>
+    <w:abstractNumId w:val="108"/>
   </w:num>
   <w:num w:numId="6">
     <w:abstractNumId w:val="46"/>
@@ -57907,7 +59381,7 @@
     <w:abstractNumId w:val="61"/>
   </w:num>
   <w:num w:numId="19">
-    <w:abstractNumId w:val="115"/>
+    <w:abstractNumId w:val="117"/>
   </w:num>
   <w:num w:numId="20">
     <w:abstractNumId w:val="79"/>
@@ -57931,7 +59405,7 @@
     <w:abstractNumId w:val="85"/>
   </w:num>
   <w:num w:numId="27">
-    <w:abstractNumId w:val="105"/>
+    <w:abstractNumId w:val="106"/>
   </w:num>
   <w:num w:numId="28">
     <w:abstractNumId w:val="82"/>
@@ -57946,7 +59420,7 @@
     <w:abstractNumId w:val="29"/>
   </w:num>
   <w:num w:numId="32">
-    <w:abstractNumId w:val="109"/>
+    <w:abstractNumId w:val="110"/>
   </w:num>
   <w:num w:numId="33">
     <w:abstractNumId w:val="60"/>
@@ -57979,7 +59453,7 @@
     <w:abstractNumId w:val="59"/>
   </w:num>
   <w:num w:numId="43">
-    <w:abstractNumId w:val="104"/>
+    <w:abstractNumId w:val="105"/>
   </w:num>
   <w:num w:numId="44">
     <w:abstractNumId w:val="54"/>
@@ -57991,7 +59465,7 @@
     <w:abstractNumId w:val="28"/>
   </w:num>
   <w:num w:numId="47">
-    <w:abstractNumId w:val="103"/>
+    <w:abstractNumId w:val="104"/>
   </w:num>
   <w:num w:numId="48">
     <w:abstractNumId w:val="70"/>
@@ -58000,7 +59474,7 @@
     <w:abstractNumId w:val="43"/>
   </w:num>
   <w:num w:numId="50">
-    <w:abstractNumId w:val="118"/>
+    <w:abstractNumId w:val="120"/>
   </w:num>
   <w:num w:numId="51">
     <w:abstractNumId w:val="35"/>
@@ -58045,7 +59519,7 @@
     <w:abstractNumId w:val="23"/>
   </w:num>
   <w:num w:numId="65">
-    <w:abstractNumId w:val="108"/>
+    <w:abstractNumId w:val="109"/>
   </w:num>
   <w:num w:numId="66">
     <w:abstractNumId w:val="93"/>
@@ -58054,7 +59528,7 @@
     <w:abstractNumId w:val="58"/>
   </w:num>
   <w:num w:numId="68">
-    <w:abstractNumId w:val="116"/>
+    <w:abstractNumId w:val="118"/>
   </w:num>
   <w:num w:numId="69">
     <w:abstractNumId w:val="38"/>
@@ -58093,10 +59567,10 @@
     <w:abstractNumId w:val="45"/>
   </w:num>
   <w:num w:numId="81">
-    <w:abstractNumId w:val="110"/>
+    <w:abstractNumId w:val="111"/>
   </w:num>
   <w:num w:numId="82">
-    <w:abstractNumId w:val="113"/>
+    <w:abstractNumId w:val="115"/>
   </w:num>
   <w:num w:numId="83">
     <w:abstractNumId w:val="51"/>
@@ -58138,7 +59612,7 @@
     <w:abstractNumId w:val="77"/>
   </w:num>
   <w:num w:numId="96">
-    <w:abstractNumId w:val="114"/>
+    <w:abstractNumId w:val="116"/>
   </w:num>
   <w:num w:numId="97">
     <w:abstractNumId w:val="8"/>
@@ -58162,19 +59636,19 @@
     <w:abstractNumId w:val="101"/>
   </w:num>
   <w:num w:numId="104">
-    <w:abstractNumId w:val="117"/>
+    <w:abstractNumId w:val="119"/>
   </w:num>
   <w:num w:numId="105">
     <w:abstractNumId w:val="97"/>
   </w:num>
   <w:num w:numId="106">
-    <w:abstractNumId w:val="119"/>
+    <w:abstractNumId w:val="121"/>
   </w:num>
   <w:num w:numId="107">
     <w:abstractNumId w:val="75"/>
   </w:num>
   <w:num w:numId="108">
-    <w:abstractNumId w:val="111"/>
+    <w:abstractNumId w:val="112"/>
   </w:num>
   <w:num w:numId="109">
     <w:abstractNumId w:val="48"/>
@@ -58204,13 +59678,19 @@
     <w:abstractNumId w:val="32"/>
   </w:num>
   <w:num w:numId="118">
-    <w:abstractNumId w:val="112"/>
+    <w:abstractNumId w:val="113"/>
   </w:num>
   <w:num w:numId="119">
-    <w:abstractNumId w:val="106"/>
+    <w:abstractNumId w:val="107"/>
   </w:num>
   <w:num w:numId="120">
     <w:abstractNumId w:val="86"/>
+  </w:num>
+  <w:num w:numId="121">
+    <w:abstractNumId w:val="114"/>
+  </w:num>
+  <w:num w:numId="122">
+    <w:abstractNumId w:val="103"/>
   </w:num>
   <w:numIdMacAtCleanup w:val="118"/>
 </w:numbering>
@@ -59493,7 +60973,7 @@
 </file>
 
 <file path=customXml/itemProps1.xml><?xml version="1.0" encoding="utf-8"?>
-<ds:datastoreItem xmlns:ds="http://schemas.openxmlformats.org/officeDocument/2006/customXml" ds:itemID="{2FA3D0AA-E994-44B5-ABD2-00E6F2F08022}">
+<ds:datastoreItem xmlns:ds="http://schemas.openxmlformats.org/officeDocument/2006/customXml" ds:itemID="{EC02839E-DC51-4AC5-A6E6-5EB6B009F129}">
   <ds:schemaRefs>
     <ds:schemaRef ds:uri="http://schemas.openxmlformats.org/officeDocument/2006/bibliography"/>
   </ds:schemaRefs>

</xml_diff>

<commit_message>
Modificata classe di Test DoOrdinazioneTest e documenti
E' stata modificata la classe di Test DoOrdinazioneTest e corretti i relativi documenti legati all'ordinazione di TestPlan e TestCaseSpecification
</commit_message>
<xml_diff>
--- a/Documents/Eat & Reorder - TEST PLAN.docx
+++ b/Documents/Eat & Reorder - TEST PLAN.docx
@@ -23595,7 +23595,6 @@
           <w:sz w:val="24"/>
           <w:szCs w:val="24"/>
         </w:rPr>
-        <w:lastRenderedPageBreak/>
         <w:t>TC_RFU2-Login</w:t>
       </w:r>
     </w:p>
@@ -23834,8 +23833,6 @@
                 <w:rFonts w:ascii="Century Gothic" w:hAnsi="Century Gothic"/>
               </w:rPr>
             </w:pPr>
-            <w:bookmarkStart w:id="62" w:name="_GoBack"/>
-            <w:bookmarkEnd w:id="62"/>
             <w:r>
               <w:rPr>
                 <w:rFonts w:ascii="Century Gothic" w:hAnsi="Century Gothic"/>
@@ -24842,7 +24839,7 @@
           <w:szCs w:val="24"/>
         </w:rPr>
       </w:pPr>
-      <w:bookmarkStart w:id="63" w:name="_Toc27242271"/>
+      <w:bookmarkStart w:id="62" w:name="_Toc27242271"/>
       <w:r>
         <w:rPr>
           <w:rFonts w:ascii="Century Gothic" w:hAnsi="Century Gothic"/>
@@ -24853,7 +24850,7 @@
         </w:rPr>
         <w:t>ModificaProfiloCliente</w:t>
       </w:r>
-      <w:bookmarkEnd w:id="63"/>
+      <w:bookmarkEnd w:id="62"/>
     </w:p>
     <w:p>
       <w:pPr>
@@ -24918,7 +24915,6 @@
                 <w:sz w:val="28"/>
                 <w:szCs w:val="28"/>
               </w:rPr>
-              <w:lastRenderedPageBreak/>
               <w:t>Parametro</w:t>
             </w:r>
             <w:r>
@@ -26616,7 +26612,6 @@
                 <w:b/>
                 <w:bCs/>
               </w:rPr>
-              <w:lastRenderedPageBreak/>
               <w:t>TC_RFU3.1_ModificaProfiloCliente</w:t>
             </w:r>
             <w:r>
@@ -27239,7 +27234,7 @@
           <w:szCs w:val="24"/>
         </w:rPr>
       </w:pPr>
-      <w:bookmarkStart w:id="64" w:name="_Toc27242272"/>
+      <w:bookmarkStart w:id="63" w:name="_Toc27242272"/>
       <w:r>
         <w:rPr>
           <w:rFonts w:ascii="Century Gothic" w:hAnsi="Century Gothic"/>
@@ -27250,7 +27245,7 @@
         </w:rPr>
         <w:t>ModificaProfiloAzienda</w:t>
       </w:r>
-      <w:bookmarkEnd w:id="64"/>
+      <w:bookmarkEnd w:id="63"/>
     </w:p>
     <w:p>
       <w:pPr>
@@ -28258,7 +28253,6 @@
               <w:rPr>
                 <w:rFonts w:ascii="Century Gothic" w:hAnsi="Century Gothic"/>
               </w:rPr>
-              <w:lastRenderedPageBreak/>
               <w:t xml:space="preserve">Rispetta il formato[if </w:t>
             </w:r>
             <w:r>
@@ -29732,7 +29726,6 @@
               <w:rPr>
                 <w:rFonts w:ascii="Century Gothic" w:hAnsi="Century Gothic"/>
               </w:rPr>
-              <w:lastRenderedPageBreak/>
               <w:t xml:space="preserve">Rispetta il formato[if </w:t>
             </w:r>
             <w:r>
@@ -31294,7 +31287,6 @@
                 <w:b/>
                 <w:bCs/>
               </w:rPr>
-              <w:lastRenderedPageBreak/>
               <w:t>TC_RFU3.2-ModificaProfiloAzienda</w:t>
             </w:r>
             <w:r>
@@ -32315,7 +32307,7 @@
           <w:szCs w:val="24"/>
         </w:rPr>
       </w:pPr>
-      <w:bookmarkStart w:id="65" w:name="_Toc27242273"/>
+      <w:bookmarkStart w:id="64" w:name="_Toc27242273"/>
       <w:r>
         <w:rPr>
           <w:rFonts w:ascii="Century Gothic" w:hAnsi="Century Gothic"/>
@@ -32326,7 +32318,7 @@
         </w:rPr>
         <w:t>ModificaProfiloFattorino</w:t>
       </w:r>
-      <w:bookmarkEnd w:id="65"/>
+      <w:bookmarkEnd w:id="64"/>
     </w:p>
     <w:p>
       <w:pPr>
@@ -32875,7 +32867,6 @@
                 <w:sz w:val="28"/>
                 <w:szCs w:val="28"/>
               </w:rPr>
-              <w:lastRenderedPageBreak/>
               <w:t>Parametro</w:t>
             </w:r>
             <w:r>
@@ -34375,7 +34366,6 @@
                 <w:sz w:val="28"/>
                 <w:szCs w:val="28"/>
               </w:rPr>
-              <w:lastRenderedPageBreak/>
               <w:t>Parametro</w:t>
             </w:r>
             <w:r>
@@ -35835,7 +35825,6 @@
                 <w:b/>
                 <w:bCs/>
               </w:rPr>
-              <w:lastRenderedPageBreak/>
               <w:t>TC_RFU3.3-ModificaProfiloFattorino</w:t>
             </w:r>
             <w:r>
@@ -36610,7 +36599,7 @@
           <w:szCs w:val="24"/>
         </w:rPr>
       </w:pPr>
-      <w:bookmarkStart w:id="66" w:name="_Toc27242274"/>
+      <w:bookmarkStart w:id="65" w:name="_Toc27242274"/>
       <w:r>
         <w:rPr>
           <w:rFonts w:ascii="Century Gothic" w:hAnsi="Century Gothic"/>
@@ -36621,7 +36610,7 @@
         </w:rPr>
         <w:t>CreaSegnalazioneAzienda</w:t>
       </w:r>
-      <w:bookmarkEnd w:id="66"/>
+      <w:bookmarkEnd w:id="65"/>
     </w:p>
     <w:p>
       <w:pPr>
@@ -37366,7 +37355,6 @@
                 <w:sz w:val="28"/>
                 <w:szCs w:val="28"/>
               </w:rPr>
-              <w:lastRenderedPageBreak/>
               <w:t>CATEGORIE</w:t>
             </w:r>
           </w:p>
@@ -38499,7 +38487,7 @@
           <w:szCs w:val="24"/>
         </w:rPr>
       </w:pPr>
-      <w:bookmarkStart w:id="67" w:name="_Toc27242275"/>
+      <w:bookmarkStart w:id="66" w:name="_Toc27242275"/>
       <w:r>
         <w:rPr>
           <w:rFonts w:ascii="Century Gothic" w:hAnsi="Century Gothic"/>
@@ -38510,7 +38498,7 @@
         </w:rPr>
         <w:t>GestisciSegnalazioneAzienda</w:t>
       </w:r>
-      <w:bookmarkEnd w:id="67"/>
+      <w:bookmarkEnd w:id="66"/>
     </w:p>
     <w:p>
       <w:pPr>
@@ -38829,7 +38817,6 @@
               <w:rPr>
                 <w:rFonts w:ascii="Century Gothic" w:hAnsi="Century Gothic"/>
               </w:rPr>
-              <w:lastRenderedPageBreak/>
               <w:t>Formato for</w:t>
             </w:r>
           </w:p>
@@ -39621,7 +39608,7 @@
           <w:szCs w:val="24"/>
         </w:rPr>
       </w:pPr>
-      <w:bookmarkStart w:id="68" w:name="_Toc27242276"/>
+      <w:bookmarkStart w:id="67" w:name="_Toc27242276"/>
       <w:r>
         <w:rPr>
           <w:rFonts w:ascii="Century Gothic" w:hAnsi="Century Gothic"/>
@@ -39633,7 +39620,7 @@
         </w:rPr>
         <w:t>GestioneAcquisto</w:t>
       </w:r>
-      <w:bookmarkEnd w:id="68"/>
+      <w:bookmarkEnd w:id="67"/>
       <w:r>
         <w:rPr>
           <w:rFonts w:ascii="Century Gothic" w:hAnsi="Century Gothic"/>
@@ -39670,7 +39657,7 @@
           <w:szCs w:val="24"/>
         </w:rPr>
       </w:pPr>
-      <w:bookmarkStart w:id="69" w:name="_Toc27242277"/>
+      <w:bookmarkStart w:id="68" w:name="_Toc27242277"/>
       <w:r>
         <w:rPr>
           <w:rFonts w:ascii="Century Gothic" w:hAnsi="Century Gothic"/>
@@ -39681,7 +39668,7 @@
         </w:rPr>
         <w:t>ModificaQuantitàProdottoCarrello</w:t>
       </w:r>
-      <w:bookmarkEnd w:id="69"/>
+      <w:bookmarkEnd w:id="68"/>
     </w:p>
     <w:p>
       <w:pPr>
@@ -40268,7 +40255,7 @@
           <w:szCs w:val="24"/>
         </w:rPr>
       </w:pPr>
-      <w:bookmarkStart w:id="70" w:name="_Toc27242278"/>
+      <w:bookmarkStart w:id="69" w:name="_Toc27242278"/>
       <w:r>
         <w:rPr>
           <w:rFonts w:ascii="Century Gothic" w:hAnsi="Century Gothic"/>
@@ -40279,7 +40266,7 @@
         </w:rPr>
         <w:t>Ordinazione</w:t>
       </w:r>
-      <w:bookmarkEnd w:id="70"/>
+      <w:bookmarkEnd w:id="69"/>
     </w:p>
     <w:p>
       <w:pPr>
@@ -41730,15 +41717,506 @@
         </w:rPr>
       </w:pPr>
     </w:p>
-    <w:p>
-      <w:pPr>
-        <w:rPr>
-          <w:rFonts w:ascii="Century Gothic" w:hAnsi="Century Gothic"/>
-          <w:sz w:val="24"/>
-          <w:szCs w:val="24"/>
-        </w:rPr>
-      </w:pPr>
-    </w:p>
+    <w:tbl>
+      <w:tblPr>
+        <w:tblW w:w="9781" w:type="dxa"/>
+        <w:tblInd w:w="-5" w:type="dxa"/>
+        <w:tblBorders>
+          <w:top w:val="single" w:sz="4" w:space="0" w:color="auto"/>
+          <w:left w:val="single" w:sz="4" w:space="0" w:color="auto"/>
+          <w:bottom w:val="single" w:sz="4" w:space="0" w:color="auto"/>
+          <w:right w:val="single" w:sz="4" w:space="0" w:color="auto"/>
+          <w:insideH w:val="single" w:sz="4" w:space="0" w:color="auto"/>
+          <w:insideV w:val="single" w:sz="4" w:space="0" w:color="auto"/>
+        </w:tblBorders>
+        <w:tblLook w:val="04A0" w:firstRow="1" w:lastRow="0" w:firstColumn="1" w:lastColumn="0" w:noHBand="0" w:noVBand="1"/>
+      </w:tblPr>
+      <w:tblGrid>
+        <w:gridCol w:w="4962"/>
+        <w:gridCol w:w="4819"/>
+      </w:tblGrid>
+      <w:tr>
+        <w:trPr>
+          <w:trHeight w:val="842"/>
+        </w:trPr>
+        <w:tc>
+          <w:tcPr>
+            <w:tcW w:w="9781" w:type="dxa"/>
+            <w:gridSpan w:val="2"/>
+            <w:shd w:val="clear" w:color="auto" w:fill="auto"/>
+          </w:tcPr>
+          <w:p>
+            <w:pPr>
+              <w:spacing w:after="0"/>
+              <w:jc w:val="center"/>
+              <w:rPr>
+                <w:rFonts w:ascii="Century Gothic" w:hAnsi="Century Gothic"/>
+                <w:sz w:val="28"/>
+                <w:szCs w:val="28"/>
+              </w:rPr>
+            </w:pPr>
+            <w:r>
+              <w:rPr>
+                <w:rFonts w:ascii="Century Gothic" w:hAnsi="Century Gothic"/>
+                <w:b/>
+                <w:bCs/>
+                <w:sz w:val="28"/>
+                <w:szCs w:val="28"/>
+              </w:rPr>
+              <w:lastRenderedPageBreak/>
+              <w:t>Parametro</w:t>
+            </w:r>
+            <w:r>
+              <w:rPr>
+                <w:rFonts w:ascii="Century Gothic" w:hAnsi="Century Gothic"/>
+                <w:sz w:val="28"/>
+                <w:szCs w:val="28"/>
+              </w:rPr>
+              <w:t>:</w:t>
+            </w:r>
+            <w:r>
+              <w:rPr>
+                <w:rFonts w:ascii="Century Gothic" w:hAnsi="Century Gothic"/>
+                <w:sz w:val="28"/>
+                <w:szCs w:val="28"/>
+              </w:rPr>
+              <w:t xml:space="preserve"> telefono</w:t>
+            </w:r>
+          </w:p>
+          <w:p>
+            <w:pPr>
+              <w:spacing w:after="0"/>
+              <w:jc w:val="center"/>
+              <w:rPr>
+                <w:rFonts w:ascii="Century Gothic" w:hAnsi="Century Gothic"/>
+                <w:sz w:val="28"/>
+                <w:szCs w:val="28"/>
+              </w:rPr>
+            </w:pPr>
+            <w:r>
+              <w:rPr>
+                <w:rFonts w:ascii="Century Gothic" w:hAnsi="Century Gothic"/>
+                <w:b/>
+                <w:bCs/>
+                <w:sz w:val="28"/>
+                <w:szCs w:val="28"/>
+              </w:rPr>
+              <w:t>Formato</w:t>
+            </w:r>
+            <w:r>
+              <w:rPr>
+                <w:rFonts w:ascii="Century Gothic" w:hAnsi="Century Gothic"/>
+                <w:sz w:val="28"/>
+                <w:szCs w:val="28"/>
+              </w:rPr>
+              <w:t xml:space="preserve">: </w:t>
+            </w:r>
+            <w:r>
+              <w:rPr>
+                <w:sz w:val="28"/>
+                <w:szCs w:val="28"/>
+              </w:rPr>
+              <w:t>[</w:t>
+            </w:r>
+            <w:r>
+              <w:rPr>
+                <w:sz w:val="28"/>
+                <w:szCs w:val="28"/>
+              </w:rPr>
+              <w:t>0-9]{9,10}</w:t>
+            </w:r>
+          </w:p>
+        </w:tc>
+      </w:tr>
+      <w:tr>
+        <w:trPr>
+          <w:trHeight w:val="467"/>
+        </w:trPr>
+        <w:tc>
+          <w:tcPr>
+            <w:tcW w:w="4962" w:type="dxa"/>
+            <w:shd w:val="clear" w:color="auto" w:fill="D0CECE"/>
+          </w:tcPr>
+          <w:p>
+            <w:pPr>
+              <w:jc w:val="center"/>
+              <w:rPr>
+                <w:rFonts w:ascii="Century Gothic" w:hAnsi="Century Gothic"/>
+                <w:b/>
+                <w:bCs/>
+                <w:sz w:val="28"/>
+                <w:szCs w:val="28"/>
+              </w:rPr>
+            </w:pPr>
+            <w:r>
+              <w:rPr>
+                <w:rFonts w:ascii="Century Gothic" w:hAnsi="Century Gothic"/>
+                <w:b/>
+                <w:bCs/>
+                <w:sz w:val="28"/>
+                <w:szCs w:val="28"/>
+              </w:rPr>
+              <w:t>CATEGORIE</w:t>
+            </w:r>
+          </w:p>
+        </w:tc>
+        <w:tc>
+          <w:tcPr>
+            <w:tcW w:w="4819" w:type="dxa"/>
+            <w:shd w:val="clear" w:color="auto" w:fill="D0CECE"/>
+          </w:tcPr>
+          <w:p>
+            <w:pPr>
+              <w:jc w:val="center"/>
+              <w:rPr>
+                <w:rFonts w:ascii="Century Gothic" w:hAnsi="Century Gothic"/>
+                <w:b/>
+                <w:bCs/>
+                <w:sz w:val="28"/>
+                <w:szCs w:val="28"/>
+              </w:rPr>
+            </w:pPr>
+            <w:r>
+              <w:rPr>
+                <w:rFonts w:ascii="Century Gothic" w:hAnsi="Century Gothic"/>
+                <w:b/>
+                <w:bCs/>
+                <w:sz w:val="28"/>
+                <w:szCs w:val="28"/>
+              </w:rPr>
+              <w:t>SCELTE</w:t>
+            </w:r>
+          </w:p>
+        </w:tc>
+      </w:tr>
+      <w:tr>
+        <w:trPr>
+          <w:trHeight w:val="1039"/>
+        </w:trPr>
+        <w:tc>
+          <w:tcPr>
+            <w:tcW w:w="4962" w:type="dxa"/>
+            <w:tcBorders>
+              <w:bottom w:val="single" w:sz="4" w:space="0" w:color="auto"/>
+            </w:tcBorders>
+            <w:shd w:val="clear" w:color="auto" w:fill="auto"/>
+            <w:vAlign w:val="center"/>
+          </w:tcPr>
+          <w:p>
+            <w:pPr>
+              <w:jc w:val="center"/>
+              <w:rPr>
+                <w:rFonts w:ascii="Century Gothic" w:hAnsi="Century Gothic"/>
+              </w:rPr>
+            </w:pPr>
+            <w:r>
+              <w:rPr>
+                <w:rFonts w:ascii="Century Gothic" w:hAnsi="Century Gothic"/>
+              </w:rPr>
+              <w:t>Lunghezza l</w:t>
+            </w:r>
+            <w:r>
+              <w:rPr>
+                <w:rFonts w:ascii="Century Gothic" w:hAnsi="Century Gothic"/>
+              </w:rPr>
+              <w:t>t</w:t>
+            </w:r>
+          </w:p>
+        </w:tc>
+        <w:tc>
+          <w:tcPr>
+            <w:tcW w:w="4819" w:type="dxa"/>
+            <w:tcBorders>
+              <w:bottom w:val="single" w:sz="4" w:space="0" w:color="auto"/>
+            </w:tcBorders>
+            <w:shd w:val="clear" w:color="auto" w:fill="auto"/>
+          </w:tcPr>
+          <w:p>
+            <w:pPr>
+              <w:pStyle w:val="Paragrafoelenco"/>
+              <w:numPr>
+                <w:ilvl w:val="0"/>
+                <w:numId w:val="123"/>
+              </w:numPr>
+              <w:spacing w:before="120" w:line="240" w:lineRule="auto"/>
+              <w:jc w:val="left"/>
+              <w:rPr>
+                <w:rFonts w:ascii="Century Gothic" w:hAnsi="Century Gothic"/>
+              </w:rPr>
+            </w:pPr>
+            <w:r>
+              <w:rPr>
+                <w:rFonts w:ascii="Century Gothic" w:hAnsi="Century Gothic"/>
+              </w:rPr>
+              <w:t>Lunghezza &lt;9 [</w:t>
+            </w:r>
+            <w:r>
+              <w:rPr>
+                <w:rFonts w:ascii="Century Gothic" w:hAnsi="Century Gothic"/>
+                <w:b/>
+                <w:bCs/>
+              </w:rPr>
+              <w:t>lunghezzaLTnook</w:t>
+            </w:r>
+            <w:r>
+              <w:rPr>
+                <w:rFonts w:ascii="Century Gothic" w:hAnsi="Century Gothic"/>
+              </w:rPr>
+              <w:t>]</w:t>
+            </w:r>
+          </w:p>
+          <w:p>
+            <w:pPr>
+              <w:pStyle w:val="Paragrafoelenco"/>
+              <w:numPr>
+                <w:ilvl w:val="0"/>
+                <w:numId w:val="123"/>
+              </w:numPr>
+              <w:spacing w:before="120" w:line="240" w:lineRule="auto"/>
+              <w:jc w:val="left"/>
+              <w:rPr>
+                <w:rFonts w:ascii="Century Gothic" w:hAnsi="Century Gothic"/>
+              </w:rPr>
+            </w:pPr>
+            <w:r>
+              <w:rPr>
+                <w:rFonts w:ascii="Century Gothic" w:hAnsi="Century Gothic"/>
+              </w:rPr>
+              <w:t>Lunghezza &gt; 10 [</w:t>
+            </w:r>
+            <w:r>
+              <w:rPr>
+                <w:rFonts w:ascii="Century Gothic" w:hAnsi="Century Gothic"/>
+                <w:b/>
+                <w:bCs/>
+              </w:rPr>
+              <w:t>lunghezzaLTnook</w:t>
+            </w:r>
+            <w:r>
+              <w:rPr>
+                <w:rFonts w:ascii="Century Gothic" w:hAnsi="Century Gothic"/>
+              </w:rPr>
+              <w:t xml:space="preserve">] </w:t>
+            </w:r>
+          </w:p>
+          <w:p>
+            <w:pPr>
+              <w:pStyle w:val="Paragrafoelenco"/>
+              <w:numPr>
+                <w:ilvl w:val="0"/>
+                <w:numId w:val="123"/>
+              </w:numPr>
+              <w:spacing w:before="120" w:line="240" w:lineRule="auto"/>
+              <w:ind w:right="-105"/>
+              <w:jc w:val="left"/>
+              <w:rPr>
+                <w:rFonts w:ascii="Century Gothic" w:hAnsi="Century Gothic"/>
+              </w:rPr>
+            </w:pPr>
+            <w:r>
+              <w:rPr>
+                <w:rFonts w:ascii="Century Gothic" w:hAnsi="Century Gothic"/>
+              </w:rPr>
+              <w:t>Lunghezza &gt;=9 and Lunghezza &lt;=10 [property</w:t>
+            </w:r>
+            <w:r>
+              <w:rPr>
+                <w:rFonts w:ascii="Century Gothic" w:hAnsi="Century Gothic"/>
+                <w:b/>
+                <w:bCs/>
+              </w:rPr>
+              <w:t xml:space="preserve"> lunghezzaLTok</w:t>
+            </w:r>
+            <w:r>
+              <w:rPr>
+                <w:rFonts w:ascii="Century Gothic" w:hAnsi="Century Gothic"/>
+              </w:rPr>
+              <w:t>]</w:t>
+            </w:r>
+          </w:p>
+        </w:tc>
+      </w:tr>
+      <w:tr>
+        <w:trPr>
+          <w:trHeight w:val="1266"/>
+        </w:trPr>
+        <w:tc>
+          <w:tcPr>
+            <w:tcW w:w="4962" w:type="dxa"/>
+            <w:tcBorders>
+              <w:bottom w:val="single" w:sz="4" w:space="0" w:color="auto"/>
+            </w:tcBorders>
+            <w:shd w:val="clear" w:color="auto" w:fill="auto"/>
+            <w:vAlign w:val="center"/>
+          </w:tcPr>
+          <w:p>
+            <w:pPr>
+              <w:jc w:val="center"/>
+              <w:rPr>
+                <w:rFonts w:ascii="Century Gothic" w:hAnsi="Century Gothic"/>
+              </w:rPr>
+            </w:pPr>
+            <w:r>
+              <w:rPr>
+                <w:rFonts w:ascii="Century Gothic" w:hAnsi="Century Gothic"/>
+              </w:rPr>
+              <w:t>Formato ft</w:t>
+            </w:r>
+          </w:p>
+        </w:tc>
+        <w:tc>
+          <w:tcPr>
+            <w:tcW w:w="4819" w:type="dxa"/>
+            <w:tcBorders>
+              <w:bottom w:val="single" w:sz="4" w:space="0" w:color="auto"/>
+            </w:tcBorders>
+            <w:shd w:val="clear" w:color="auto" w:fill="auto"/>
+          </w:tcPr>
+          <w:p>
+            <w:pPr>
+              <w:pStyle w:val="Paragrafoelenco"/>
+              <w:numPr>
+                <w:ilvl w:val="0"/>
+                <w:numId w:val="124"/>
+              </w:numPr>
+              <w:spacing w:before="120"/>
+              <w:jc w:val="left"/>
+              <w:rPr>
+                <w:rFonts w:ascii="Century Gothic" w:hAnsi="Century Gothic"/>
+              </w:rPr>
+            </w:pPr>
+            <w:r>
+              <w:rPr>
+                <w:rFonts w:ascii="Century Gothic" w:hAnsi="Century Gothic"/>
+              </w:rPr>
+              <w:t xml:space="preserve">Non rispetta il formato [if </w:t>
+            </w:r>
+            <w:r>
+              <w:rPr>
+                <w:rFonts w:ascii="Century Gothic" w:hAnsi="Century Gothic"/>
+                <w:b/>
+                <w:bCs/>
+              </w:rPr>
+              <w:t>lunghezzaLTok</w:t>
+            </w:r>
+            <w:r>
+              <w:rPr>
+                <w:rFonts w:ascii="Century Gothic" w:hAnsi="Century Gothic"/>
+              </w:rPr>
+              <w:t>] [</w:t>
+            </w:r>
+            <w:r>
+              <w:rPr>
+                <w:rFonts w:ascii="Century Gothic" w:hAnsi="Century Gothic"/>
+                <w:b/>
+                <w:bCs/>
+              </w:rPr>
+              <w:t>formatoFTnook</w:t>
+            </w:r>
+            <w:r>
+              <w:rPr>
+                <w:rFonts w:ascii="Century Gothic" w:hAnsi="Century Gothic"/>
+              </w:rPr>
+              <w:t>]</w:t>
+            </w:r>
+          </w:p>
+          <w:p>
+            <w:pPr>
+              <w:pStyle w:val="Paragrafoelenco"/>
+              <w:numPr>
+                <w:ilvl w:val="0"/>
+                <w:numId w:val="124"/>
+              </w:numPr>
+              <w:spacing w:before="120"/>
+              <w:ind w:right="-105"/>
+              <w:jc w:val="left"/>
+              <w:rPr>
+                <w:rFonts w:ascii="Century Gothic" w:hAnsi="Century Gothic"/>
+              </w:rPr>
+            </w:pPr>
+            <w:r>
+              <w:rPr>
+                <w:rFonts w:ascii="Century Gothic" w:hAnsi="Century Gothic"/>
+              </w:rPr>
+              <w:t xml:space="preserve">Rispetta il fomato [if </w:t>
+            </w:r>
+            <w:r>
+              <w:rPr>
+                <w:rFonts w:ascii="Century Gothic" w:hAnsi="Century Gothic"/>
+                <w:b/>
+                <w:bCs/>
+              </w:rPr>
+              <w:t>lunghezzaLTok</w:t>
+            </w:r>
+            <w:r>
+              <w:rPr>
+                <w:rFonts w:ascii="Century Gothic" w:hAnsi="Century Gothic"/>
+              </w:rPr>
+              <w:t xml:space="preserve">] [property </w:t>
+            </w:r>
+            <w:r>
+              <w:rPr>
+                <w:rFonts w:ascii="Century Gothic" w:hAnsi="Century Gothic"/>
+                <w:b/>
+                <w:bCs/>
+              </w:rPr>
+              <w:t>formatoFTok</w:t>
+            </w:r>
+            <w:r>
+              <w:rPr>
+                <w:rFonts w:ascii="Century Gothic" w:hAnsi="Century Gothic"/>
+              </w:rPr>
+              <w:t>]</w:t>
+            </w:r>
+          </w:p>
+        </w:tc>
+      </w:tr>
+      <w:tr>
+        <w:trPr>
+          <w:trHeight w:val="362"/>
+        </w:trPr>
+        <w:tc>
+          <w:tcPr>
+            <w:tcW w:w="4962" w:type="dxa"/>
+            <w:tcBorders>
+              <w:top w:val="single" w:sz="4" w:space="0" w:color="auto"/>
+              <w:left w:val="nil"/>
+              <w:bottom w:val="nil"/>
+              <w:right w:val="nil"/>
+            </w:tcBorders>
+            <w:shd w:val="clear" w:color="auto" w:fill="auto"/>
+          </w:tcPr>
+          <w:p>
+            <w:pPr>
+              <w:jc w:val="center"/>
+              <w:rPr>
+                <w:rFonts w:ascii="Century Gothic" w:hAnsi="Century Gothic"/>
+              </w:rPr>
+            </w:pPr>
+          </w:p>
+        </w:tc>
+        <w:tc>
+          <w:tcPr>
+            <w:tcW w:w="4819" w:type="dxa"/>
+            <w:tcBorders>
+              <w:top w:val="single" w:sz="4" w:space="0" w:color="auto"/>
+              <w:left w:val="nil"/>
+              <w:bottom w:val="nil"/>
+              <w:right w:val="nil"/>
+            </w:tcBorders>
+            <w:shd w:val="clear" w:color="auto" w:fill="auto"/>
+          </w:tcPr>
+          <w:p>
+            <w:pPr>
+              <w:spacing w:before="120"/>
+              <w:rPr>
+                <w:rFonts w:ascii="Century Gothic" w:hAnsi="Century Gothic"/>
+              </w:rPr>
+            </w:pPr>
+          </w:p>
+        </w:tc>
+      </w:tr>
+    </w:tbl>
     <w:tbl>
       <w:tblPr>
         <w:tblStyle w:val="Grigliatabella10"/>
@@ -42655,6 +43133,9 @@
             <w:r>
               <w:t>lno2.fno2</w:t>
             </w:r>
+            <w:r>
+              <w:t>.lt1</w:t>
+            </w:r>
           </w:p>
         </w:tc>
         <w:tc>
@@ -42668,6 +43149,341 @@
             </w:tcBorders>
             <w:shd w:val="clear" w:color="auto" w:fill="auto"/>
             <w:hideMark/>
+          </w:tcPr>
+          <w:p>
+            <w:pPr>
+              <w:spacing w:before="120" w:after="120"/>
+              <w:jc w:val="center"/>
+            </w:pPr>
+            <w:r>
+              <w:t>Errore</w:t>
+            </w:r>
+            <w:r>
+              <w:t xml:space="preserve"> *</w:t>
+            </w:r>
+          </w:p>
+        </w:tc>
+      </w:tr>
+      <w:tr>
+        <w:trPr>
+          <w:trHeight w:val="305"/>
+        </w:trPr>
+        <w:tc>
+          <w:tcPr>
+            <w:tcW w:w="3565" w:type="dxa"/>
+            <w:tcBorders>
+              <w:top w:val="single" w:sz="4" w:space="0" w:color="auto"/>
+              <w:left w:val="single" w:sz="4" w:space="0" w:color="auto"/>
+              <w:bottom w:val="single" w:sz="4" w:space="0" w:color="auto"/>
+              <w:right w:val="single" w:sz="4" w:space="0" w:color="auto"/>
+            </w:tcBorders>
+            <w:shd w:val="pct25" w:color="auto" w:fill="auto"/>
+          </w:tcPr>
+          <w:p>
+            <w:pPr>
+              <w:spacing w:before="120" w:after="120"/>
+              <w:jc w:val="center"/>
+              <w:rPr>
+                <w:rFonts w:ascii="Century Gothic" w:hAnsi="Century Gothic"/>
+                <w:b/>
+                <w:bCs/>
+              </w:rPr>
+            </w:pPr>
+            <w:r>
+              <w:rPr>
+                <w:rFonts w:ascii="Century Gothic" w:hAnsi="Century Gothic"/>
+                <w:b/>
+                <w:bCs/>
+              </w:rPr>
+              <w:t>TC_RFA3-Ordinazione</w:t>
+            </w:r>
+            <w:r>
+              <w:rPr>
+                <w:b/>
+                <w:bCs/>
+              </w:rPr>
+              <w:t xml:space="preserve"> _</w:t>
+            </w:r>
+            <w:r>
+              <w:rPr>
+                <w:b/>
+                <w:bCs/>
+              </w:rPr>
+              <w:t>10</w:t>
+            </w:r>
+          </w:p>
+        </w:tc>
+        <w:tc>
+          <w:tcPr>
+            <w:tcW w:w="5788" w:type="dxa"/>
+            <w:tcBorders>
+              <w:top w:val="single" w:sz="4" w:space="0" w:color="auto"/>
+              <w:left w:val="single" w:sz="4" w:space="0" w:color="auto"/>
+              <w:bottom w:val="single" w:sz="4" w:space="0" w:color="auto"/>
+              <w:right w:val="single" w:sz="4" w:space="0" w:color="auto"/>
+            </w:tcBorders>
+            <w:shd w:val="clear" w:color="auto" w:fill="auto"/>
+          </w:tcPr>
+          <w:p>
+            <w:pPr>
+              <w:spacing w:before="120" w:after="120"/>
+              <w:jc w:val="center"/>
+            </w:pPr>
+            <w:r>
+              <w:t>lvnc3.fvnc2.lc</w:t>
+            </w:r>
+            <w:r>
+              <w:t>c</w:t>
+            </w:r>
+            <w:r>
+              <w:t>3.fc</w:t>
+            </w:r>
+            <w:r>
+              <w:t>c</w:t>
+            </w:r>
+            <w:r>
+              <w:t>2.</w:t>
+            </w:r>
+            <w:r>
+              <w:t>lno2.fno2.lt</w:t>
+            </w:r>
+            <w:r>
+              <w:t>2</w:t>
+            </w:r>
+          </w:p>
+        </w:tc>
+        <w:tc>
+          <w:tcPr>
+            <w:tcW w:w="1420" w:type="dxa"/>
+            <w:tcBorders>
+              <w:top w:val="single" w:sz="4" w:space="0" w:color="auto"/>
+              <w:left w:val="single" w:sz="4" w:space="0" w:color="auto"/>
+              <w:bottom w:val="single" w:sz="4" w:space="0" w:color="auto"/>
+              <w:right w:val="single" w:sz="4" w:space="0" w:color="auto"/>
+            </w:tcBorders>
+            <w:shd w:val="clear" w:color="auto" w:fill="auto"/>
+          </w:tcPr>
+          <w:p>
+            <w:pPr>
+              <w:spacing w:before="120" w:after="120"/>
+              <w:jc w:val="center"/>
+            </w:pPr>
+            <w:r>
+              <w:t>Errore</w:t>
+            </w:r>
+          </w:p>
+        </w:tc>
+      </w:tr>
+      <w:tr>
+        <w:trPr>
+          <w:trHeight w:val="305"/>
+        </w:trPr>
+        <w:tc>
+          <w:tcPr>
+            <w:tcW w:w="3565" w:type="dxa"/>
+            <w:tcBorders>
+              <w:top w:val="single" w:sz="4" w:space="0" w:color="auto"/>
+              <w:left w:val="single" w:sz="4" w:space="0" w:color="auto"/>
+              <w:bottom w:val="single" w:sz="4" w:space="0" w:color="auto"/>
+              <w:right w:val="single" w:sz="4" w:space="0" w:color="auto"/>
+            </w:tcBorders>
+            <w:shd w:val="pct25" w:color="auto" w:fill="auto"/>
+          </w:tcPr>
+          <w:p>
+            <w:pPr>
+              <w:spacing w:before="120" w:after="120"/>
+              <w:jc w:val="center"/>
+              <w:rPr>
+                <w:rFonts w:ascii="Century Gothic" w:hAnsi="Century Gothic"/>
+                <w:b/>
+                <w:bCs/>
+              </w:rPr>
+            </w:pPr>
+            <w:r>
+              <w:rPr>
+                <w:rFonts w:ascii="Century Gothic" w:hAnsi="Century Gothic"/>
+                <w:b/>
+                <w:bCs/>
+              </w:rPr>
+              <w:t>TC_RFA3-Ordinazione</w:t>
+            </w:r>
+            <w:r>
+              <w:rPr>
+                <w:b/>
+                <w:bCs/>
+              </w:rPr>
+              <w:t xml:space="preserve"> _</w:t>
+            </w:r>
+            <w:r>
+              <w:rPr>
+                <w:b/>
+                <w:bCs/>
+              </w:rPr>
+              <w:t>11</w:t>
+            </w:r>
+          </w:p>
+        </w:tc>
+        <w:tc>
+          <w:tcPr>
+            <w:tcW w:w="5788" w:type="dxa"/>
+            <w:tcBorders>
+              <w:top w:val="single" w:sz="4" w:space="0" w:color="auto"/>
+              <w:left w:val="single" w:sz="4" w:space="0" w:color="auto"/>
+              <w:bottom w:val="single" w:sz="4" w:space="0" w:color="auto"/>
+              <w:right w:val="single" w:sz="4" w:space="0" w:color="auto"/>
+            </w:tcBorders>
+            <w:shd w:val="clear" w:color="auto" w:fill="auto"/>
+          </w:tcPr>
+          <w:p>
+            <w:pPr>
+              <w:spacing w:before="120" w:after="120"/>
+              <w:jc w:val="center"/>
+            </w:pPr>
+            <w:r>
+              <w:t>lvnc3.fvnc2.lc</w:t>
+            </w:r>
+            <w:r>
+              <w:t>c</w:t>
+            </w:r>
+            <w:r>
+              <w:t>3.fc</w:t>
+            </w:r>
+            <w:r>
+              <w:t>c</w:t>
+            </w:r>
+            <w:r>
+              <w:t>2.</w:t>
+            </w:r>
+            <w:r>
+              <w:t>lno2.fno2.lt</w:t>
+            </w:r>
+            <w:r>
+              <w:t>3.ft1</w:t>
+            </w:r>
+          </w:p>
+        </w:tc>
+        <w:tc>
+          <w:tcPr>
+            <w:tcW w:w="1420" w:type="dxa"/>
+            <w:tcBorders>
+              <w:top w:val="single" w:sz="4" w:space="0" w:color="auto"/>
+              <w:left w:val="single" w:sz="4" w:space="0" w:color="auto"/>
+              <w:bottom w:val="single" w:sz="4" w:space="0" w:color="auto"/>
+              <w:right w:val="single" w:sz="4" w:space="0" w:color="auto"/>
+            </w:tcBorders>
+            <w:shd w:val="clear" w:color="auto" w:fill="auto"/>
+          </w:tcPr>
+          <w:p>
+            <w:pPr>
+              <w:spacing w:before="120" w:after="120"/>
+              <w:jc w:val="center"/>
+            </w:pPr>
+            <w:r>
+              <w:t>Errore</w:t>
+            </w:r>
+          </w:p>
+        </w:tc>
+      </w:tr>
+      <w:tr>
+        <w:trPr>
+          <w:trHeight w:val="305"/>
+        </w:trPr>
+        <w:tc>
+          <w:tcPr>
+            <w:tcW w:w="3565" w:type="dxa"/>
+            <w:tcBorders>
+              <w:top w:val="single" w:sz="4" w:space="0" w:color="auto"/>
+              <w:left w:val="single" w:sz="4" w:space="0" w:color="auto"/>
+              <w:bottom w:val="single" w:sz="4" w:space="0" w:color="auto"/>
+              <w:right w:val="single" w:sz="4" w:space="0" w:color="auto"/>
+            </w:tcBorders>
+            <w:shd w:val="pct25" w:color="auto" w:fill="auto"/>
+          </w:tcPr>
+          <w:p>
+            <w:pPr>
+              <w:spacing w:before="120" w:after="120"/>
+              <w:jc w:val="center"/>
+              <w:rPr>
+                <w:rFonts w:ascii="Century Gothic" w:hAnsi="Century Gothic"/>
+                <w:b/>
+                <w:bCs/>
+              </w:rPr>
+            </w:pPr>
+            <w:r>
+              <w:rPr>
+                <w:rFonts w:ascii="Century Gothic" w:hAnsi="Century Gothic"/>
+                <w:b/>
+                <w:bCs/>
+              </w:rPr>
+              <w:t>TC_RFA3-Ordinazione</w:t>
+            </w:r>
+            <w:r>
+              <w:rPr>
+                <w:b/>
+                <w:bCs/>
+              </w:rPr>
+              <w:t xml:space="preserve"> _</w:t>
+            </w:r>
+            <w:r>
+              <w:rPr>
+                <w:b/>
+                <w:bCs/>
+              </w:rPr>
+              <w:t>12</w:t>
+            </w:r>
+            <w:bookmarkStart w:id="70" w:name="_GoBack"/>
+            <w:bookmarkEnd w:id="70"/>
+          </w:p>
+        </w:tc>
+        <w:tc>
+          <w:tcPr>
+            <w:tcW w:w="5788" w:type="dxa"/>
+            <w:tcBorders>
+              <w:top w:val="single" w:sz="4" w:space="0" w:color="auto"/>
+              <w:left w:val="single" w:sz="4" w:space="0" w:color="auto"/>
+              <w:bottom w:val="single" w:sz="4" w:space="0" w:color="auto"/>
+              <w:right w:val="single" w:sz="4" w:space="0" w:color="auto"/>
+            </w:tcBorders>
+            <w:shd w:val="clear" w:color="auto" w:fill="auto"/>
+          </w:tcPr>
+          <w:p>
+            <w:pPr>
+              <w:spacing w:before="120" w:after="120"/>
+              <w:jc w:val="center"/>
+            </w:pPr>
+            <w:r>
+              <w:t>lvnc3.fvnc2.lc</w:t>
+            </w:r>
+            <w:r>
+              <w:t>c</w:t>
+            </w:r>
+            <w:r>
+              <w:t>3.fc</w:t>
+            </w:r>
+            <w:r>
+              <w:t>c</w:t>
+            </w:r>
+            <w:r>
+              <w:t>2.</w:t>
+            </w:r>
+            <w:r>
+              <w:t>lno2.fno2.lt3.ft</w:t>
+            </w:r>
+            <w:r>
+              <w:t>2</w:t>
+            </w:r>
+          </w:p>
+        </w:tc>
+        <w:tc>
+          <w:tcPr>
+            <w:tcW w:w="1420" w:type="dxa"/>
+            <w:tcBorders>
+              <w:top w:val="single" w:sz="4" w:space="0" w:color="auto"/>
+              <w:left w:val="single" w:sz="4" w:space="0" w:color="auto"/>
+              <w:bottom w:val="single" w:sz="4" w:space="0" w:color="auto"/>
+              <w:right w:val="single" w:sz="4" w:space="0" w:color="auto"/>
+            </w:tcBorders>
+            <w:shd w:val="clear" w:color="auto" w:fill="auto"/>
           </w:tcPr>
           <w:p>
             <w:pPr>
@@ -42840,6 +43656,7 @@
                 <w:sz w:val="28"/>
                 <w:szCs w:val="28"/>
               </w:rPr>
+              <w:lastRenderedPageBreak/>
               <w:t>Parametro</w:t>
             </w:r>
             <w:r>
@@ -43474,7 +44291,6 @@
                 <w:sz w:val="28"/>
                 <w:szCs w:val="28"/>
               </w:rPr>
-              <w:lastRenderedPageBreak/>
               <w:t>Parametro</w:t>
             </w:r>
             <w:r>
@@ -44208,6 +45024,7 @@
               <w:rPr>
                 <w:rFonts w:ascii="Century Gothic" w:hAnsi="Century Gothic"/>
               </w:rPr>
+              <w:lastRenderedPageBreak/>
               <w:t>Formato fp</w:t>
             </w:r>
           </w:p>
@@ -44864,7 +45681,6 @@
                 <w:b/>
                 <w:bCs/>
               </w:rPr>
-              <w:lastRenderedPageBreak/>
               <w:t>TC_RFR1-InserisciProdotto</w:t>
             </w:r>
             <w:r>
@@ -45832,6 +46648,7 @@
               <w:rPr>
                 <w:rFonts w:ascii="Century Gothic" w:hAnsi="Century Gothic"/>
               </w:rPr>
+              <w:lastRenderedPageBreak/>
               <w:t xml:space="preserve">Lunghezza </w:t>
             </w:r>
             <w:r>
@@ -46577,7 +47394,6 @@
               <w:rPr>
                 <w:rFonts w:ascii="Century Gothic" w:hAnsi="Century Gothic"/>
               </w:rPr>
-              <w:lastRenderedPageBreak/>
               <w:t>Lunghezza &gt;=</w:t>
             </w:r>
             <w:r>
@@ -46658,7 +47474,6 @@
               <w:rPr>
                 <w:rFonts w:ascii="Century Gothic" w:hAnsi="Century Gothic"/>
               </w:rPr>
-              <w:lastRenderedPageBreak/>
               <w:t>Formato fd</w:t>
             </w:r>
           </w:p>
@@ -47160,6 +47975,7 @@
                 <w:sz w:val="28"/>
                 <w:szCs w:val="28"/>
               </w:rPr>
+              <w:lastRenderedPageBreak/>
               <w:t>Parametro</w:t>
             </w:r>
             <w:r>
@@ -48084,7 +48900,6 @@
                 <w:b/>
                 <w:bCs/>
               </w:rPr>
-              <w:lastRenderedPageBreak/>
               <w:t>TC_RFR2-ModificaProdotto</w:t>
             </w:r>
             <w:r>
@@ -48944,6 +49759,92 @@
     </w:lvl>
   </w:abstractNum>
   <w:abstractNum w:abstractNumId="6" w15:restartNumberingAfterBreak="0">
+    <w:nsid w:val="0A2031D7"/>
+    <w:multiLevelType w:val="hybridMultilevel"/>
+    <w:tmpl w:val="27B80376"/>
+    <w:lvl w:ilvl="0" w:tplc="0410000F">
+      <w:start w:val="1"/>
+      <w:numFmt w:val="decimal"/>
+      <w:lvlText w:val="%1."/>
+      <w:lvlJc w:val="left"/>
+      <w:pPr>
+        <w:ind w:left="720" w:hanging="360"/>
+      </w:pPr>
+    </w:lvl>
+    <w:lvl w:ilvl="1" w:tplc="04100019" w:tentative="1">
+      <w:start w:val="1"/>
+      <w:numFmt w:val="lowerLetter"/>
+      <w:lvlText w:val="%2."/>
+      <w:lvlJc w:val="left"/>
+      <w:pPr>
+        <w:ind w:left="1440" w:hanging="360"/>
+      </w:pPr>
+    </w:lvl>
+    <w:lvl w:ilvl="2" w:tplc="0410001B" w:tentative="1">
+      <w:start w:val="1"/>
+      <w:numFmt w:val="lowerRoman"/>
+      <w:lvlText w:val="%3."/>
+      <w:lvlJc w:val="right"/>
+      <w:pPr>
+        <w:ind w:left="2160" w:hanging="180"/>
+      </w:pPr>
+    </w:lvl>
+    <w:lvl w:ilvl="3" w:tplc="0410000F" w:tentative="1">
+      <w:start w:val="1"/>
+      <w:numFmt w:val="decimal"/>
+      <w:lvlText w:val="%4."/>
+      <w:lvlJc w:val="left"/>
+      <w:pPr>
+        <w:ind w:left="2880" w:hanging="360"/>
+      </w:pPr>
+    </w:lvl>
+    <w:lvl w:ilvl="4" w:tplc="04100019" w:tentative="1">
+      <w:start w:val="1"/>
+      <w:numFmt w:val="lowerLetter"/>
+      <w:lvlText w:val="%5."/>
+      <w:lvlJc w:val="left"/>
+      <w:pPr>
+        <w:ind w:left="3600" w:hanging="360"/>
+      </w:pPr>
+    </w:lvl>
+    <w:lvl w:ilvl="5" w:tplc="0410001B" w:tentative="1">
+      <w:start w:val="1"/>
+      <w:numFmt w:val="lowerRoman"/>
+      <w:lvlText w:val="%6."/>
+      <w:lvlJc w:val="right"/>
+      <w:pPr>
+        <w:ind w:left="4320" w:hanging="180"/>
+      </w:pPr>
+    </w:lvl>
+    <w:lvl w:ilvl="6" w:tplc="0410000F" w:tentative="1">
+      <w:start w:val="1"/>
+      <w:numFmt w:val="decimal"/>
+      <w:lvlText w:val="%7."/>
+      <w:lvlJc w:val="left"/>
+      <w:pPr>
+        <w:ind w:left="5040" w:hanging="360"/>
+      </w:pPr>
+    </w:lvl>
+    <w:lvl w:ilvl="7" w:tplc="04100019" w:tentative="1">
+      <w:start w:val="1"/>
+      <w:numFmt w:val="lowerLetter"/>
+      <w:lvlText w:val="%8."/>
+      <w:lvlJc w:val="left"/>
+      <w:pPr>
+        <w:ind w:left="5760" w:hanging="360"/>
+      </w:pPr>
+    </w:lvl>
+    <w:lvl w:ilvl="8" w:tplc="0410001B" w:tentative="1">
+      <w:start w:val="1"/>
+      <w:numFmt w:val="lowerRoman"/>
+      <w:lvlText w:val="%9."/>
+      <w:lvlJc w:val="right"/>
+      <w:pPr>
+        <w:ind w:left="6480" w:hanging="180"/>
+      </w:pPr>
+    </w:lvl>
+  </w:abstractNum>
+  <w:abstractNum w:abstractNumId="7" w15:restartNumberingAfterBreak="0">
     <w:nsid w:val="0CB95132"/>
     <w:multiLevelType w:val="hybridMultilevel"/>
     <w:tmpl w:val="30825E0C"/>
@@ -49032,7 +49933,7 @@
       </w:pPr>
     </w:lvl>
   </w:abstractNum>
-  <w:abstractNum w:abstractNumId="7" w15:restartNumberingAfterBreak="0">
+  <w:abstractNum w:abstractNumId="8" w15:restartNumberingAfterBreak="0">
     <w:nsid w:val="109263DA"/>
     <w:multiLevelType w:val="hybridMultilevel"/>
     <w:tmpl w:val="63B6AEC6"/>
@@ -49118,7 +50019,7 @@
       </w:pPr>
     </w:lvl>
   </w:abstractNum>
-  <w:abstractNum w:abstractNumId="8" w15:restartNumberingAfterBreak="0">
+  <w:abstractNum w:abstractNumId="9" w15:restartNumberingAfterBreak="0">
     <w:nsid w:val="10C45057"/>
     <w:multiLevelType w:val="hybridMultilevel"/>
     <w:tmpl w:val="95406526"/>
@@ -49204,7 +50105,7 @@
       </w:pPr>
     </w:lvl>
   </w:abstractNum>
-  <w:abstractNum w:abstractNumId="9" w15:restartNumberingAfterBreak="0">
+  <w:abstractNum w:abstractNumId="10" w15:restartNumberingAfterBreak="0">
     <w:nsid w:val="10E66E8B"/>
     <w:multiLevelType w:val="hybridMultilevel"/>
     <w:tmpl w:val="EE62C380"/>
@@ -49294,7 +50195,7 @@
       </w:pPr>
     </w:lvl>
   </w:abstractNum>
-  <w:abstractNum w:abstractNumId="10" w15:restartNumberingAfterBreak="0">
+  <w:abstractNum w:abstractNumId="11" w15:restartNumberingAfterBreak="0">
     <w:nsid w:val="1299313A"/>
     <w:multiLevelType w:val="hybridMultilevel"/>
     <w:tmpl w:val="79EA6C74"/>
@@ -49380,7 +50281,7 @@
       </w:pPr>
     </w:lvl>
   </w:abstractNum>
-  <w:abstractNum w:abstractNumId="11" w15:restartNumberingAfterBreak="0">
+  <w:abstractNum w:abstractNumId="12" w15:restartNumberingAfterBreak="0">
     <w:nsid w:val="12FF6C26"/>
     <w:multiLevelType w:val="hybridMultilevel"/>
     <w:tmpl w:val="7A3CDF70"/>
@@ -49466,7 +50367,7 @@
       </w:pPr>
     </w:lvl>
   </w:abstractNum>
-  <w:abstractNum w:abstractNumId="12" w15:restartNumberingAfterBreak="0">
+  <w:abstractNum w:abstractNumId="13" w15:restartNumberingAfterBreak="0">
     <w:nsid w:val="13B411E6"/>
     <w:multiLevelType w:val="hybridMultilevel"/>
     <w:tmpl w:val="F09AEA0E"/>
@@ -49555,7 +50456,7 @@
       </w:pPr>
     </w:lvl>
   </w:abstractNum>
-  <w:abstractNum w:abstractNumId="13" w15:restartNumberingAfterBreak="0">
+  <w:abstractNum w:abstractNumId="14" w15:restartNumberingAfterBreak="0">
     <w:nsid w:val="140003D8"/>
     <w:multiLevelType w:val="multilevel"/>
     <w:tmpl w:val="4DCABB24"/>
@@ -49668,7 +50569,7 @@
       </w:rPr>
     </w:lvl>
   </w:abstractNum>
-  <w:abstractNum w:abstractNumId="14" w15:restartNumberingAfterBreak="0">
+  <w:abstractNum w:abstractNumId="15" w15:restartNumberingAfterBreak="0">
     <w:nsid w:val="149F3DC4"/>
     <w:multiLevelType w:val="hybridMultilevel"/>
     <w:tmpl w:val="4A3089EA"/>
@@ -49754,7 +50655,7 @@
       </w:pPr>
     </w:lvl>
   </w:abstractNum>
-  <w:abstractNum w:abstractNumId="15" w15:restartNumberingAfterBreak="0">
+  <w:abstractNum w:abstractNumId="16" w15:restartNumberingAfterBreak="0">
     <w:nsid w:val="14CA2DA0"/>
     <w:multiLevelType w:val="hybridMultilevel"/>
     <w:tmpl w:val="4B706790"/>
@@ -49843,7 +50744,7 @@
       </w:pPr>
     </w:lvl>
   </w:abstractNum>
-  <w:abstractNum w:abstractNumId="16" w15:restartNumberingAfterBreak="0">
+  <w:abstractNum w:abstractNumId="17" w15:restartNumberingAfterBreak="0">
     <w:nsid w:val="15050A5A"/>
     <w:multiLevelType w:val="hybridMultilevel"/>
     <w:tmpl w:val="9D72AEEA"/>
@@ -49929,7 +50830,7 @@
       </w:pPr>
     </w:lvl>
   </w:abstractNum>
-  <w:abstractNum w:abstractNumId="17" w15:restartNumberingAfterBreak="0">
+  <w:abstractNum w:abstractNumId="18" w15:restartNumberingAfterBreak="0">
     <w:nsid w:val="15940820"/>
     <w:multiLevelType w:val="hybridMultilevel"/>
     <w:tmpl w:val="E71CC600"/>
@@ -50015,7 +50916,7 @@
       </w:pPr>
     </w:lvl>
   </w:abstractNum>
-  <w:abstractNum w:abstractNumId="18" w15:restartNumberingAfterBreak="0">
+  <w:abstractNum w:abstractNumId="19" w15:restartNumberingAfterBreak="0">
     <w:nsid w:val="15CF6DD5"/>
     <w:multiLevelType w:val="hybridMultilevel"/>
     <w:tmpl w:val="B0F2D86E"/>
@@ -50104,7 +51005,7 @@
       </w:pPr>
     </w:lvl>
   </w:abstractNum>
-  <w:abstractNum w:abstractNumId="19" w15:restartNumberingAfterBreak="0">
+  <w:abstractNum w:abstractNumId="20" w15:restartNumberingAfterBreak="0">
     <w:nsid w:val="17B07E51"/>
     <w:multiLevelType w:val="hybridMultilevel"/>
     <w:tmpl w:val="95406526"/>
@@ -50190,7 +51091,7 @@
       </w:pPr>
     </w:lvl>
   </w:abstractNum>
-  <w:abstractNum w:abstractNumId="20" w15:restartNumberingAfterBreak="0">
+  <w:abstractNum w:abstractNumId="21" w15:restartNumberingAfterBreak="0">
     <w:nsid w:val="18E36140"/>
     <w:multiLevelType w:val="hybridMultilevel"/>
     <w:tmpl w:val="30825E0C"/>
@@ -50279,7 +51180,7 @@
       </w:pPr>
     </w:lvl>
   </w:abstractNum>
-  <w:abstractNum w:abstractNumId="21" w15:restartNumberingAfterBreak="0">
+  <w:abstractNum w:abstractNumId="22" w15:restartNumberingAfterBreak="0">
     <w:nsid w:val="190B02EA"/>
     <w:multiLevelType w:val="hybridMultilevel"/>
     <w:tmpl w:val="D36A38E0"/>
@@ -50368,7 +51269,7 @@
       </w:pPr>
     </w:lvl>
   </w:abstractNum>
-  <w:abstractNum w:abstractNumId="22" w15:restartNumberingAfterBreak="0">
+  <w:abstractNum w:abstractNumId="23" w15:restartNumberingAfterBreak="0">
     <w:nsid w:val="19201E95"/>
     <w:multiLevelType w:val="hybridMultilevel"/>
     <w:tmpl w:val="FAB21B82"/>
@@ -50457,7 +51358,7 @@
       </w:pPr>
     </w:lvl>
   </w:abstractNum>
-  <w:abstractNum w:abstractNumId="23" w15:restartNumberingAfterBreak="0">
+  <w:abstractNum w:abstractNumId="24" w15:restartNumberingAfterBreak="0">
     <w:nsid w:val="196E58E5"/>
     <w:multiLevelType w:val="hybridMultilevel"/>
     <w:tmpl w:val="1FF8B080"/>
@@ -50543,7 +51444,7 @@
       </w:pPr>
     </w:lvl>
   </w:abstractNum>
-  <w:abstractNum w:abstractNumId="24" w15:restartNumberingAfterBreak="0">
+  <w:abstractNum w:abstractNumId="25" w15:restartNumberingAfterBreak="0">
     <w:nsid w:val="1AC12284"/>
     <w:multiLevelType w:val="hybridMultilevel"/>
     <w:tmpl w:val="AB18471E"/>
@@ -50629,7 +51530,7 @@
       </w:pPr>
     </w:lvl>
   </w:abstractNum>
-  <w:abstractNum w:abstractNumId="25" w15:restartNumberingAfterBreak="0">
+  <w:abstractNum w:abstractNumId="26" w15:restartNumberingAfterBreak="0">
     <w:nsid w:val="1C0E6CAB"/>
     <w:multiLevelType w:val="hybridMultilevel"/>
     <w:tmpl w:val="9D72AEEA"/>
@@ -50715,7 +51616,7 @@
       </w:pPr>
     </w:lvl>
   </w:abstractNum>
-  <w:abstractNum w:abstractNumId="26" w15:restartNumberingAfterBreak="0">
+  <w:abstractNum w:abstractNumId="27" w15:restartNumberingAfterBreak="0">
     <w:nsid w:val="1EF30E3F"/>
     <w:multiLevelType w:val="hybridMultilevel"/>
     <w:tmpl w:val="30825E0C"/>
@@ -50804,7 +51705,7 @@
       </w:pPr>
     </w:lvl>
   </w:abstractNum>
-  <w:abstractNum w:abstractNumId="27" w15:restartNumberingAfterBreak="0">
+  <w:abstractNum w:abstractNumId="28" w15:restartNumberingAfterBreak="0">
     <w:nsid w:val="200646B9"/>
     <w:multiLevelType w:val="hybridMultilevel"/>
     <w:tmpl w:val="51B05756"/>
@@ -50893,7 +51794,7 @@
       </w:pPr>
     </w:lvl>
   </w:abstractNum>
-  <w:abstractNum w:abstractNumId="28" w15:restartNumberingAfterBreak="0">
+  <w:abstractNum w:abstractNumId="29" w15:restartNumberingAfterBreak="0">
     <w:nsid w:val="21196B5C"/>
     <w:multiLevelType w:val="hybridMultilevel"/>
     <w:tmpl w:val="30825E0C"/>
@@ -50982,7 +51883,7 @@
       </w:pPr>
     </w:lvl>
   </w:abstractNum>
-  <w:abstractNum w:abstractNumId="29" w15:restartNumberingAfterBreak="0">
+  <w:abstractNum w:abstractNumId="30" w15:restartNumberingAfterBreak="0">
     <w:nsid w:val="21A02FF4"/>
     <w:multiLevelType w:val="hybridMultilevel"/>
     <w:tmpl w:val="B3A8CA60"/>
@@ -51068,7 +51969,7 @@
       </w:pPr>
     </w:lvl>
   </w:abstractNum>
-  <w:abstractNum w:abstractNumId="30" w15:restartNumberingAfterBreak="0">
+  <w:abstractNum w:abstractNumId="31" w15:restartNumberingAfterBreak="0">
     <w:nsid w:val="22085568"/>
     <w:multiLevelType w:val="hybridMultilevel"/>
     <w:tmpl w:val="7570BE86"/>
@@ -51154,7 +52055,7 @@
       </w:pPr>
     </w:lvl>
   </w:abstractNum>
-  <w:abstractNum w:abstractNumId="31" w15:restartNumberingAfterBreak="0">
+  <w:abstractNum w:abstractNumId="32" w15:restartNumberingAfterBreak="0">
     <w:nsid w:val="224567F4"/>
     <w:multiLevelType w:val="hybridMultilevel"/>
     <w:tmpl w:val="73E2119E"/>
@@ -51240,7 +52141,7 @@
       </w:pPr>
     </w:lvl>
   </w:abstractNum>
-  <w:abstractNum w:abstractNumId="32" w15:restartNumberingAfterBreak="0">
+  <w:abstractNum w:abstractNumId="33" w15:restartNumberingAfterBreak="0">
     <w:nsid w:val="2278163E"/>
     <w:multiLevelType w:val="hybridMultilevel"/>
     <w:tmpl w:val="63B6AEC6"/>
@@ -51326,7 +52227,7 @@
       </w:pPr>
     </w:lvl>
   </w:abstractNum>
-  <w:abstractNum w:abstractNumId="33" w15:restartNumberingAfterBreak="0">
+  <w:abstractNum w:abstractNumId="34" w15:restartNumberingAfterBreak="0">
     <w:nsid w:val="22A96AED"/>
     <w:multiLevelType w:val="hybridMultilevel"/>
     <w:tmpl w:val="87DA5C98"/>
@@ -51412,7 +52313,7 @@
       </w:pPr>
     </w:lvl>
   </w:abstractNum>
-  <w:abstractNum w:abstractNumId="34" w15:restartNumberingAfterBreak="0">
+  <w:abstractNum w:abstractNumId="35" w15:restartNumberingAfterBreak="0">
     <w:nsid w:val="22CE0146"/>
     <w:multiLevelType w:val="hybridMultilevel"/>
     <w:tmpl w:val="30825E0C"/>
@@ -51501,7 +52402,7 @@
       </w:pPr>
     </w:lvl>
   </w:abstractNum>
-  <w:abstractNum w:abstractNumId="35" w15:restartNumberingAfterBreak="0">
+  <w:abstractNum w:abstractNumId="36" w15:restartNumberingAfterBreak="0">
     <w:nsid w:val="22D86CFF"/>
     <w:multiLevelType w:val="hybridMultilevel"/>
     <w:tmpl w:val="48F08E40"/>
@@ -51590,7 +52491,7 @@
       </w:pPr>
     </w:lvl>
   </w:abstractNum>
-  <w:abstractNum w:abstractNumId="36" w15:restartNumberingAfterBreak="0">
+  <w:abstractNum w:abstractNumId="37" w15:restartNumberingAfterBreak="0">
     <w:nsid w:val="2331567A"/>
     <w:multiLevelType w:val="hybridMultilevel"/>
     <w:tmpl w:val="9D72AEEA"/>
@@ -51676,7 +52577,7 @@
       </w:pPr>
     </w:lvl>
   </w:abstractNum>
-  <w:abstractNum w:abstractNumId="37" w15:restartNumberingAfterBreak="0">
+  <w:abstractNum w:abstractNumId="38" w15:restartNumberingAfterBreak="0">
     <w:nsid w:val="23E40A25"/>
     <w:multiLevelType w:val="multilevel"/>
     <w:tmpl w:val="D22A31E2"/>
@@ -51789,7 +52690,7 @@
       </w:rPr>
     </w:lvl>
   </w:abstractNum>
-  <w:abstractNum w:abstractNumId="38" w15:restartNumberingAfterBreak="0">
+  <w:abstractNum w:abstractNumId="39" w15:restartNumberingAfterBreak="0">
     <w:nsid w:val="26B06B79"/>
     <w:multiLevelType w:val="hybridMultilevel"/>
     <w:tmpl w:val="AE7C6F10"/>
@@ -51875,7 +52776,7 @@
       </w:pPr>
     </w:lvl>
   </w:abstractNum>
-  <w:abstractNum w:abstractNumId="39" w15:restartNumberingAfterBreak="0">
+  <w:abstractNum w:abstractNumId="40" w15:restartNumberingAfterBreak="0">
     <w:nsid w:val="26E37F36"/>
     <w:multiLevelType w:val="hybridMultilevel"/>
     <w:tmpl w:val="25B4BB70"/>
@@ -51961,7 +52862,7 @@
       </w:pPr>
     </w:lvl>
   </w:abstractNum>
-  <w:abstractNum w:abstractNumId="40" w15:restartNumberingAfterBreak="0">
+  <w:abstractNum w:abstractNumId="41" w15:restartNumberingAfterBreak="0">
     <w:nsid w:val="28C1266B"/>
     <w:multiLevelType w:val="hybridMultilevel"/>
     <w:tmpl w:val="30825E0C"/>
@@ -52050,7 +52951,7 @@
       </w:pPr>
     </w:lvl>
   </w:abstractNum>
-  <w:abstractNum w:abstractNumId="41" w15:restartNumberingAfterBreak="0">
+  <w:abstractNum w:abstractNumId="42" w15:restartNumberingAfterBreak="0">
     <w:nsid w:val="28F90763"/>
     <w:multiLevelType w:val="hybridMultilevel"/>
     <w:tmpl w:val="18CA6338"/>
@@ -52136,7 +53037,7 @@
       </w:pPr>
     </w:lvl>
   </w:abstractNum>
-  <w:abstractNum w:abstractNumId="42" w15:restartNumberingAfterBreak="0">
+  <w:abstractNum w:abstractNumId="43" w15:restartNumberingAfterBreak="0">
     <w:nsid w:val="2AE60147"/>
     <w:multiLevelType w:val="hybridMultilevel"/>
     <w:tmpl w:val="4A3089EA"/>
@@ -52222,7 +53123,7 @@
       </w:pPr>
     </w:lvl>
   </w:abstractNum>
-  <w:abstractNum w:abstractNumId="43" w15:restartNumberingAfterBreak="0">
+  <w:abstractNum w:abstractNumId="44" w15:restartNumberingAfterBreak="0">
     <w:nsid w:val="2D4435C3"/>
     <w:multiLevelType w:val="hybridMultilevel"/>
     <w:tmpl w:val="76F06118"/>
@@ -52311,7 +53212,7 @@
       </w:pPr>
     </w:lvl>
   </w:abstractNum>
-  <w:abstractNum w:abstractNumId="44" w15:restartNumberingAfterBreak="0">
+  <w:abstractNum w:abstractNumId="45" w15:restartNumberingAfterBreak="0">
     <w:nsid w:val="2D5253BB"/>
     <w:multiLevelType w:val="hybridMultilevel"/>
     <w:tmpl w:val="9D72AEEA"/>
@@ -52397,7 +53298,7 @@
       </w:pPr>
     </w:lvl>
   </w:abstractNum>
-  <w:abstractNum w:abstractNumId="45" w15:restartNumberingAfterBreak="0">
+  <w:abstractNum w:abstractNumId="46" w15:restartNumberingAfterBreak="0">
     <w:nsid w:val="2FDB3264"/>
     <w:multiLevelType w:val="hybridMultilevel"/>
     <w:tmpl w:val="7A3CDF70"/>
@@ -52483,7 +53384,7 @@
       </w:pPr>
     </w:lvl>
   </w:abstractNum>
-  <w:abstractNum w:abstractNumId="46" w15:restartNumberingAfterBreak="0">
+  <w:abstractNum w:abstractNumId="47" w15:restartNumberingAfterBreak="0">
     <w:nsid w:val="310B3950"/>
     <w:multiLevelType w:val="hybridMultilevel"/>
     <w:tmpl w:val="CCC430D2"/>
@@ -52573,7 +53474,7 @@
       </w:pPr>
     </w:lvl>
   </w:abstractNum>
-  <w:abstractNum w:abstractNumId="47" w15:restartNumberingAfterBreak="0">
+  <w:abstractNum w:abstractNumId="48" w15:restartNumberingAfterBreak="0">
     <w:nsid w:val="31D56CF0"/>
     <w:multiLevelType w:val="multilevel"/>
     <w:tmpl w:val="D22A31E2"/>
@@ -52686,7 +53587,7 @@
       </w:rPr>
     </w:lvl>
   </w:abstractNum>
-  <w:abstractNum w:abstractNumId="48" w15:restartNumberingAfterBreak="0">
+  <w:abstractNum w:abstractNumId="49" w15:restartNumberingAfterBreak="0">
     <w:nsid w:val="35663DCD"/>
     <w:multiLevelType w:val="hybridMultilevel"/>
     <w:tmpl w:val="73E2119E"/>
@@ -52772,7 +53673,7 @@
       </w:pPr>
     </w:lvl>
   </w:abstractNum>
-  <w:abstractNum w:abstractNumId="49" w15:restartNumberingAfterBreak="0">
+  <w:abstractNum w:abstractNumId="50" w15:restartNumberingAfterBreak="0">
     <w:nsid w:val="386E1F62"/>
     <w:multiLevelType w:val="hybridMultilevel"/>
     <w:tmpl w:val="30825E0C"/>
@@ -52861,7 +53762,7 @@
       </w:pPr>
     </w:lvl>
   </w:abstractNum>
-  <w:abstractNum w:abstractNumId="50" w15:restartNumberingAfterBreak="0">
+  <w:abstractNum w:abstractNumId="51" w15:restartNumberingAfterBreak="0">
     <w:nsid w:val="38746C47"/>
     <w:multiLevelType w:val="hybridMultilevel"/>
     <w:tmpl w:val="30825E0C"/>
@@ -52950,7 +53851,7 @@
       </w:pPr>
     </w:lvl>
   </w:abstractNum>
-  <w:abstractNum w:abstractNumId="51" w15:restartNumberingAfterBreak="0">
+  <w:abstractNum w:abstractNumId="52" w15:restartNumberingAfterBreak="0">
     <w:nsid w:val="392869F7"/>
     <w:multiLevelType w:val="hybridMultilevel"/>
     <w:tmpl w:val="9D72AEEA"/>
@@ -53036,7 +53937,7 @@
       </w:pPr>
     </w:lvl>
   </w:abstractNum>
-  <w:abstractNum w:abstractNumId="52" w15:restartNumberingAfterBreak="0">
+  <w:abstractNum w:abstractNumId="53" w15:restartNumberingAfterBreak="0">
     <w:nsid w:val="3A453BCE"/>
     <w:multiLevelType w:val="hybridMultilevel"/>
     <w:tmpl w:val="18CA6338"/>
@@ -53122,7 +54023,7 @@
       </w:pPr>
     </w:lvl>
   </w:abstractNum>
-  <w:abstractNum w:abstractNumId="53" w15:restartNumberingAfterBreak="0">
+  <w:abstractNum w:abstractNumId="54" w15:restartNumberingAfterBreak="0">
     <w:nsid w:val="3C3B5531"/>
     <w:multiLevelType w:val="hybridMultilevel"/>
     <w:tmpl w:val="9D72AEEA"/>
@@ -53208,7 +54109,7 @@
       </w:pPr>
     </w:lvl>
   </w:abstractNum>
-  <w:abstractNum w:abstractNumId="54" w15:restartNumberingAfterBreak="0">
+  <w:abstractNum w:abstractNumId="55" w15:restartNumberingAfterBreak="0">
     <w:nsid w:val="3D430401"/>
     <w:multiLevelType w:val="hybridMultilevel"/>
     <w:tmpl w:val="A9464C1C"/>
@@ -53297,7 +54198,7 @@
       </w:pPr>
     </w:lvl>
   </w:abstractNum>
-  <w:abstractNum w:abstractNumId="55" w15:restartNumberingAfterBreak="0">
+  <w:abstractNum w:abstractNumId="56" w15:restartNumberingAfterBreak="0">
     <w:nsid w:val="3E4D4634"/>
     <w:multiLevelType w:val="hybridMultilevel"/>
     <w:tmpl w:val="D70476B8"/>
@@ -53410,7 +54311,7 @@
       </w:rPr>
     </w:lvl>
   </w:abstractNum>
-  <w:abstractNum w:abstractNumId="56" w15:restartNumberingAfterBreak="0">
+  <w:abstractNum w:abstractNumId="57" w15:restartNumberingAfterBreak="0">
     <w:nsid w:val="3ED8234A"/>
     <w:multiLevelType w:val="hybridMultilevel"/>
     <w:tmpl w:val="AE7C6F10"/>
@@ -53496,7 +54397,7 @@
       </w:pPr>
     </w:lvl>
   </w:abstractNum>
-  <w:abstractNum w:abstractNumId="57" w15:restartNumberingAfterBreak="0">
+  <w:abstractNum w:abstractNumId="58" w15:restartNumberingAfterBreak="0">
     <w:nsid w:val="3F19503C"/>
     <w:multiLevelType w:val="hybridMultilevel"/>
     <w:tmpl w:val="BB424BE6"/>
@@ -53609,7 +54510,7 @@
       </w:rPr>
     </w:lvl>
   </w:abstractNum>
-  <w:abstractNum w:abstractNumId="58" w15:restartNumberingAfterBreak="0">
+  <w:abstractNum w:abstractNumId="59" w15:restartNumberingAfterBreak="0">
     <w:nsid w:val="403F7C33"/>
     <w:multiLevelType w:val="hybridMultilevel"/>
     <w:tmpl w:val="EE62C380"/>
@@ -53699,7 +54600,7 @@
       </w:pPr>
     </w:lvl>
   </w:abstractNum>
-  <w:abstractNum w:abstractNumId="59" w15:restartNumberingAfterBreak="0">
+  <w:abstractNum w:abstractNumId="60" w15:restartNumberingAfterBreak="0">
     <w:nsid w:val="433F7BD7"/>
     <w:multiLevelType w:val="hybridMultilevel"/>
     <w:tmpl w:val="510EDC1E"/>
@@ -53788,7 +54689,7 @@
       </w:pPr>
     </w:lvl>
   </w:abstractNum>
-  <w:abstractNum w:abstractNumId="60" w15:restartNumberingAfterBreak="0">
+  <w:abstractNum w:abstractNumId="61" w15:restartNumberingAfterBreak="0">
     <w:nsid w:val="438C0D9B"/>
     <w:multiLevelType w:val="hybridMultilevel"/>
     <w:tmpl w:val="512089D0"/>
@@ -53874,7 +54775,7 @@
       </w:pPr>
     </w:lvl>
   </w:abstractNum>
-  <w:abstractNum w:abstractNumId="61" w15:restartNumberingAfterBreak="0">
+  <w:abstractNum w:abstractNumId="62" w15:restartNumberingAfterBreak="0">
     <w:nsid w:val="43B23E3D"/>
     <w:multiLevelType w:val="hybridMultilevel"/>
     <w:tmpl w:val="E71CC600"/>
@@ -53960,7 +54861,7 @@
       </w:pPr>
     </w:lvl>
   </w:abstractNum>
-  <w:abstractNum w:abstractNumId="62" w15:restartNumberingAfterBreak="0">
+  <w:abstractNum w:abstractNumId="63" w15:restartNumberingAfterBreak="0">
     <w:nsid w:val="43C760B6"/>
     <w:multiLevelType w:val="hybridMultilevel"/>
     <w:tmpl w:val="F5E88826"/>
@@ -54046,7 +54947,7 @@
       </w:pPr>
     </w:lvl>
   </w:abstractNum>
-  <w:abstractNum w:abstractNumId="63" w15:restartNumberingAfterBreak="0">
+  <w:abstractNum w:abstractNumId="64" w15:restartNumberingAfterBreak="0">
     <w:nsid w:val="44942717"/>
     <w:multiLevelType w:val="hybridMultilevel"/>
     <w:tmpl w:val="A1748F1E"/>
@@ -54135,7 +55036,7 @@
       </w:pPr>
     </w:lvl>
   </w:abstractNum>
-  <w:abstractNum w:abstractNumId="64" w15:restartNumberingAfterBreak="0">
+  <w:abstractNum w:abstractNumId="65" w15:restartNumberingAfterBreak="0">
     <w:nsid w:val="44FC3A1E"/>
     <w:multiLevelType w:val="hybridMultilevel"/>
     <w:tmpl w:val="8D8A6AD4"/>
@@ -54221,7 +55122,7 @@
       </w:pPr>
     </w:lvl>
   </w:abstractNum>
-  <w:abstractNum w:abstractNumId="65" w15:restartNumberingAfterBreak="0">
+  <w:abstractNum w:abstractNumId="66" w15:restartNumberingAfterBreak="0">
     <w:nsid w:val="455C24DC"/>
     <w:multiLevelType w:val="multilevel"/>
     <w:tmpl w:val="13783EE0"/>
@@ -54337,7 +55238,7 @@
       </w:rPr>
     </w:lvl>
   </w:abstractNum>
-  <w:abstractNum w:abstractNumId="66" w15:restartNumberingAfterBreak="0">
+  <w:abstractNum w:abstractNumId="67" w15:restartNumberingAfterBreak="0">
     <w:nsid w:val="47722741"/>
     <w:multiLevelType w:val="hybridMultilevel"/>
     <w:tmpl w:val="30825E0C"/>
@@ -54426,7 +55327,7 @@
       </w:pPr>
     </w:lvl>
   </w:abstractNum>
-  <w:abstractNum w:abstractNumId="67" w15:restartNumberingAfterBreak="0">
+  <w:abstractNum w:abstractNumId="68" w15:restartNumberingAfterBreak="0">
     <w:nsid w:val="477518F2"/>
     <w:multiLevelType w:val="hybridMultilevel"/>
     <w:tmpl w:val="87DA5C98"/>
@@ -54512,7 +55413,7 @@
       </w:pPr>
     </w:lvl>
   </w:abstractNum>
-  <w:abstractNum w:abstractNumId="68" w15:restartNumberingAfterBreak="0">
+  <w:abstractNum w:abstractNumId="69" w15:restartNumberingAfterBreak="0">
     <w:nsid w:val="48A533CB"/>
     <w:multiLevelType w:val="hybridMultilevel"/>
     <w:tmpl w:val="EE62C380"/>
@@ -54602,7 +55503,7 @@
       </w:pPr>
     </w:lvl>
   </w:abstractNum>
-  <w:abstractNum w:abstractNumId="69" w15:restartNumberingAfterBreak="0">
+  <w:abstractNum w:abstractNumId="70" w15:restartNumberingAfterBreak="0">
     <w:nsid w:val="49353C2C"/>
     <w:multiLevelType w:val="hybridMultilevel"/>
     <w:tmpl w:val="E71CC600"/>
@@ -54688,7 +55589,7 @@
       </w:pPr>
     </w:lvl>
   </w:abstractNum>
-  <w:abstractNum w:abstractNumId="70" w15:restartNumberingAfterBreak="0">
+  <w:abstractNum w:abstractNumId="71" w15:restartNumberingAfterBreak="0">
     <w:nsid w:val="49FA43B2"/>
     <w:multiLevelType w:val="hybridMultilevel"/>
     <w:tmpl w:val="5C62A286"/>
@@ -54777,7 +55678,7 @@
       </w:pPr>
     </w:lvl>
   </w:abstractNum>
-  <w:abstractNum w:abstractNumId="71" w15:restartNumberingAfterBreak="0">
+  <w:abstractNum w:abstractNumId="72" w15:restartNumberingAfterBreak="0">
     <w:nsid w:val="4CB928A8"/>
     <w:multiLevelType w:val="hybridMultilevel"/>
     <w:tmpl w:val="4A3089EA"/>
@@ -54863,7 +55764,7 @@
       </w:pPr>
     </w:lvl>
   </w:abstractNum>
-  <w:abstractNum w:abstractNumId="72" w15:restartNumberingAfterBreak="0">
+  <w:abstractNum w:abstractNumId="73" w15:restartNumberingAfterBreak="0">
     <w:nsid w:val="4CF75262"/>
     <w:multiLevelType w:val="hybridMultilevel"/>
     <w:tmpl w:val="BD528ADA"/>
@@ -54976,7 +55877,93 @@
       </w:rPr>
     </w:lvl>
   </w:abstractNum>
-  <w:abstractNum w:abstractNumId="73" w15:restartNumberingAfterBreak="0">
+  <w:abstractNum w:abstractNumId="74" w15:restartNumberingAfterBreak="0">
+    <w:nsid w:val="4D544425"/>
+    <w:multiLevelType w:val="hybridMultilevel"/>
+    <w:tmpl w:val="25B4BB70"/>
+    <w:lvl w:ilvl="0" w:tplc="0410000F">
+      <w:start w:val="1"/>
+      <w:numFmt w:val="decimal"/>
+      <w:lvlText w:val="%1."/>
+      <w:lvlJc w:val="left"/>
+      <w:pPr>
+        <w:ind w:left="720" w:hanging="360"/>
+      </w:pPr>
+    </w:lvl>
+    <w:lvl w:ilvl="1" w:tplc="04100019" w:tentative="1">
+      <w:start w:val="1"/>
+      <w:numFmt w:val="lowerLetter"/>
+      <w:lvlText w:val="%2."/>
+      <w:lvlJc w:val="left"/>
+      <w:pPr>
+        <w:ind w:left="1440" w:hanging="360"/>
+      </w:pPr>
+    </w:lvl>
+    <w:lvl w:ilvl="2" w:tplc="0410001B" w:tentative="1">
+      <w:start w:val="1"/>
+      <w:numFmt w:val="lowerRoman"/>
+      <w:lvlText w:val="%3."/>
+      <w:lvlJc w:val="right"/>
+      <w:pPr>
+        <w:ind w:left="2160" w:hanging="180"/>
+      </w:pPr>
+    </w:lvl>
+    <w:lvl w:ilvl="3" w:tplc="0410000F" w:tentative="1">
+      <w:start w:val="1"/>
+      <w:numFmt w:val="decimal"/>
+      <w:lvlText w:val="%4."/>
+      <w:lvlJc w:val="left"/>
+      <w:pPr>
+        <w:ind w:left="2880" w:hanging="360"/>
+      </w:pPr>
+    </w:lvl>
+    <w:lvl w:ilvl="4" w:tplc="04100019" w:tentative="1">
+      <w:start w:val="1"/>
+      <w:numFmt w:val="lowerLetter"/>
+      <w:lvlText w:val="%5."/>
+      <w:lvlJc w:val="left"/>
+      <w:pPr>
+        <w:ind w:left="3600" w:hanging="360"/>
+      </w:pPr>
+    </w:lvl>
+    <w:lvl w:ilvl="5" w:tplc="0410001B" w:tentative="1">
+      <w:start w:val="1"/>
+      <w:numFmt w:val="lowerRoman"/>
+      <w:lvlText w:val="%6."/>
+      <w:lvlJc w:val="right"/>
+      <w:pPr>
+        <w:ind w:left="4320" w:hanging="180"/>
+      </w:pPr>
+    </w:lvl>
+    <w:lvl w:ilvl="6" w:tplc="0410000F" w:tentative="1">
+      <w:start w:val="1"/>
+      <w:numFmt w:val="decimal"/>
+      <w:lvlText w:val="%7."/>
+      <w:lvlJc w:val="left"/>
+      <w:pPr>
+        <w:ind w:left="5040" w:hanging="360"/>
+      </w:pPr>
+    </w:lvl>
+    <w:lvl w:ilvl="7" w:tplc="04100019" w:tentative="1">
+      <w:start w:val="1"/>
+      <w:numFmt w:val="lowerLetter"/>
+      <w:lvlText w:val="%8."/>
+      <w:lvlJc w:val="left"/>
+      <w:pPr>
+        <w:ind w:left="5760" w:hanging="360"/>
+      </w:pPr>
+    </w:lvl>
+    <w:lvl w:ilvl="8" w:tplc="0410001B" w:tentative="1">
+      <w:start w:val="1"/>
+      <w:numFmt w:val="lowerRoman"/>
+      <w:lvlText w:val="%9."/>
+      <w:lvlJc w:val="right"/>
+      <w:pPr>
+        <w:ind w:left="6480" w:hanging="180"/>
+      </w:pPr>
+    </w:lvl>
+  </w:abstractNum>
+  <w:abstractNum w:abstractNumId="75" w15:restartNumberingAfterBreak="0">
     <w:nsid w:val="4D8F3C2D"/>
     <w:multiLevelType w:val="hybridMultilevel"/>
     <w:tmpl w:val="EE62C380"/>
@@ -55066,7 +56053,7 @@
       </w:pPr>
     </w:lvl>
   </w:abstractNum>
-  <w:abstractNum w:abstractNumId="74" w15:restartNumberingAfterBreak="0">
+  <w:abstractNum w:abstractNumId="76" w15:restartNumberingAfterBreak="0">
     <w:nsid w:val="4F76171E"/>
     <w:multiLevelType w:val="hybridMultilevel"/>
     <w:tmpl w:val="95406526"/>
@@ -55152,7 +56139,7 @@
       </w:pPr>
     </w:lvl>
   </w:abstractNum>
-  <w:abstractNum w:abstractNumId="75" w15:restartNumberingAfterBreak="0">
+  <w:abstractNum w:abstractNumId="77" w15:restartNumberingAfterBreak="0">
     <w:nsid w:val="51A56C6E"/>
     <w:multiLevelType w:val="hybridMultilevel"/>
     <w:tmpl w:val="E71CC600"/>
@@ -55238,7 +56225,7 @@
       </w:pPr>
     </w:lvl>
   </w:abstractNum>
-  <w:abstractNum w:abstractNumId="76" w15:restartNumberingAfterBreak="0">
+  <w:abstractNum w:abstractNumId="78" w15:restartNumberingAfterBreak="0">
     <w:nsid w:val="520A057F"/>
     <w:multiLevelType w:val="hybridMultilevel"/>
     <w:tmpl w:val="27B80376"/>
@@ -55324,7 +56311,7 @@
       </w:pPr>
     </w:lvl>
   </w:abstractNum>
-  <w:abstractNum w:abstractNumId="77" w15:restartNumberingAfterBreak="0">
+  <w:abstractNum w:abstractNumId="79" w15:restartNumberingAfterBreak="0">
     <w:nsid w:val="5276468B"/>
     <w:multiLevelType w:val="hybridMultilevel"/>
     <w:tmpl w:val="18CA6338"/>
@@ -55410,7 +56397,7 @@
       </w:pPr>
     </w:lvl>
   </w:abstractNum>
-  <w:abstractNum w:abstractNumId="78" w15:restartNumberingAfterBreak="0">
+  <w:abstractNum w:abstractNumId="80" w15:restartNumberingAfterBreak="0">
     <w:nsid w:val="5291425C"/>
     <w:multiLevelType w:val="hybridMultilevel"/>
     <w:tmpl w:val="18CA6338"/>
@@ -55496,7 +56483,7 @@
       </w:pPr>
     </w:lvl>
   </w:abstractNum>
-  <w:abstractNum w:abstractNumId="79" w15:restartNumberingAfterBreak="0">
+  <w:abstractNum w:abstractNumId="81" w15:restartNumberingAfterBreak="0">
     <w:nsid w:val="52D2110D"/>
     <w:multiLevelType w:val="hybridMultilevel"/>
     <w:tmpl w:val="95406526"/>
@@ -55582,7 +56569,7 @@
       </w:pPr>
     </w:lvl>
   </w:abstractNum>
-  <w:abstractNum w:abstractNumId="80" w15:restartNumberingAfterBreak="0">
+  <w:abstractNum w:abstractNumId="82" w15:restartNumberingAfterBreak="0">
     <w:nsid w:val="544064B1"/>
     <w:multiLevelType w:val="hybridMultilevel"/>
     <w:tmpl w:val="EE62C380"/>
@@ -55672,7 +56659,7 @@
       </w:pPr>
     </w:lvl>
   </w:abstractNum>
-  <w:abstractNum w:abstractNumId="81" w15:restartNumberingAfterBreak="0">
+  <w:abstractNum w:abstractNumId="83" w15:restartNumberingAfterBreak="0">
     <w:nsid w:val="555F69DC"/>
     <w:multiLevelType w:val="hybridMultilevel"/>
     <w:tmpl w:val="18CA6338"/>
@@ -55758,7 +56745,7 @@
       </w:pPr>
     </w:lvl>
   </w:abstractNum>
-  <w:abstractNum w:abstractNumId="82" w15:restartNumberingAfterBreak="0">
+  <w:abstractNum w:abstractNumId="84" w15:restartNumberingAfterBreak="0">
     <w:nsid w:val="55F84275"/>
     <w:multiLevelType w:val="hybridMultilevel"/>
     <w:tmpl w:val="7EE812C0"/>
@@ -55844,7 +56831,7 @@
       </w:pPr>
     </w:lvl>
   </w:abstractNum>
-  <w:abstractNum w:abstractNumId="83" w15:restartNumberingAfterBreak="0">
+  <w:abstractNum w:abstractNumId="85" w15:restartNumberingAfterBreak="0">
     <w:nsid w:val="571D4930"/>
     <w:multiLevelType w:val="multilevel"/>
     <w:tmpl w:val="E7DEE6BA"/>
@@ -55957,7 +56944,7 @@
       </w:rPr>
     </w:lvl>
   </w:abstractNum>
-  <w:abstractNum w:abstractNumId="84" w15:restartNumberingAfterBreak="0">
+  <w:abstractNum w:abstractNumId="86" w15:restartNumberingAfterBreak="0">
     <w:nsid w:val="5916766C"/>
     <w:multiLevelType w:val="hybridMultilevel"/>
     <w:tmpl w:val="B55C1490"/>
@@ -56043,7 +57030,7 @@
       </w:pPr>
     </w:lvl>
   </w:abstractNum>
-  <w:abstractNum w:abstractNumId="85" w15:restartNumberingAfterBreak="0">
+  <w:abstractNum w:abstractNumId="87" w15:restartNumberingAfterBreak="0">
     <w:nsid w:val="5A594635"/>
     <w:multiLevelType w:val="hybridMultilevel"/>
     <w:tmpl w:val="1FF67456"/>
@@ -56129,7 +57116,7 @@
       </w:pPr>
     </w:lvl>
   </w:abstractNum>
-  <w:abstractNum w:abstractNumId="86" w15:restartNumberingAfterBreak="0">
+  <w:abstractNum w:abstractNumId="88" w15:restartNumberingAfterBreak="0">
     <w:nsid w:val="5BCB4C70"/>
     <w:multiLevelType w:val="hybridMultilevel"/>
     <w:tmpl w:val="3D625112"/>
@@ -56215,7 +57202,7 @@
       </w:pPr>
     </w:lvl>
   </w:abstractNum>
-  <w:abstractNum w:abstractNumId="87" w15:restartNumberingAfterBreak="0">
+  <w:abstractNum w:abstractNumId="89" w15:restartNumberingAfterBreak="0">
     <w:nsid w:val="5C30593C"/>
     <w:multiLevelType w:val="hybridMultilevel"/>
     <w:tmpl w:val="30825E0C"/>
@@ -56304,7 +57291,7 @@
       </w:pPr>
     </w:lvl>
   </w:abstractNum>
-  <w:abstractNum w:abstractNumId="88" w15:restartNumberingAfterBreak="0">
+  <w:abstractNum w:abstractNumId="90" w15:restartNumberingAfterBreak="0">
     <w:nsid w:val="5F7B2BAA"/>
     <w:multiLevelType w:val="hybridMultilevel"/>
     <w:tmpl w:val="AB18471E"/>
@@ -56390,7 +57377,7 @@
       </w:pPr>
     </w:lvl>
   </w:abstractNum>
-  <w:abstractNum w:abstractNumId="89" w15:restartNumberingAfterBreak="0">
+  <w:abstractNum w:abstractNumId="91" w15:restartNumberingAfterBreak="0">
     <w:nsid w:val="615010C6"/>
     <w:multiLevelType w:val="hybridMultilevel"/>
     <w:tmpl w:val="8034CE92"/>
@@ -56476,7 +57463,7 @@
       </w:pPr>
     </w:lvl>
   </w:abstractNum>
-  <w:abstractNum w:abstractNumId="90" w15:restartNumberingAfterBreak="0">
+  <w:abstractNum w:abstractNumId="92" w15:restartNumberingAfterBreak="0">
     <w:nsid w:val="61541393"/>
     <w:multiLevelType w:val="hybridMultilevel"/>
     <w:tmpl w:val="18CA6338"/>
@@ -56562,7 +57549,7 @@
       </w:pPr>
     </w:lvl>
   </w:abstractNum>
-  <w:abstractNum w:abstractNumId="91" w15:restartNumberingAfterBreak="0">
+  <w:abstractNum w:abstractNumId="93" w15:restartNumberingAfterBreak="0">
     <w:nsid w:val="6171000C"/>
     <w:multiLevelType w:val="hybridMultilevel"/>
     <w:tmpl w:val="EE62C380"/>
@@ -56652,7 +57639,7 @@
       </w:pPr>
     </w:lvl>
   </w:abstractNum>
-  <w:abstractNum w:abstractNumId="92" w15:restartNumberingAfterBreak="0">
+  <w:abstractNum w:abstractNumId="94" w15:restartNumberingAfterBreak="0">
     <w:nsid w:val="634D56C0"/>
     <w:multiLevelType w:val="hybridMultilevel"/>
     <w:tmpl w:val="73E2119E"/>
@@ -56738,7 +57725,7 @@
       </w:pPr>
     </w:lvl>
   </w:abstractNum>
-  <w:abstractNum w:abstractNumId="93" w15:restartNumberingAfterBreak="0">
+  <w:abstractNum w:abstractNumId="95" w15:restartNumberingAfterBreak="0">
     <w:nsid w:val="64E61EEF"/>
     <w:multiLevelType w:val="hybridMultilevel"/>
     <w:tmpl w:val="E9D8945C"/>
@@ -56824,7 +57811,7 @@
       </w:pPr>
     </w:lvl>
   </w:abstractNum>
-  <w:abstractNum w:abstractNumId="94" w15:restartNumberingAfterBreak="0">
+  <w:abstractNum w:abstractNumId="96" w15:restartNumberingAfterBreak="0">
     <w:nsid w:val="675C783C"/>
     <w:multiLevelType w:val="hybridMultilevel"/>
     <w:tmpl w:val="D688A9C4"/>
@@ -56910,7 +57897,7 @@
       </w:pPr>
     </w:lvl>
   </w:abstractNum>
-  <w:abstractNum w:abstractNumId="95" w15:restartNumberingAfterBreak="0">
+  <w:abstractNum w:abstractNumId="97" w15:restartNumberingAfterBreak="0">
     <w:nsid w:val="67DB127B"/>
     <w:multiLevelType w:val="multilevel"/>
     <w:tmpl w:val="D22A31E2"/>
@@ -57023,7 +58010,7 @@
       </w:rPr>
     </w:lvl>
   </w:abstractNum>
-  <w:abstractNum w:abstractNumId="96" w15:restartNumberingAfterBreak="0">
+  <w:abstractNum w:abstractNumId="98" w15:restartNumberingAfterBreak="0">
     <w:nsid w:val="686F4491"/>
     <w:multiLevelType w:val="hybridMultilevel"/>
     <w:tmpl w:val="87DA5C98"/>
@@ -57109,7 +58096,7 @@
       </w:pPr>
     </w:lvl>
   </w:abstractNum>
-  <w:abstractNum w:abstractNumId="97" w15:restartNumberingAfterBreak="0">
+  <w:abstractNum w:abstractNumId="99" w15:restartNumberingAfterBreak="0">
     <w:nsid w:val="68F8423A"/>
     <w:multiLevelType w:val="hybridMultilevel"/>
     <w:tmpl w:val="95406526"/>
@@ -57195,7 +58182,7 @@
       </w:pPr>
     </w:lvl>
   </w:abstractNum>
-  <w:abstractNum w:abstractNumId="98" w15:restartNumberingAfterBreak="0">
+  <w:abstractNum w:abstractNumId="100" w15:restartNumberingAfterBreak="0">
     <w:nsid w:val="69942CAC"/>
     <w:multiLevelType w:val="hybridMultilevel"/>
     <w:tmpl w:val="4A3089EA"/>
@@ -57281,7 +58268,7 @@
       </w:pPr>
     </w:lvl>
   </w:abstractNum>
-  <w:abstractNum w:abstractNumId="99" w15:restartNumberingAfterBreak="0">
+  <w:abstractNum w:abstractNumId="101" w15:restartNumberingAfterBreak="0">
     <w:nsid w:val="6C04165A"/>
     <w:multiLevelType w:val="hybridMultilevel"/>
     <w:tmpl w:val="B1C2F5E2"/>
@@ -57394,7 +58381,7 @@
       </w:rPr>
     </w:lvl>
   </w:abstractNum>
-  <w:abstractNum w:abstractNumId="100" w15:restartNumberingAfterBreak="0">
+  <w:abstractNum w:abstractNumId="102" w15:restartNumberingAfterBreak="0">
     <w:nsid w:val="6CB53BD2"/>
     <w:multiLevelType w:val="hybridMultilevel"/>
     <w:tmpl w:val="AB18471E"/>
@@ -57480,7 +58467,7 @@
       </w:pPr>
     </w:lvl>
   </w:abstractNum>
-  <w:abstractNum w:abstractNumId="101" w15:restartNumberingAfterBreak="0">
+  <w:abstractNum w:abstractNumId="103" w15:restartNumberingAfterBreak="0">
     <w:nsid w:val="6CF009DC"/>
     <w:multiLevelType w:val="hybridMultilevel"/>
     <w:tmpl w:val="4A3089EA"/>
@@ -57566,7 +58553,7 @@
       </w:pPr>
     </w:lvl>
   </w:abstractNum>
-  <w:abstractNum w:abstractNumId="102" w15:restartNumberingAfterBreak="0">
+  <w:abstractNum w:abstractNumId="104" w15:restartNumberingAfterBreak="0">
     <w:nsid w:val="6D6C21AD"/>
     <w:multiLevelType w:val="hybridMultilevel"/>
     <w:tmpl w:val="73E2119E"/>
@@ -57652,7 +58639,7 @@
       </w:pPr>
     </w:lvl>
   </w:abstractNum>
-  <w:abstractNum w:abstractNumId="103" w15:restartNumberingAfterBreak="0">
+  <w:abstractNum w:abstractNumId="105" w15:restartNumberingAfterBreak="0">
     <w:nsid w:val="6DC1669D"/>
     <w:multiLevelType w:val="hybridMultilevel"/>
     <w:tmpl w:val="18CA6338"/>
@@ -57738,7 +58725,7 @@
       </w:pPr>
     </w:lvl>
   </w:abstractNum>
-  <w:abstractNum w:abstractNumId="104" w15:restartNumberingAfterBreak="0">
+  <w:abstractNum w:abstractNumId="106" w15:restartNumberingAfterBreak="0">
     <w:nsid w:val="6FD501F1"/>
     <w:multiLevelType w:val="hybridMultilevel"/>
     <w:tmpl w:val="30825E0C"/>
@@ -57827,7 +58814,7 @@
       </w:pPr>
     </w:lvl>
   </w:abstractNum>
-  <w:abstractNum w:abstractNumId="105" w15:restartNumberingAfterBreak="0">
+  <w:abstractNum w:abstractNumId="107" w15:restartNumberingAfterBreak="0">
     <w:nsid w:val="706C24A7"/>
     <w:multiLevelType w:val="hybridMultilevel"/>
     <w:tmpl w:val="021096DC"/>
@@ -57916,7 +58903,7 @@
       </w:pPr>
     </w:lvl>
   </w:abstractNum>
-  <w:abstractNum w:abstractNumId="106" w15:restartNumberingAfterBreak="0">
+  <w:abstractNum w:abstractNumId="108" w15:restartNumberingAfterBreak="0">
     <w:nsid w:val="71C90EFA"/>
     <w:multiLevelType w:val="hybridMultilevel"/>
     <w:tmpl w:val="90DE363A"/>
@@ -58002,7 +58989,7 @@
       </w:pPr>
     </w:lvl>
   </w:abstractNum>
-  <w:abstractNum w:abstractNumId="107" w15:restartNumberingAfterBreak="0">
+  <w:abstractNum w:abstractNumId="109" w15:restartNumberingAfterBreak="0">
     <w:nsid w:val="7481558E"/>
     <w:multiLevelType w:val="hybridMultilevel"/>
     <w:tmpl w:val="3D625112"/>
@@ -58088,7 +59075,7 @@
       </w:pPr>
     </w:lvl>
   </w:abstractNum>
-  <w:abstractNum w:abstractNumId="108" w15:restartNumberingAfterBreak="0">
+  <w:abstractNum w:abstractNumId="110" w15:restartNumberingAfterBreak="0">
     <w:nsid w:val="74EC4EE8"/>
     <w:multiLevelType w:val="hybridMultilevel"/>
     <w:tmpl w:val="B672C3E2"/>
@@ -58178,7 +59165,7 @@
       </w:pPr>
     </w:lvl>
   </w:abstractNum>
-  <w:abstractNum w:abstractNumId="109" w15:restartNumberingAfterBreak="0">
+  <w:abstractNum w:abstractNumId="111" w15:restartNumberingAfterBreak="0">
     <w:nsid w:val="75325F3E"/>
     <w:multiLevelType w:val="hybridMultilevel"/>
     <w:tmpl w:val="3D625112"/>
@@ -58264,7 +59251,7 @@
       </w:pPr>
     </w:lvl>
   </w:abstractNum>
-  <w:abstractNum w:abstractNumId="110" w15:restartNumberingAfterBreak="0">
+  <w:abstractNum w:abstractNumId="112" w15:restartNumberingAfterBreak="0">
     <w:nsid w:val="75B32E8D"/>
     <w:multiLevelType w:val="hybridMultilevel"/>
     <w:tmpl w:val="3E501112"/>
@@ -58350,7 +59337,7 @@
       </w:pPr>
     </w:lvl>
   </w:abstractNum>
-  <w:abstractNum w:abstractNumId="111" w15:restartNumberingAfterBreak="0">
+  <w:abstractNum w:abstractNumId="113" w15:restartNumberingAfterBreak="0">
     <w:nsid w:val="769F7DD7"/>
     <w:multiLevelType w:val="hybridMultilevel"/>
     <w:tmpl w:val="8034CE92"/>
@@ -58436,7 +59423,7 @@
       </w:pPr>
     </w:lvl>
   </w:abstractNum>
-  <w:abstractNum w:abstractNumId="112" w15:restartNumberingAfterBreak="0">
+  <w:abstractNum w:abstractNumId="114" w15:restartNumberingAfterBreak="0">
     <w:nsid w:val="79895C89"/>
     <w:multiLevelType w:val="hybridMultilevel"/>
     <w:tmpl w:val="18CA6338"/>
@@ -58522,7 +59509,7 @@
       </w:pPr>
     </w:lvl>
   </w:abstractNum>
-  <w:abstractNum w:abstractNumId="113" w15:restartNumberingAfterBreak="0">
+  <w:abstractNum w:abstractNumId="115" w15:restartNumberingAfterBreak="0">
     <w:nsid w:val="7D667CE6"/>
     <w:multiLevelType w:val="hybridMultilevel"/>
     <w:tmpl w:val="95406526"/>
@@ -58608,7 +59595,7 @@
       </w:pPr>
     </w:lvl>
   </w:abstractNum>
-  <w:abstractNum w:abstractNumId="114" w15:restartNumberingAfterBreak="0">
+  <w:abstractNum w:abstractNumId="116" w15:restartNumberingAfterBreak="0">
     <w:nsid w:val="7DB13331"/>
     <w:multiLevelType w:val="multilevel"/>
     <w:tmpl w:val="E7DEE6BA"/>
@@ -58721,7 +59708,7 @@
       </w:rPr>
     </w:lvl>
   </w:abstractNum>
-  <w:abstractNum w:abstractNumId="115" w15:restartNumberingAfterBreak="0">
+  <w:abstractNum w:abstractNumId="117" w15:restartNumberingAfterBreak="0">
     <w:nsid w:val="7DF8652F"/>
     <w:multiLevelType w:val="hybridMultilevel"/>
     <w:tmpl w:val="AE7C6F10"/>
@@ -58807,7 +59794,7 @@
       </w:pPr>
     </w:lvl>
   </w:abstractNum>
-  <w:abstractNum w:abstractNumId="116" w15:restartNumberingAfterBreak="0">
+  <w:abstractNum w:abstractNumId="118" w15:restartNumberingAfterBreak="0">
     <w:nsid w:val="7DFB6951"/>
     <w:multiLevelType w:val="hybridMultilevel"/>
     <w:tmpl w:val="63B6AEC6"/>
@@ -58893,7 +59880,7 @@
       </w:pPr>
     </w:lvl>
   </w:abstractNum>
-  <w:abstractNum w:abstractNumId="117" w15:restartNumberingAfterBreak="0">
+  <w:abstractNum w:abstractNumId="119" w15:restartNumberingAfterBreak="0">
     <w:nsid w:val="7E334138"/>
     <w:multiLevelType w:val="hybridMultilevel"/>
     <w:tmpl w:val="63B6AEC6"/>
@@ -58979,7 +59966,7 @@
       </w:pPr>
     </w:lvl>
   </w:abstractNum>
-  <w:abstractNum w:abstractNumId="118" w15:restartNumberingAfterBreak="0">
+  <w:abstractNum w:abstractNumId="120" w15:restartNumberingAfterBreak="0">
     <w:nsid w:val="7ECA6535"/>
     <w:multiLevelType w:val="hybridMultilevel"/>
     <w:tmpl w:val="4A3089EA"/>
@@ -59065,7 +60052,7 @@
       </w:pPr>
     </w:lvl>
   </w:abstractNum>
-  <w:abstractNum w:abstractNumId="119" w15:restartNumberingAfterBreak="0">
+  <w:abstractNum w:abstractNumId="121" w15:restartNumberingAfterBreak="0">
     <w:nsid w:val="7F2C10F6"/>
     <w:multiLevelType w:val="hybridMultilevel"/>
     <w:tmpl w:val="63B6AEC6"/>
@@ -59151,7 +60138,7 @@
       </w:pPr>
     </w:lvl>
   </w:abstractNum>
-  <w:abstractNum w:abstractNumId="120" w15:restartNumberingAfterBreak="0">
+  <w:abstractNum w:abstractNumId="122" w15:restartNumberingAfterBreak="0">
     <w:nsid w:val="7F44186B"/>
     <w:multiLevelType w:val="hybridMultilevel"/>
     <w:tmpl w:val="7C38DA10"/>
@@ -59240,7 +60227,7 @@
       </w:pPr>
     </w:lvl>
   </w:abstractNum>
-  <w:abstractNum w:abstractNumId="121" w15:restartNumberingAfterBreak="0">
+  <w:abstractNum w:abstractNumId="123" w15:restartNumberingAfterBreak="0">
     <w:nsid w:val="7FDF52D7"/>
     <w:multiLevelType w:val="hybridMultilevel"/>
     <w:tmpl w:val="AE7C6F10"/>
@@ -59327,370 +60314,376 @@
     </w:lvl>
   </w:abstractNum>
   <w:num w:numId="1">
-    <w:abstractNumId w:val="99"/>
+    <w:abstractNumId w:val="101"/>
   </w:num>
   <w:num w:numId="2">
-    <w:abstractNumId w:val="57"/>
+    <w:abstractNumId w:val="58"/>
   </w:num>
   <w:num w:numId="3">
-    <w:abstractNumId w:val="65"/>
+    <w:abstractNumId w:val="66"/>
   </w:num>
   <w:num w:numId="4">
     <w:abstractNumId w:val="4"/>
   </w:num>
   <w:num w:numId="5">
-    <w:abstractNumId w:val="108"/>
+    <w:abstractNumId w:val="110"/>
   </w:num>
   <w:num w:numId="6">
-    <w:abstractNumId w:val="46"/>
+    <w:abstractNumId w:val="47"/>
   </w:num>
   <w:num w:numId="7">
-    <w:abstractNumId w:val="72"/>
+    <w:abstractNumId w:val="73"/>
   </w:num>
   <w:num w:numId="8">
-    <w:abstractNumId w:val="55"/>
+    <w:abstractNumId w:val="56"/>
   </w:num>
   <w:num w:numId="9">
-    <w:abstractNumId w:val="13"/>
+    <w:abstractNumId w:val="14"/>
   </w:num>
   <w:num w:numId="10">
-    <w:abstractNumId w:val="37"/>
+    <w:abstractNumId w:val="38"/>
   </w:num>
   <w:num w:numId="11">
-    <w:abstractNumId w:val="47"/>
+    <w:abstractNumId w:val="48"/>
   </w:num>
   <w:num w:numId="12">
-    <w:abstractNumId w:val="95"/>
+    <w:abstractNumId w:val="97"/>
   </w:num>
   <w:num w:numId="13">
-    <w:abstractNumId w:val="83"/>
+    <w:abstractNumId w:val="85"/>
   </w:num>
   <w:num w:numId="14">
-    <w:abstractNumId w:val="16"/>
+    <w:abstractNumId w:val="17"/>
   </w:num>
   <w:num w:numId="15">
-    <w:abstractNumId w:val="31"/>
+    <w:abstractNumId w:val="32"/>
   </w:num>
   <w:num w:numId="16">
-    <w:abstractNumId w:val="78"/>
+    <w:abstractNumId w:val="80"/>
   </w:num>
   <w:num w:numId="17">
     <w:abstractNumId w:val="3"/>
   </w:num>
   <w:num w:numId="18">
+    <w:abstractNumId w:val="62"/>
+  </w:num>
+  <w:num w:numId="19">
+    <w:abstractNumId w:val="119"/>
+  </w:num>
+  <w:num w:numId="20">
+    <w:abstractNumId w:val="81"/>
+  </w:num>
+  <w:num w:numId="21">
+    <w:abstractNumId w:val="69"/>
+  </w:num>
+  <w:num w:numId="22">
+    <w:abstractNumId w:val="43"/>
+  </w:num>
+  <w:num w:numId="23">
+    <w:abstractNumId w:val="90"/>
+  </w:num>
+  <w:num w:numId="24">
+    <w:abstractNumId w:val="68"/>
+  </w:num>
+  <w:num w:numId="25">
+    <w:abstractNumId w:val="31"/>
+  </w:num>
+  <w:num w:numId="26">
+    <w:abstractNumId w:val="87"/>
+  </w:num>
+  <w:num w:numId="27">
+    <w:abstractNumId w:val="108"/>
+  </w:num>
+  <w:num w:numId="28">
+    <w:abstractNumId w:val="84"/>
+  </w:num>
+  <w:num w:numId="29">
+    <w:abstractNumId w:val="78"/>
+  </w:num>
+  <w:num w:numId="30">
+    <w:abstractNumId w:val="40"/>
+  </w:num>
+  <w:num w:numId="31">
+    <w:abstractNumId w:val="30"/>
+  </w:num>
+  <w:num w:numId="32">
+    <w:abstractNumId w:val="112"/>
+  </w:num>
+  <w:num w:numId="33">
     <w:abstractNumId w:val="61"/>
   </w:num>
-  <w:num w:numId="19">
-    <w:abstractNumId w:val="117"/>
+  <w:num w:numId="34">
+    <w:abstractNumId w:val="96"/>
   </w:num>
-  <w:num w:numId="20">
-    <w:abstractNumId w:val="79"/>
+  <w:num w:numId="35">
+    <w:abstractNumId w:val="12"/>
   </w:num>
-  <w:num w:numId="21">
-    <w:abstractNumId w:val="68"/>
+  <w:num w:numId="36">
+    <w:abstractNumId w:val="91"/>
   </w:num>
-  <w:num w:numId="22">
-    <w:abstractNumId w:val="42"/>
+  <w:num w:numId="37">
+    <w:abstractNumId w:val="63"/>
   </w:num>
-  <w:num w:numId="23">
-    <w:abstractNumId w:val="88"/>
+  <w:num w:numId="38">
+    <w:abstractNumId w:val="83"/>
   </w:num>
-  <w:num w:numId="24">
+  <w:num w:numId="39">
+    <w:abstractNumId w:val="27"/>
+  </w:num>
+  <w:num w:numId="40">
+    <w:abstractNumId w:val="51"/>
+  </w:num>
+  <w:num w:numId="41">
     <w:abstractNumId w:val="67"/>
   </w:num>
-  <w:num w:numId="25">
-    <w:abstractNumId w:val="30"/>
-  </w:num>
-  <w:num w:numId="26">
-    <w:abstractNumId w:val="85"/>
-  </w:num>
-  <w:num w:numId="27">
-    <w:abstractNumId w:val="106"/>
-  </w:num>
-  <w:num w:numId="28">
-    <w:abstractNumId w:val="82"/>
-  </w:num>
-  <w:num w:numId="29">
-    <w:abstractNumId w:val="76"/>
-  </w:num>
-  <w:num w:numId="30">
-    <w:abstractNumId w:val="39"/>
-  </w:num>
-  <w:num w:numId="31">
-    <w:abstractNumId w:val="29"/>
-  </w:num>
-  <w:num w:numId="32">
-    <w:abstractNumId w:val="110"/>
-  </w:num>
-  <w:num w:numId="33">
+  <w:num w:numId="42">
     <w:abstractNumId w:val="60"/>
   </w:num>
-  <w:num w:numId="34">
-    <w:abstractNumId w:val="94"/>
-  </w:num>
-  <w:num w:numId="35">
-    <w:abstractNumId w:val="11"/>
-  </w:num>
-  <w:num w:numId="36">
-    <w:abstractNumId w:val="89"/>
-  </w:num>
-  <w:num w:numId="37">
-    <w:abstractNumId w:val="62"/>
-  </w:num>
-  <w:num w:numId="38">
-    <w:abstractNumId w:val="81"/>
-  </w:num>
-  <w:num w:numId="39">
-    <w:abstractNumId w:val="26"/>
-  </w:num>
-  <w:num w:numId="40">
-    <w:abstractNumId w:val="50"/>
-  </w:num>
-  <w:num w:numId="41">
-    <w:abstractNumId w:val="66"/>
-  </w:num>
-  <w:num w:numId="42">
-    <w:abstractNumId w:val="59"/>
-  </w:num>
   <w:num w:numId="43">
-    <w:abstractNumId w:val="105"/>
+    <w:abstractNumId w:val="107"/>
   </w:num>
   <w:num w:numId="44">
-    <w:abstractNumId w:val="54"/>
+    <w:abstractNumId w:val="55"/>
   </w:num>
   <w:num w:numId="45">
     <w:abstractNumId w:val="0"/>
   </w:num>
   <w:num w:numId="46">
+    <w:abstractNumId w:val="29"/>
+  </w:num>
+  <w:num w:numId="47">
+    <w:abstractNumId w:val="106"/>
+  </w:num>
+  <w:num w:numId="48">
+    <w:abstractNumId w:val="71"/>
+  </w:num>
+  <w:num w:numId="49">
+    <w:abstractNumId w:val="44"/>
+  </w:num>
+  <w:num w:numId="50">
+    <w:abstractNumId w:val="122"/>
+  </w:num>
+  <w:num w:numId="51">
+    <w:abstractNumId w:val="36"/>
+  </w:num>
+  <w:num w:numId="52">
+    <w:abstractNumId w:val="13"/>
+  </w:num>
+  <w:num w:numId="53">
+    <w:abstractNumId w:val="19"/>
+  </w:num>
+  <w:num w:numId="54">
+    <w:abstractNumId w:val="89"/>
+  </w:num>
+  <w:num w:numId="55">
+    <w:abstractNumId w:val="22"/>
+  </w:num>
+  <w:num w:numId="56">
+    <w:abstractNumId w:val="64"/>
+  </w:num>
+  <w:num w:numId="57">
+    <w:abstractNumId w:val="23"/>
+  </w:num>
+  <w:num w:numId="58">
+    <w:abstractNumId w:val="16"/>
+  </w:num>
+  <w:num w:numId="59">
     <w:abstractNumId w:val="28"/>
   </w:num>
-  <w:num w:numId="47">
+  <w:num w:numId="60">
+    <w:abstractNumId w:val="20"/>
+  </w:num>
+  <w:num w:numId="61">
+    <w:abstractNumId w:val="65"/>
+  </w:num>
+  <w:num w:numId="62">
+    <w:abstractNumId w:val="86"/>
+  </w:num>
+  <w:num w:numId="63">
+    <w:abstractNumId w:val="11"/>
+  </w:num>
+  <w:num w:numId="64">
+    <w:abstractNumId w:val="24"/>
+  </w:num>
+  <w:num w:numId="65">
+    <w:abstractNumId w:val="111"/>
+  </w:num>
+  <w:num w:numId="66">
+    <w:abstractNumId w:val="95"/>
+  </w:num>
+  <w:num w:numId="67">
+    <w:abstractNumId w:val="59"/>
+  </w:num>
+  <w:num w:numId="68">
+    <w:abstractNumId w:val="120"/>
+  </w:num>
+  <w:num w:numId="69">
+    <w:abstractNumId w:val="39"/>
+  </w:num>
+  <w:num w:numId="70">
+    <w:abstractNumId w:val="70"/>
+  </w:num>
+  <w:num w:numId="71">
+    <w:abstractNumId w:val="37"/>
+  </w:num>
+  <w:num w:numId="72">
+    <w:abstractNumId w:val="92"/>
+  </w:num>
+  <w:num w:numId="73">
+    <w:abstractNumId w:val="54"/>
+  </w:num>
+  <w:num w:numId="74">
     <w:abstractNumId w:val="104"/>
   </w:num>
-  <w:num w:numId="48">
-    <w:abstractNumId w:val="70"/>
-  </w:num>
-  <w:num w:numId="49">
-    <w:abstractNumId w:val="43"/>
-  </w:num>
-  <w:num w:numId="50">
-    <w:abstractNumId w:val="120"/>
-  </w:num>
-  <w:num w:numId="51">
-    <w:abstractNumId w:val="35"/>
-  </w:num>
-  <w:num w:numId="52">
-    <w:abstractNumId w:val="12"/>
-  </w:num>
-  <w:num w:numId="53">
-    <w:abstractNumId w:val="18"/>
-  </w:num>
-  <w:num w:numId="54">
-    <w:abstractNumId w:val="87"/>
-  </w:num>
-  <w:num w:numId="55">
-    <w:abstractNumId w:val="21"/>
-  </w:num>
-  <w:num w:numId="56">
-    <w:abstractNumId w:val="63"/>
-  </w:num>
-  <w:num w:numId="57">
-    <w:abstractNumId w:val="22"/>
-  </w:num>
-  <w:num w:numId="58">
-    <w:abstractNumId w:val="15"/>
-  </w:num>
-  <w:num w:numId="59">
-    <w:abstractNumId w:val="27"/>
-  </w:num>
-  <w:num w:numId="60">
-    <w:abstractNumId w:val="19"/>
-  </w:num>
-  <w:num w:numId="61">
-    <w:abstractNumId w:val="64"/>
-  </w:num>
-  <w:num w:numId="62">
-    <w:abstractNumId w:val="84"/>
-  </w:num>
-  <w:num w:numId="63">
-    <w:abstractNumId w:val="10"/>
-  </w:num>
-  <w:num w:numId="64">
-    <w:abstractNumId w:val="23"/>
-  </w:num>
-  <w:num w:numId="65">
-    <w:abstractNumId w:val="109"/>
-  </w:num>
-  <w:num w:numId="66">
-    <w:abstractNumId w:val="93"/>
-  </w:num>
-  <w:num w:numId="67">
-    <w:abstractNumId w:val="58"/>
-  </w:num>
-  <w:num w:numId="68">
-    <w:abstractNumId w:val="118"/>
-  </w:num>
-  <w:num w:numId="69">
-    <w:abstractNumId w:val="38"/>
-  </w:num>
-  <w:num w:numId="70">
-    <w:abstractNumId w:val="69"/>
-  </w:num>
-  <w:num w:numId="71">
-    <w:abstractNumId w:val="36"/>
-  </w:num>
-  <w:num w:numId="72">
-    <w:abstractNumId w:val="90"/>
-  </w:num>
-  <w:num w:numId="73">
-    <w:abstractNumId w:val="53"/>
-  </w:num>
-  <w:num w:numId="74">
-    <w:abstractNumId w:val="102"/>
-  </w:num>
   <w:num w:numId="75">
-    <w:abstractNumId w:val="41"/>
+    <w:abstractNumId w:val="42"/>
   </w:num>
   <w:num w:numId="76">
     <w:abstractNumId w:val="1"/>
   </w:num>
   <w:num w:numId="77">
-    <w:abstractNumId w:val="20"/>
+    <w:abstractNumId w:val="21"/>
   </w:num>
   <w:num w:numId="78">
-    <w:abstractNumId w:val="6"/>
+    <w:abstractNumId w:val="7"/>
   </w:num>
   <w:num w:numId="79">
-    <w:abstractNumId w:val="49"/>
+    <w:abstractNumId w:val="50"/>
   </w:num>
   <w:num w:numId="80">
-    <w:abstractNumId w:val="45"/>
+    <w:abstractNumId w:val="46"/>
   </w:num>
   <w:num w:numId="81">
-    <w:abstractNumId w:val="111"/>
+    <w:abstractNumId w:val="113"/>
   </w:num>
   <w:num w:numId="82">
-    <w:abstractNumId w:val="115"/>
+    <w:abstractNumId w:val="117"/>
   </w:num>
   <w:num w:numId="83">
-    <w:abstractNumId w:val="51"/>
+    <w:abstractNumId w:val="52"/>
   </w:num>
   <w:num w:numId="84">
     <w:abstractNumId w:val="2"/>
   </w:num>
   <w:num w:numId="85">
-    <w:abstractNumId w:val="52"/>
+    <w:abstractNumId w:val="53"/>
   </w:num>
   <w:num w:numId="86">
-    <w:abstractNumId w:val="40"/>
+    <w:abstractNumId w:val="41"/>
   </w:num>
   <w:num w:numId="87">
     <w:abstractNumId w:val="5"/>
   </w:num>
   <w:num w:numId="88">
-    <w:abstractNumId w:val="24"/>
+    <w:abstractNumId w:val="25"/>
   </w:num>
   <w:num w:numId="89">
-    <w:abstractNumId w:val="96"/>
+    <w:abstractNumId w:val="98"/>
   </w:num>
   <w:num w:numId="90">
+    <w:abstractNumId w:val="35"/>
+  </w:num>
+  <w:num w:numId="91">
+    <w:abstractNumId w:val="45"/>
+  </w:num>
+  <w:num w:numId="92">
+    <w:abstractNumId w:val="94"/>
+  </w:num>
+  <w:num w:numId="93">
+    <w:abstractNumId w:val="57"/>
+  </w:num>
+  <w:num w:numId="94">
+    <w:abstractNumId w:val="18"/>
+  </w:num>
+  <w:num w:numId="95">
+    <w:abstractNumId w:val="79"/>
+  </w:num>
+  <w:num w:numId="96">
+    <w:abstractNumId w:val="118"/>
+  </w:num>
+  <w:num w:numId="97">
+    <w:abstractNumId w:val="9"/>
+  </w:num>
+  <w:num w:numId="98">
+    <w:abstractNumId w:val="75"/>
+  </w:num>
+  <w:num w:numId="99">
+    <w:abstractNumId w:val="72"/>
+  </w:num>
+  <w:num w:numId="100">
+    <w:abstractNumId w:val="102"/>
+  </w:num>
+  <w:num w:numId="101">
     <w:abstractNumId w:val="34"/>
   </w:num>
-  <w:num w:numId="91">
-    <w:abstractNumId w:val="44"/>
+  <w:num w:numId="102">
+    <w:abstractNumId w:val="93"/>
   </w:num>
-  <w:num w:numId="92">
-    <w:abstractNumId w:val="92"/>
+  <w:num w:numId="103">
+    <w:abstractNumId w:val="103"/>
   </w:num>
-  <w:num w:numId="93">
-    <w:abstractNumId w:val="56"/>
+  <w:num w:numId="104">
+    <w:abstractNumId w:val="121"/>
   </w:num>
-  <w:num w:numId="94">
-    <w:abstractNumId w:val="17"/>
+  <w:num w:numId="105">
+    <w:abstractNumId w:val="99"/>
   </w:num>
-  <w:num w:numId="95">
+  <w:num w:numId="106">
+    <w:abstractNumId w:val="123"/>
+  </w:num>
+  <w:num w:numId="107">
     <w:abstractNumId w:val="77"/>
   </w:num>
-  <w:num w:numId="96">
+  <w:num w:numId="108">
+    <w:abstractNumId w:val="114"/>
+  </w:num>
+  <w:num w:numId="109">
+    <w:abstractNumId w:val="49"/>
+  </w:num>
+  <w:num w:numId="110">
+    <w:abstractNumId w:val="26"/>
+  </w:num>
+  <w:num w:numId="111">
+    <w:abstractNumId w:val="82"/>
+  </w:num>
+  <w:num w:numId="112">
+    <w:abstractNumId w:val="15"/>
+  </w:num>
+  <w:num w:numId="113">
+    <w:abstractNumId w:val="76"/>
+  </w:num>
+  <w:num w:numId="114">
+    <w:abstractNumId w:val="8"/>
+  </w:num>
+  <w:num w:numId="115">
+    <w:abstractNumId w:val="100"/>
+  </w:num>
+  <w:num w:numId="116">
+    <w:abstractNumId w:val="10"/>
+  </w:num>
+  <w:num w:numId="117">
+    <w:abstractNumId w:val="33"/>
+  </w:num>
+  <w:num w:numId="118">
+    <w:abstractNumId w:val="115"/>
+  </w:num>
+  <w:num w:numId="119">
+    <w:abstractNumId w:val="109"/>
+  </w:num>
+  <w:num w:numId="120">
+    <w:abstractNumId w:val="88"/>
+  </w:num>
+  <w:num w:numId="121">
     <w:abstractNumId w:val="116"/>
   </w:num>
-  <w:num w:numId="97">
-    <w:abstractNumId w:val="8"/>
+  <w:num w:numId="122">
+    <w:abstractNumId w:val="105"/>
   </w:num>
-  <w:num w:numId="98">
-    <w:abstractNumId w:val="73"/>
+  <w:num w:numId="123">
+    <w:abstractNumId w:val="6"/>
   </w:num>
-  <w:num w:numId="99">
-    <w:abstractNumId w:val="71"/>
-  </w:num>
-  <w:num w:numId="100">
-    <w:abstractNumId w:val="100"/>
-  </w:num>
-  <w:num w:numId="101">
-    <w:abstractNumId w:val="33"/>
-  </w:num>
-  <w:num w:numId="102">
-    <w:abstractNumId w:val="91"/>
-  </w:num>
-  <w:num w:numId="103">
-    <w:abstractNumId w:val="101"/>
-  </w:num>
-  <w:num w:numId="104">
-    <w:abstractNumId w:val="119"/>
-  </w:num>
-  <w:num w:numId="105">
-    <w:abstractNumId w:val="97"/>
-  </w:num>
-  <w:num w:numId="106">
-    <w:abstractNumId w:val="121"/>
-  </w:num>
-  <w:num w:numId="107">
-    <w:abstractNumId w:val="75"/>
-  </w:num>
-  <w:num w:numId="108">
-    <w:abstractNumId w:val="112"/>
-  </w:num>
-  <w:num w:numId="109">
-    <w:abstractNumId w:val="48"/>
-  </w:num>
-  <w:num w:numId="110">
-    <w:abstractNumId w:val="25"/>
-  </w:num>
-  <w:num w:numId="111">
-    <w:abstractNumId w:val="80"/>
-  </w:num>
-  <w:num w:numId="112">
-    <w:abstractNumId w:val="14"/>
-  </w:num>
-  <w:num w:numId="113">
+  <w:num w:numId="124">
     <w:abstractNumId w:val="74"/>
-  </w:num>
-  <w:num w:numId="114">
-    <w:abstractNumId w:val="7"/>
-  </w:num>
-  <w:num w:numId="115">
-    <w:abstractNumId w:val="98"/>
-  </w:num>
-  <w:num w:numId="116">
-    <w:abstractNumId w:val="9"/>
-  </w:num>
-  <w:num w:numId="117">
-    <w:abstractNumId w:val="32"/>
-  </w:num>
-  <w:num w:numId="118">
-    <w:abstractNumId w:val="113"/>
-  </w:num>
-  <w:num w:numId="119">
-    <w:abstractNumId w:val="107"/>
-  </w:num>
-  <w:num w:numId="120">
-    <w:abstractNumId w:val="86"/>
-  </w:num>
-  <w:num w:numId="121">
-    <w:abstractNumId w:val="114"/>
-  </w:num>
-  <w:num w:numId="122">
-    <w:abstractNumId w:val="103"/>
   </w:num>
   <w:numIdMacAtCleanup w:val="118"/>
 </w:numbering>
@@ -60973,7 +61966,7 @@
 </file>
 
 <file path=customXml/itemProps1.xml><?xml version="1.0" encoding="utf-8"?>
-<ds:datastoreItem xmlns:ds="http://schemas.openxmlformats.org/officeDocument/2006/customXml" ds:itemID="{EC02839E-DC51-4AC5-A6E6-5EB6B009F129}">
+<ds:datastoreItem xmlns:ds="http://schemas.openxmlformats.org/officeDocument/2006/customXml" ds:itemID="{71A3EB02-FA0E-4C6C-92B9-59AAA68E0B17}">
   <ds:schemaRefs>
     <ds:schemaRef ds:uri="http://schemas.openxmlformats.org/officeDocument/2006/bibliography"/>
   </ds:schemaRefs>

</xml_diff>